<commit_message>
Fixed MetadataHandler to allow log file to write to location specified in input. Updated documentation. Updated examples. Compiled for v4 release.
</commit_message>
<xml_diff>
--- a/docs/LANDIS-II Biological Disturbance Agent v4.0 User Guide.docx
+++ b/docs/LANDIS-II Biological Disturbance Agent v4.0 User Guide.docx
@@ -1,6 +1,6 @@
 
 <file path=word/document.xml><?xml version="1.0" encoding="utf-8"?>
-<w:document xmlns:wpc="http://schemas.microsoft.com/office/word/2010/wordprocessingCanvas" xmlns:cx="http://schemas.microsoft.com/office/drawing/2014/chartex" xmlns:cx1="http://schemas.microsoft.com/office/drawing/2015/9/8/chartex" xmlns:mc="http://schemas.openxmlformats.org/markup-compatibility/2006" xmlns:o="urn:schemas-microsoft-com:office:office" xmlns:r="http://schemas.openxmlformats.org/officeDocument/2006/relationships" xmlns:m="http://schemas.openxmlformats.org/officeDocument/2006/math" xmlns:v="urn:schemas-microsoft-com:vml" xmlns:wp14="http://schemas.microsoft.com/office/word/2010/wordprocessingDrawing" xmlns:wp="http://schemas.openxmlformats.org/drawingml/2006/wordprocessingDrawing" xmlns:w10="urn:schemas-microsoft-com:office:word" xmlns:w="http://schemas.openxmlformats.org/wordprocessingml/2006/main" xmlns:w14="http://schemas.microsoft.com/office/word/2010/wordml" xmlns:w15="http://schemas.microsoft.com/office/word/2012/wordml" xmlns:w16se="http://schemas.microsoft.com/office/word/2015/wordml/symex" xmlns:wpg="http://schemas.microsoft.com/office/word/2010/wordprocessingGroup" xmlns:wpi="http://schemas.microsoft.com/office/word/2010/wordprocessingInk" xmlns:wne="http://schemas.microsoft.com/office/word/2006/wordml" xmlns:wps="http://schemas.microsoft.com/office/word/2010/wordprocessingShape" mc:Ignorable="w14 w15 w16se wp14">
+<w:document xmlns:wpc="http://schemas.microsoft.com/office/word/2010/wordprocessingCanvas" xmlns:mc="http://schemas.openxmlformats.org/markup-compatibility/2006" xmlns:o="urn:schemas-microsoft-com:office:office" xmlns:r="http://schemas.openxmlformats.org/officeDocument/2006/relationships" xmlns:m="http://schemas.openxmlformats.org/officeDocument/2006/math" xmlns:v="urn:schemas-microsoft-com:vml" xmlns:wp14="http://schemas.microsoft.com/office/word/2010/wordprocessingDrawing" xmlns:wp="http://schemas.openxmlformats.org/drawingml/2006/wordprocessingDrawing" xmlns:w10="urn:schemas-microsoft-com:office:word" xmlns:w="http://schemas.openxmlformats.org/wordprocessingml/2006/main" xmlns:w14="http://schemas.microsoft.com/office/word/2010/wordml" xmlns:w15="http://schemas.microsoft.com/office/word/2012/wordml" xmlns:wpg="http://schemas.microsoft.com/office/word/2010/wordprocessingGroup" xmlns:wpi="http://schemas.microsoft.com/office/word/2010/wordprocessingInk" xmlns:wne="http://schemas.microsoft.com/office/word/2006/wordml" xmlns:wps="http://schemas.microsoft.com/office/word/2010/wordprocessingShape" mc:Ignorable="w14 w15 wp14">
   <w:body>
     <w:p>
       <w:pPr>
@@ -10,19 +10,39 @@
       <w:r>
         <w:t xml:space="preserve">LANDIS-II </w:t>
       </w:r>
-      <w:fldSimple w:instr=" DOCPROPERTY  &quot;Extension Name&quot;  \* MERGEFORMAT ">
-        <w:r>
-          <w:t>Biological Disturbance Agent</w:t>
-        </w:r>
-      </w:fldSimple>
+      <w:r>
+        <w:fldChar w:fldCharType="begin"/>
+      </w:r>
+      <w:r>
+        <w:instrText xml:space="preserve"> DOCPROPERTY  "Extension Name"  \* MERGEFORMAT </w:instrText>
+      </w:r>
+      <w:r>
+        <w:fldChar w:fldCharType="separate"/>
+      </w:r>
+      <w:r>
+        <w:t>Biological Disturbance Agent</w:t>
+      </w:r>
+      <w:r>
+        <w:fldChar w:fldCharType="end"/>
+      </w:r>
       <w:r>
         <w:t xml:space="preserve"> v</w:t>
       </w:r>
-      <w:fldSimple w:instr=" DOCPROPERTY  &quot;Extension Version&quot;  \* MERGEFORMAT ">
-        <w:r>
-          <w:t>4.0</w:t>
-        </w:r>
-      </w:fldSimple>
+      <w:r>
+        <w:fldChar w:fldCharType="begin"/>
+      </w:r>
+      <w:r>
+        <w:instrText xml:space="preserve"> DOCPROPERTY  "Extension Version"  \* MERGEFORMAT </w:instrText>
+      </w:r>
+      <w:r>
+        <w:fldChar w:fldCharType="separate"/>
+      </w:r>
+      <w:r>
+        <w:t>4.0</w:t>
+      </w:r>
+      <w:r>
+        <w:fldChar w:fldCharType="end"/>
+      </w:r>
     </w:p>
     <w:p>
       <w:pPr>
@@ -198,7 +218,7 @@
         <w:rPr>
           <w:noProof/>
         </w:rPr>
-        <w:t>June 15, 2017</w:t>
+        <w:t>March 15, 2019</w:t>
       </w:r>
       <w:r>
         <w:rPr>
@@ -206,6 +226,8 @@
         </w:rPr>
         <w:fldChar w:fldCharType="end"/>
       </w:r>
+      <w:bookmarkStart w:id="1" w:name="_GoBack"/>
+      <w:bookmarkEnd w:id="1"/>
     </w:p>
     <w:p>
       <w:pPr>
@@ -251,8 +273,6 @@
         <w:t>Table of Contents</w:t>
       </w:r>
     </w:p>
-    <w:bookmarkStart w:id="1" w:name="_GoBack"/>
-    <w:bookmarkEnd w:id="1"/>
     <w:p>
       <w:pPr>
         <w:pStyle w:val="TOC1"/>
@@ -291,7 +311,7 @@
         </w:rPr>
         <w:fldChar w:fldCharType="separate"/>
       </w:r>
-      <w:hyperlink w:anchor="_Toc521830939" w:history="1">
+      <w:hyperlink w:anchor="_Toc3539279" w:history="1">
         <w:r>
           <w:rPr>
             <w:rStyle w:val="Hyperlink"/>
@@ -337,7 +357,7 @@
             <w:noProof/>
             <w:webHidden/>
           </w:rPr>
-          <w:instrText xml:space="preserve"> PAGEREF _Toc521830939 \h </w:instrText>
+          <w:instrText xml:space="preserve"> PAGEREF _Toc3539279 \h </w:instrText>
         </w:r>
         <w:r>
           <w:rPr>
@@ -382,7 +402,7 @@
           <w:szCs w:val="22"/>
         </w:rPr>
       </w:pPr>
-      <w:hyperlink w:anchor="_Toc521830940" w:history="1">
+      <w:hyperlink w:anchor="_Toc3539280" w:history="1">
         <w:r>
           <w:rPr>
             <w:rStyle w:val="Hyperlink"/>
@@ -425,7 +445,7 @@
             <w:noProof/>
             <w:webHidden/>
           </w:rPr>
-          <w:instrText xml:space="preserve"> PAGEREF _Toc521830940 \h </w:instrText>
+          <w:instrText xml:space="preserve"> PAGEREF _Toc3539280 \h </w:instrText>
         </w:r>
         <w:r>
           <w:rPr>
@@ -470,7 +490,7 @@
           <w:szCs w:val="22"/>
         </w:rPr>
       </w:pPr>
-      <w:hyperlink w:anchor="_Toc521830941" w:history="1">
+      <w:hyperlink w:anchor="_Toc3539281" w:history="1">
         <w:r>
           <w:rPr>
             <w:rStyle w:val="Hyperlink"/>
@@ -513,7 +533,7 @@
             <w:noProof/>
             <w:webHidden/>
           </w:rPr>
-          <w:instrText xml:space="preserve"> PAGEREF _Toc521830941 \h </w:instrText>
+          <w:instrText xml:space="preserve"> PAGEREF _Toc3539281 \h </w:instrText>
         </w:r>
         <w:r>
           <w:rPr>
@@ -560,7 +580,7 @@
           <w:szCs w:val="22"/>
         </w:rPr>
       </w:pPr>
-      <w:hyperlink w:anchor="_Toc521830942" w:history="1">
+      <w:hyperlink w:anchor="_Toc3539282" w:history="1">
         <w:r>
           <w:rPr>
             <w:rStyle w:val="Hyperlink"/>
@@ -605,7 +625,7 @@
             <w:noProof/>
             <w:webHidden/>
           </w:rPr>
-          <w:instrText xml:space="preserve"> PAGEREF _Toc521830942 \h </w:instrText>
+          <w:instrText xml:space="preserve"> PAGEREF _Toc3539282 \h </w:instrText>
         </w:r>
         <w:r>
           <w:rPr>
@@ -650,7 +670,7 @@
           <w:szCs w:val="22"/>
         </w:rPr>
       </w:pPr>
-      <w:hyperlink w:anchor="_Toc521830943" w:history="1">
+      <w:hyperlink w:anchor="_Toc3539283" w:history="1">
         <w:r>
           <w:rPr>
             <w:rStyle w:val="Hyperlink"/>
@@ -693,7 +713,7 @@
             <w:noProof/>
             <w:webHidden/>
           </w:rPr>
-          <w:instrText xml:space="preserve"> PAGEREF _Toc521830943 \h </w:instrText>
+          <w:instrText xml:space="preserve"> PAGEREF _Toc3539283 \h </w:instrText>
         </w:r>
         <w:r>
           <w:rPr>
@@ -738,7 +758,7 @@
           <w:szCs w:val="22"/>
         </w:rPr>
       </w:pPr>
-      <w:hyperlink w:anchor="_Toc521830944" w:history="1">
+      <w:hyperlink w:anchor="_Toc3539284" w:history="1">
         <w:r>
           <w:rPr>
             <w:rStyle w:val="Hyperlink"/>
@@ -781,7 +801,7 @@
             <w:noProof/>
             <w:webHidden/>
           </w:rPr>
-          <w:instrText xml:space="preserve"> PAGEREF _Toc521830944 \h </w:instrText>
+          <w:instrText xml:space="preserve"> PAGEREF _Toc3539284 \h </w:instrText>
         </w:r>
         <w:r>
           <w:rPr>
@@ -826,7 +846,7 @@
           <w:szCs w:val="22"/>
         </w:rPr>
       </w:pPr>
-      <w:hyperlink w:anchor="_Toc521830945" w:history="1">
+      <w:hyperlink w:anchor="_Toc3539285" w:history="1">
         <w:r>
           <w:rPr>
             <w:rStyle w:val="Hyperlink"/>
@@ -869,7 +889,7 @@
             <w:noProof/>
             <w:webHidden/>
           </w:rPr>
-          <w:instrText xml:space="preserve"> PAGEREF _Toc521830945 \h </w:instrText>
+          <w:instrText xml:space="preserve"> PAGEREF _Toc3539285 \h </w:instrText>
         </w:r>
         <w:r>
           <w:rPr>
@@ -914,7 +934,7 @@
           <w:szCs w:val="22"/>
         </w:rPr>
       </w:pPr>
-      <w:hyperlink w:anchor="_Toc521830946" w:history="1">
+      <w:hyperlink w:anchor="_Toc3539286" w:history="1">
         <w:r>
           <w:rPr>
             <w:rStyle w:val="Hyperlink"/>
@@ -957,7 +977,7 @@
             <w:noProof/>
             <w:webHidden/>
           </w:rPr>
-          <w:instrText xml:space="preserve"> PAGEREF _Toc521830946 \h </w:instrText>
+          <w:instrText xml:space="preserve"> PAGEREF _Toc3539286 \h </w:instrText>
         </w:r>
         <w:r>
           <w:rPr>
@@ -1004,7 +1024,7 @@
           <w:szCs w:val="22"/>
         </w:rPr>
       </w:pPr>
-      <w:hyperlink w:anchor="_Toc521830947" w:history="1">
+      <w:hyperlink w:anchor="_Toc3539287" w:history="1">
         <w:r>
           <w:rPr>
             <w:rStyle w:val="Hyperlink"/>
@@ -1049,7 +1069,7 @@
             <w:noProof/>
             <w:webHidden/>
           </w:rPr>
-          <w:instrText xml:space="preserve"> PAGEREF _Toc521830947 \h </w:instrText>
+          <w:instrText xml:space="preserve"> PAGEREF _Toc3539287 \h </w:instrText>
         </w:r>
         <w:r>
           <w:rPr>
@@ -1096,7 +1116,7 @@
           <w:szCs w:val="22"/>
         </w:rPr>
       </w:pPr>
-      <w:hyperlink w:anchor="_Toc521830948" w:history="1">
+      <w:hyperlink w:anchor="_Toc3539288" w:history="1">
         <w:r>
           <w:rPr>
             <w:rStyle w:val="Hyperlink"/>
@@ -1141,7 +1161,7 @@
             <w:noProof/>
             <w:webHidden/>
           </w:rPr>
-          <w:instrText xml:space="preserve"> PAGEREF _Toc521830948 \h </w:instrText>
+          <w:instrText xml:space="preserve"> PAGEREF _Toc3539288 \h </w:instrText>
         </w:r>
         <w:r>
           <w:rPr>
@@ -1186,7 +1206,7 @@
           <w:szCs w:val="22"/>
         </w:rPr>
       </w:pPr>
-      <w:hyperlink w:anchor="_Toc521830949" w:history="1">
+      <w:hyperlink w:anchor="_Toc3539289" w:history="1">
         <w:r>
           <w:rPr>
             <w:rStyle w:val="Hyperlink"/>
@@ -1229,7 +1249,7 @@
             <w:noProof/>
             <w:webHidden/>
           </w:rPr>
-          <w:instrText xml:space="preserve"> PAGEREF _Toc521830949 \h </w:instrText>
+          <w:instrText xml:space="preserve"> PAGEREF _Toc3539289 \h </w:instrText>
         </w:r>
         <w:r>
           <w:rPr>
@@ -1276,7 +1296,7 @@
           <w:szCs w:val="22"/>
         </w:rPr>
       </w:pPr>
-      <w:hyperlink w:anchor="_Toc521830950" w:history="1">
+      <w:hyperlink w:anchor="_Toc3539290" w:history="1">
         <w:r>
           <w:rPr>
             <w:rStyle w:val="Hyperlink"/>
@@ -1300,7 +1320,7 @@
             <w:rStyle w:val="Hyperlink"/>
             <w:noProof/>
           </w:rPr>
-          <w:t>Version 4.0 (August 2018)</w:t>
+          <w:t>Version 4.0 (March 2019)</w:t>
         </w:r>
         <w:r>
           <w:rPr>
@@ -1321,7 +1341,7 @@
             <w:noProof/>
             <w:webHidden/>
           </w:rPr>
-          <w:instrText xml:space="preserve"> PAGEREF _Toc521830950 \h </w:instrText>
+          <w:instrText xml:space="preserve"> PAGEREF _Toc3539290 \h </w:instrText>
         </w:r>
         <w:r>
           <w:rPr>
@@ -1368,7 +1388,7 @@
           <w:szCs w:val="22"/>
         </w:rPr>
       </w:pPr>
-      <w:hyperlink w:anchor="_Toc521830951" w:history="1">
+      <w:hyperlink w:anchor="_Toc3539291" w:history="1">
         <w:r>
           <w:rPr>
             <w:rStyle w:val="Hyperlink"/>
@@ -1413,7 +1433,7 @@
             <w:noProof/>
             <w:webHidden/>
           </w:rPr>
-          <w:instrText xml:space="preserve"> PAGEREF _Toc521830951 \h </w:instrText>
+          <w:instrText xml:space="preserve"> PAGEREF _Toc3539291 \h </w:instrText>
         </w:r>
         <w:r>
           <w:rPr>
@@ -1460,7 +1480,7 @@
           <w:szCs w:val="22"/>
         </w:rPr>
       </w:pPr>
-      <w:hyperlink w:anchor="_Toc521830952" w:history="1">
+      <w:hyperlink w:anchor="_Toc3539292" w:history="1">
         <w:r>
           <w:rPr>
             <w:rStyle w:val="Hyperlink"/>
@@ -1505,7 +1525,7 @@
             <w:noProof/>
             <w:webHidden/>
           </w:rPr>
-          <w:instrText xml:space="preserve"> PAGEREF _Toc521830952 \h </w:instrText>
+          <w:instrText xml:space="preserve"> PAGEREF _Toc3539292 \h </w:instrText>
         </w:r>
         <w:r>
           <w:rPr>
@@ -1552,7 +1572,7 @@
           <w:szCs w:val="22"/>
         </w:rPr>
       </w:pPr>
-      <w:hyperlink w:anchor="_Toc521830953" w:history="1">
+      <w:hyperlink w:anchor="_Toc3539293" w:history="1">
         <w:r>
           <w:rPr>
             <w:rStyle w:val="Hyperlink"/>
@@ -1597,7 +1617,7 @@
             <w:noProof/>
             <w:webHidden/>
           </w:rPr>
-          <w:instrText xml:space="preserve"> PAGEREF _Toc521830953 \h </w:instrText>
+          <w:instrText xml:space="preserve"> PAGEREF _Toc3539293 \h </w:instrText>
         </w:r>
         <w:r>
           <w:rPr>
@@ -1642,7 +1662,7 @@
           <w:szCs w:val="22"/>
         </w:rPr>
       </w:pPr>
-      <w:hyperlink w:anchor="_Toc521830954" w:history="1">
+      <w:hyperlink w:anchor="_Toc3539294" w:history="1">
         <w:r>
           <w:rPr>
             <w:rStyle w:val="Hyperlink"/>
@@ -1685,7 +1705,7 @@
             <w:noProof/>
             <w:webHidden/>
           </w:rPr>
-          <w:instrText xml:space="preserve"> PAGEREF _Toc521830954 \h </w:instrText>
+          <w:instrText xml:space="preserve"> PAGEREF _Toc3539294 \h </w:instrText>
         </w:r>
         <w:r>
           <w:rPr>
@@ -1732,7 +1752,7 @@
           <w:szCs w:val="22"/>
         </w:rPr>
       </w:pPr>
-      <w:hyperlink w:anchor="_Toc521830955" w:history="1">
+      <w:hyperlink w:anchor="_Toc3539295" w:history="1">
         <w:r>
           <w:rPr>
             <w:rStyle w:val="Hyperlink"/>
@@ -1777,7 +1797,7 @@
             <w:noProof/>
             <w:webHidden/>
           </w:rPr>
-          <w:instrText xml:space="preserve"> PAGEREF _Toc521830955 \h </w:instrText>
+          <w:instrText xml:space="preserve"> PAGEREF _Toc3539295 \h </w:instrText>
         </w:r>
         <w:r>
           <w:rPr>
@@ -1824,7 +1844,7 @@
           <w:szCs w:val="22"/>
         </w:rPr>
       </w:pPr>
-      <w:hyperlink w:anchor="_Toc521830956" w:history="1">
+      <w:hyperlink w:anchor="_Toc3539296" w:history="1">
         <w:r>
           <w:rPr>
             <w:rStyle w:val="Hyperlink"/>
@@ -1869,7 +1889,7 @@
             <w:noProof/>
             <w:webHidden/>
           </w:rPr>
-          <w:instrText xml:space="preserve"> PAGEREF _Toc521830956 \h </w:instrText>
+          <w:instrText xml:space="preserve"> PAGEREF _Toc3539296 \h </w:instrText>
         </w:r>
         <w:r>
           <w:rPr>
@@ -1889,7 +1909,7 @@
             <w:noProof/>
             <w:webHidden/>
           </w:rPr>
-          <w:t>11</w:t>
+          <w:t>12</w:t>
         </w:r>
         <w:r>
           <w:rPr>
@@ -1916,7 +1936,7 @@
           <w:szCs w:val="22"/>
         </w:rPr>
       </w:pPr>
-      <w:hyperlink w:anchor="_Toc521830957" w:history="1">
+      <w:hyperlink w:anchor="_Toc3539297" w:history="1">
         <w:r>
           <w:rPr>
             <w:rStyle w:val="Hyperlink"/>
@@ -1961,7 +1981,7 @@
             <w:noProof/>
             <w:webHidden/>
           </w:rPr>
-          <w:instrText xml:space="preserve"> PAGEREF _Toc521830957 \h </w:instrText>
+          <w:instrText xml:space="preserve"> PAGEREF _Toc3539297 \h </w:instrText>
         </w:r>
         <w:r>
           <w:rPr>
@@ -2008,7 +2028,7 @@
           <w:szCs w:val="22"/>
         </w:rPr>
       </w:pPr>
-      <w:hyperlink w:anchor="_Toc521830958" w:history="1">
+      <w:hyperlink w:anchor="_Toc3539298" w:history="1">
         <w:r>
           <w:rPr>
             <w:rStyle w:val="Hyperlink"/>
@@ -2053,7 +2073,7 @@
             <w:noProof/>
             <w:webHidden/>
           </w:rPr>
-          <w:instrText xml:space="preserve"> PAGEREF _Toc521830958 \h </w:instrText>
+          <w:instrText xml:space="preserve"> PAGEREF _Toc3539298 \h </w:instrText>
         </w:r>
         <w:r>
           <w:rPr>
@@ -2100,7 +2120,7 @@
           <w:szCs w:val="22"/>
         </w:rPr>
       </w:pPr>
-      <w:hyperlink w:anchor="_Toc521830959" w:history="1">
+      <w:hyperlink w:anchor="_Toc3539299" w:history="1">
         <w:r>
           <w:rPr>
             <w:rStyle w:val="Hyperlink"/>
@@ -2145,7 +2165,7 @@
             <w:noProof/>
             <w:webHidden/>
           </w:rPr>
-          <w:instrText xml:space="preserve"> PAGEREF _Toc521830959 \h </w:instrText>
+          <w:instrText xml:space="preserve"> PAGEREF _Toc3539299 \h </w:instrText>
         </w:r>
         <w:r>
           <w:rPr>
@@ -2192,7 +2212,7 @@
           <w:szCs w:val="22"/>
         </w:rPr>
       </w:pPr>
-      <w:hyperlink w:anchor="_Toc521830960" w:history="1">
+      <w:hyperlink w:anchor="_Toc3539300" w:history="1">
         <w:r>
           <w:rPr>
             <w:rStyle w:val="Hyperlink"/>
@@ -2237,7 +2257,7 @@
             <w:noProof/>
             <w:webHidden/>
           </w:rPr>
-          <w:instrText xml:space="preserve"> PAGEREF _Toc521830960 \h </w:instrText>
+          <w:instrText xml:space="preserve"> PAGEREF _Toc3539300 \h </w:instrText>
         </w:r>
         <w:r>
           <w:rPr>
@@ -2282,7 +2302,7 @@
           <w:szCs w:val="22"/>
         </w:rPr>
       </w:pPr>
-      <w:hyperlink w:anchor="_Toc521830961" w:history="1">
+      <w:hyperlink w:anchor="_Toc3539301" w:history="1">
         <w:r>
           <w:rPr>
             <w:rStyle w:val="Hyperlink"/>
@@ -2325,7 +2345,7 @@
             <w:noProof/>
             <w:webHidden/>
           </w:rPr>
-          <w:instrText xml:space="preserve"> PAGEREF _Toc521830961 \h </w:instrText>
+          <w:instrText xml:space="preserve"> PAGEREF _Toc3539301 \h </w:instrText>
         </w:r>
         <w:r>
           <w:rPr>
@@ -2370,7 +2390,7 @@
           <w:szCs w:val="22"/>
         </w:rPr>
       </w:pPr>
-      <w:hyperlink w:anchor="_Toc521830962" w:history="1">
+      <w:hyperlink w:anchor="_Toc3539302" w:history="1">
         <w:r>
           <w:rPr>
             <w:rStyle w:val="Hyperlink"/>
@@ -2413,7 +2433,7 @@
             <w:noProof/>
             <w:webHidden/>
           </w:rPr>
-          <w:instrText xml:space="preserve"> PAGEREF _Toc521830962 \h </w:instrText>
+          <w:instrText xml:space="preserve"> PAGEREF _Toc3539302 \h </w:instrText>
         </w:r>
         <w:r>
           <w:rPr>
@@ -2433,7 +2453,7 @@
             <w:noProof/>
             <w:webHidden/>
           </w:rPr>
-          <w:t>12</w:t>
+          <w:t>13</w:t>
         </w:r>
         <w:r>
           <w:rPr>
@@ -2458,7 +2478,7 @@
           <w:szCs w:val="22"/>
         </w:rPr>
       </w:pPr>
-      <w:hyperlink w:anchor="_Toc521830963" w:history="1">
+      <w:hyperlink w:anchor="_Toc3539303" w:history="1">
         <w:r>
           <w:rPr>
             <w:rStyle w:val="Hyperlink"/>
@@ -2501,7 +2521,7 @@
             <w:noProof/>
             <w:webHidden/>
           </w:rPr>
-          <w:instrText xml:space="preserve"> PAGEREF _Toc521830963 \h </w:instrText>
+          <w:instrText xml:space="preserve"> PAGEREF _Toc3539303 \h </w:instrText>
         </w:r>
         <w:r>
           <w:rPr>
@@ -2549,7 +2569,7 @@
           <w:szCs w:val="22"/>
         </w:rPr>
       </w:pPr>
-      <w:hyperlink w:anchor="_Toc521830964" w:history="1">
+      <w:hyperlink w:anchor="_Toc3539304" w:history="1">
         <w:r>
           <w:rPr>
             <w:rStyle w:val="Hyperlink"/>
@@ -2595,7 +2615,7 @@
             <w:noProof/>
             <w:webHidden/>
           </w:rPr>
-          <w:instrText xml:space="preserve"> PAGEREF _Toc521830964 \h </w:instrText>
+          <w:instrText xml:space="preserve"> PAGEREF _Toc3539304 \h </w:instrText>
         </w:r>
         <w:r>
           <w:rPr>
@@ -2640,7 +2660,7 @@
           <w:szCs w:val="22"/>
         </w:rPr>
       </w:pPr>
-      <w:hyperlink w:anchor="_Toc521830965" w:history="1">
+      <w:hyperlink w:anchor="_Toc3539305" w:history="1">
         <w:r>
           <w:rPr>
             <w:rStyle w:val="Hyperlink"/>
@@ -2683,7 +2703,7 @@
             <w:noProof/>
             <w:webHidden/>
           </w:rPr>
-          <w:instrText xml:space="preserve"> PAGEREF _Toc521830965 \h </w:instrText>
+          <w:instrText xml:space="preserve"> PAGEREF _Toc3539305 \h </w:instrText>
         </w:r>
         <w:r>
           <w:rPr>
@@ -2728,7 +2748,7 @@
           <w:szCs w:val="22"/>
         </w:rPr>
       </w:pPr>
-      <w:hyperlink w:anchor="_Toc521830966" w:history="1">
+      <w:hyperlink w:anchor="_Toc3539306" w:history="1">
         <w:r>
           <w:rPr>
             <w:rStyle w:val="Hyperlink"/>
@@ -2771,7 +2791,7 @@
             <w:noProof/>
             <w:webHidden/>
           </w:rPr>
-          <w:instrText xml:space="preserve"> PAGEREF _Toc521830966 \h </w:instrText>
+          <w:instrText xml:space="preserve"> PAGEREF _Toc3539306 \h </w:instrText>
         </w:r>
         <w:r>
           <w:rPr>
@@ -2818,7 +2838,7 @@
           <w:szCs w:val="22"/>
         </w:rPr>
       </w:pPr>
-      <w:hyperlink w:anchor="_Toc521830967" w:history="1">
+      <w:hyperlink w:anchor="_Toc3539307" w:history="1">
         <w:r>
           <w:rPr>
             <w:rStyle w:val="Hyperlink"/>
@@ -2863,7 +2883,7 @@
             <w:noProof/>
             <w:webHidden/>
           </w:rPr>
-          <w:instrText xml:space="preserve"> PAGEREF _Toc521830967 \h </w:instrText>
+          <w:instrText xml:space="preserve"> PAGEREF _Toc3539307 \h </w:instrText>
         </w:r>
         <w:r>
           <w:rPr>
@@ -2910,7 +2930,7 @@
           <w:szCs w:val="22"/>
         </w:rPr>
       </w:pPr>
-      <w:hyperlink w:anchor="_Toc521830968" w:history="1">
+      <w:hyperlink w:anchor="_Toc3539308" w:history="1">
         <w:r>
           <w:rPr>
             <w:rStyle w:val="Hyperlink"/>
@@ -2955,7 +2975,7 @@
             <w:noProof/>
             <w:webHidden/>
           </w:rPr>
-          <w:instrText xml:space="preserve"> PAGEREF _Toc521830968 \h </w:instrText>
+          <w:instrText xml:space="preserve"> PAGEREF _Toc3539308 \h </w:instrText>
         </w:r>
         <w:r>
           <w:rPr>
@@ -3002,7 +3022,7 @@
           <w:szCs w:val="22"/>
         </w:rPr>
       </w:pPr>
-      <w:hyperlink w:anchor="_Toc521830969" w:history="1">
+      <w:hyperlink w:anchor="_Toc3539309" w:history="1">
         <w:r>
           <w:rPr>
             <w:rStyle w:val="Hyperlink"/>
@@ -3047,7 +3067,7 @@
             <w:noProof/>
             <w:webHidden/>
           </w:rPr>
-          <w:instrText xml:space="preserve"> PAGEREF _Toc521830969 \h </w:instrText>
+          <w:instrText xml:space="preserve"> PAGEREF _Toc3539309 \h </w:instrText>
         </w:r>
         <w:r>
           <w:rPr>
@@ -3094,7 +3114,7 @@
           <w:szCs w:val="22"/>
         </w:rPr>
       </w:pPr>
-      <w:hyperlink w:anchor="_Toc521830970" w:history="1">
+      <w:hyperlink w:anchor="_Toc3539310" w:history="1">
         <w:r>
           <w:rPr>
             <w:rStyle w:val="Hyperlink"/>
@@ -3139,7 +3159,7 @@
             <w:noProof/>
             <w:webHidden/>
           </w:rPr>
-          <w:instrText xml:space="preserve"> PAGEREF _Toc521830970 \h </w:instrText>
+          <w:instrText xml:space="preserve"> PAGEREF _Toc3539310 \h </w:instrText>
         </w:r>
         <w:r>
           <w:rPr>
@@ -3186,7 +3206,7 @@
           <w:szCs w:val="22"/>
         </w:rPr>
       </w:pPr>
-      <w:hyperlink w:anchor="_Toc521830971" w:history="1">
+      <w:hyperlink w:anchor="_Toc3539311" w:history="1">
         <w:r>
           <w:rPr>
             <w:rStyle w:val="Hyperlink"/>
@@ -3231,7 +3251,7 @@
             <w:noProof/>
             <w:webHidden/>
           </w:rPr>
-          <w:instrText xml:space="preserve"> PAGEREF _Toc521830971 \h </w:instrText>
+          <w:instrText xml:space="preserve"> PAGEREF _Toc3539311 \h </w:instrText>
         </w:r>
         <w:r>
           <w:rPr>
@@ -3278,7 +3298,7 @@
           <w:szCs w:val="22"/>
         </w:rPr>
       </w:pPr>
-      <w:hyperlink w:anchor="_Toc521830972" w:history="1">
+      <w:hyperlink w:anchor="_Toc3539312" w:history="1">
         <w:r>
           <w:rPr>
             <w:rStyle w:val="Hyperlink"/>
@@ -3323,7 +3343,7 @@
             <w:noProof/>
             <w:webHidden/>
           </w:rPr>
-          <w:instrText xml:space="preserve"> PAGEREF _Toc521830972 \h </w:instrText>
+          <w:instrText xml:space="preserve"> PAGEREF _Toc3539312 \h </w:instrText>
         </w:r>
         <w:r>
           <w:rPr>
@@ -3370,7 +3390,7 @@
           <w:szCs w:val="22"/>
         </w:rPr>
       </w:pPr>
-      <w:hyperlink w:anchor="_Toc521830973" w:history="1">
+      <w:hyperlink w:anchor="_Toc3539313" w:history="1">
         <w:r>
           <w:rPr>
             <w:rStyle w:val="Hyperlink"/>
@@ -3415,7 +3435,7 @@
             <w:noProof/>
             <w:webHidden/>
           </w:rPr>
-          <w:instrText xml:space="preserve"> PAGEREF _Toc521830973 \h </w:instrText>
+          <w:instrText xml:space="preserve"> PAGEREF _Toc3539313 \h </w:instrText>
         </w:r>
         <w:r>
           <w:rPr>
@@ -3460,7 +3480,7 @@
           <w:szCs w:val="22"/>
         </w:rPr>
       </w:pPr>
-      <w:hyperlink w:anchor="_Toc521830974" w:history="1">
+      <w:hyperlink w:anchor="_Toc3539314" w:history="1">
         <w:r>
           <w:rPr>
             <w:rStyle w:val="Hyperlink"/>
@@ -3503,7 +3523,7 @@
             <w:noProof/>
             <w:webHidden/>
           </w:rPr>
-          <w:instrText xml:space="preserve"> PAGEREF _Toc521830974 \h </w:instrText>
+          <w:instrText xml:space="preserve"> PAGEREF _Toc3539314 \h </w:instrText>
         </w:r>
         <w:r>
           <w:rPr>
@@ -3550,7 +3570,7 @@
           <w:szCs w:val="22"/>
         </w:rPr>
       </w:pPr>
-      <w:hyperlink w:anchor="_Toc521830975" w:history="1">
+      <w:hyperlink w:anchor="_Toc3539315" w:history="1">
         <w:r>
           <w:rPr>
             <w:rStyle w:val="Hyperlink"/>
@@ -3595,7 +3615,7 @@
             <w:noProof/>
             <w:webHidden/>
           </w:rPr>
-          <w:instrText xml:space="preserve"> PAGEREF _Toc521830975 \h </w:instrText>
+          <w:instrText xml:space="preserve"> PAGEREF _Toc3539315 \h </w:instrText>
         </w:r>
         <w:r>
           <w:rPr>
@@ -3642,7 +3662,7 @@
           <w:szCs w:val="22"/>
         </w:rPr>
       </w:pPr>
-      <w:hyperlink w:anchor="_Toc521830976" w:history="1">
+      <w:hyperlink w:anchor="_Toc3539316" w:history="1">
         <w:r>
           <w:rPr>
             <w:rStyle w:val="Hyperlink"/>
@@ -3687,7 +3707,7 @@
             <w:noProof/>
             <w:webHidden/>
           </w:rPr>
-          <w:instrText xml:space="preserve"> PAGEREF _Toc521830976 \h </w:instrText>
+          <w:instrText xml:space="preserve"> PAGEREF _Toc3539316 \h </w:instrText>
         </w:r>
         <w:r>
           <w:rPr>
@@ -3734,7 +3754,7 @@
           <w:szCs w:val="22"/>
         </w:rPr>
       </w:pPr>
-      <w:hyperlink w:anchor="_Toc521830977" w:history="1">
+      <w:hyperlink w:anchor="_Toc3539317" w:history="1">
         <w:r>
           <w:rPr>
             <w:rStyle w:val="Hyperlink"/>
@@ -3779,7 +3799,7 @@
             <w:noProof/>
             <w:webHidden/>
           </w:rPr>
-          <w:instrText xml:space="preserve"> PAGEREF _Toc521830977 \h </w:instrText>
+          <w:instrText xml:space="preserve"> PAGEREF _Toc3539317 \h </w:instrText>
         </w:r>
         <w:r>
           <w:rPr>
@@ -3826,7 +3846,7 @@
           <w:szCs w:val="22"/>
         </w:rPr>
       </w:pPr>
-      <w:hyperlink w:anchor="_Toc521830978" w:history="1">
+      <w:hyperlink w:anchor="_Toc3539318" w:history="1">
         <w:r>
           <w:rPr>
             <w:rStyle w:val="Hyperlink"/>
@@ -3871,7 +3891,7 @@
             <w:noProof/>
             <w:webHidden/>
           </w:rPr>
-          <w:instrText xml:space="preserve"> PAGEREF _Toc521830978 \h </w:instrText>
+          <w:instrText xml:space="preserve"> PAGEREF _Toc3539318 \h </w:instrText>
         </w:r>
         <w:r>
           <w:rPr>
@@ -3918,7 +3938,7 @@
           <w:szCs w:val="22"/>
         </w:rPr>
       </w:pPr>
-      <w:hyperlink w:anchor="_Toc521830979" w:history="1">
+      <w:hyperlink w:anchor="_Toc3539319" w:history="1">
         <w:r>
           <w:rPr>
             <w:rStyle w:val="Hyperlink"/>
@@ -3963,7 +3983,7 @@
             <w:noProof/>
             <w:webHidden/>
           </w:rPr>
-          <w:instrText xml:space="preserve"> PAGEREF _Toc521830979 \h </w:instrText>
+          <w:instrText xml:space="preserve"> PAGEREF _Toc3539319 \h </w:instrText>
         </w:r>
         <w:r>
           <w:rPr>
@@ -4010,7 +4030,7 @@
           <w:szCs w:val="22"/>
         </w:rPr>
       </w:pPr>
-      <w:hyperlink w:anchor="_Toc521830980" w:history="1">
+      <w:hyperlink w:anchor="_Toc3539320" w:history="1">
         <w:r>
           <w:rPr>
             <w:rStyle w:val="Hyperlink"/>
@@ -4055,7 +4075,7 @@
             <w:noProof/>
             <w:webHidden/>
           </w:rPr>
-          <w:instrText xml:space="preserve"> PAGEREF _Toc521830980 \h </w:instrText>
+          <w:instrText xml:space="preserve"> PAGEREF _Toc3539320 \h </w:instrText>
         </w:r>
         <w:r>
           <w:rPr>
@@ -4102,7 +4122,7 @@
           <w:szCs w:val="22"/>
         </w:rPr>
       </w:pPr>
-      <w:hyperlink w:anchor="_Toc521830981" w:history="1">
+      <w:hyperlink w:anchor="_Toc3539321" w:history="1">
         <w:r>
           <w:rPr>
             <w:rStyle w:val="Hyperlink"/>
@@ -4147,7 +4167,7 @@
             <w:noProof/>
             <w:webHidden/>
           </w:rPr>
-          <w:instrText xml:space="preserve"> PAGEREF _Toc521830981 \h </w:instrText>
+          <w:instrText xml:space="preserve"> PAGEREF _Toc3539321 \h </w:instrText>
         </w:r>
         <w:r>
           <w:rPr>
@@ -4194,7 +4214,7 @@
           <w:szCs w:val="22"/>
         </w:rPr>
       </w:pPr>
-      <w:hyperlink w:anchor="_Toc521830982" w:history="1">
+      <w:hyperlink w:anchor="_Toc3539322" w:history="1">
         <w:r>
           <w:rPr>
             <w:rStyle w:val="Hyperlink"/>
@@ -4239,7 +4259,7 @@
             <w:noProof/>
             <w:webHidden/>
           </w:rPr>
-          <w:instrText xml:space="preserve"> PAGEREF _Toc521830982 \h </w:instrText>
+          <w:instrText xml:space="preserve"> PAGEREF _Toc3539322 \h </w:instrText>
         </w:r>
         <w:r>
           <w:rPr>
@@ -4286,7 +4306,7 @@
           <w:szCs w:val="22"/>
         </w:rPr>
       </w:pPr>
-      <w:hyperlink w:anchor="_Toc521830983" w:history="1">
+      <w:hyperlink w:anchor="_Toc3539323" w:history="1">
         <w:r>
           <w:rPr>
             <w:rStyle w:val="Hyperlink"/>
@@ -4331,7 +4351,7 @@
             <w:noProof/>
             <w:webHidden/>
           </w:rPr>
-          <w:instrText xml:space="preserve"> PAGEREF _Toc521830983 \h </w:instrText>
+          <w:instrText xml:space="preserve"> PAGEREF _Toc3539323 \h </w:instrText>
         </w:r>
         <w:r>
           <w:rPr>
@@ -4379,7 +4399,7 @@
           <w:szCs w:val="22"/>
         </w:rPr>
       </w:pPr>
-      <w:hyperlink w:anchor="_Toc521830984" w:history="1">
+      <w:hyperlink w:anchor="_Toc3539324" w:history="1">
         <w:r>
           <w:rPr>
             <w:rStyle w:val="Hyperlink"/>
@@ -4425,7 +4445,7 @@
             <w:noProof/>
             <w:webHidden/>
           </w:rPr>
-          <w:instrText xml:space="preserve"> PAGEREF _Toc521830984 \h </w:instrText>
+          <w:instrText xml:space="preserve"> PAGEREF _Toc3539324 \h </w:instrText>
         </w:r>
         <w:r>
           <w:rPr>
@@ -4470,7 +4490,7 @@
           <w:szCs w:val="22"/>
         </w:rPr>
       </w:pPr>
-      <w:hyperlink w:anchor="_Toc521830985" w:history="1">
+      <w:hyperlink w:anchor="_Toc3539325" w:history="1">
         <w:r>
           <w:rPr>
             <w:rStyle w:val="Hyperlink"/>
@@ -4513,7 +4533,7 @@
             <w:noProof/>
             <w:webHidden/>
           </w:rPr>
-          <w:instrText xml:space="preserve"> PAGEREF _Toc521830985 \h </w:instrText>
+          <w:instrText xml:space="preserve"> PAGEREF _Toc3539325 \h </w:instrText>
         </w:r>
         <w:r>
           <w:rPr>
@@ -4558,7 +4578,7 @@
           <w:szCs w:val="22"/>
         </w:rPr>
       </w:pPr>
-      <w:hyperlink w:anchor="_Toc521830986" w:history="1">
+      <w:hyperlink w:anchor="_Toc3539326" w:history="1">
         <w:r>
           <w:rPr>
             <w:rStyle w:val="Hyperlink"/>
@@ -4601,7 +4621,7 @@
             <w:noProof/>
             <w:webHidden/>
           </w:rPr>
-          <w:instrText xml:space="preserve"> PAGEREF _Toc521830986 \h </w:instrText>
+          <w:instrText xml:space="preserve"> PAGEREF _Toc3539326 \h </w:instrText>
         </w:r>
         <w:r>
           <w:rPr>
@@ -4646,7 +4666,7 @@
           <w:szCs w:val="22"/>
         </w:rPr>
       </w:pPr>
-      <w:hyperlink w:anchor="_Toc521830987" w:history="1">
+      <w:hyperlink w:anchor="_Toc3539327" w:history="1">
         <w:r>
           <w:rPr>
             <w:rStyle w:val="Hyperlink"/>
@@ -4689,7 +4709,7 @@
             <w:noProof/>
             <w:webHidden/>
           </w:rPr>
-          <w:instrText xml:space="preserve"> PAGEREF _Toc521830987 \h </w:instrText>
+          <w:instrText xml:space="preserve"> PAGEREF _Toc3539327 \h </w:instrText>
         </w:r>
         <w:r>
           <w:rPr>
@@ -4734,7 +4754,7 @@
           <w:szCs w:val="22"/>
         </w:rPr>
       </w:pPr>
-      <w:hyperlink w:anchor="_Toc521830988" w:history="1">
+      <w:hyperlink w:anchor="_Toc3539328" w:history="1">
         <w:r>
           <w:rPr>
             <w:rStyle w:val="Hyperlink"/>
@@ -4777,7 +4797,7 @@
             <w:noProof/>
             <w:webHidden/>
           </w:rPr>
-          <w:instrText xml:space="preserve"> PAGEREF _Toc521830988 \h </w:instrText>
+          <w:instrText xml:space="preserve"> PAGEREF _Toc3539328 \h </w:instrText>
         </w:r>
         <w:r>
           <w:rPr>
@@ -4822,7 +4842,7 @@
           <w:szCs w:val="22"/>
         </w:rPr>
       </w:pPr>
-      <w:hyperlink w:anchor="_Toc521830989" w:history="1">
+      <w:hyperlink w:anchor="_Toc3539329" w:history="1">
         <w:r>
           <w:rPr>
             <w:rStyle w:val="Hyperlink"/>
@@ -4865,7 +4885,7 @@
             <w:noProof/>
             <w:webHidden/>
           </w:rPr>
-          <w:instrText xml:space="preserve"> PAGEREF _Toc521830989 \h </w:instrText>
+          <w:instrText xml:space="preserve"> PAGEREF _Toc3539329 \h </w:instrText>
         </w:r>
         <w:r>
           <w:rPr>
@@ -4925,7 +4945,7 @@
         </w:numPr>
       </w:pPr>
       <w:bookmarkStart w:id="2" w:name="_Toc102232953"/>
-      <w:bookmarkStart w:id="3" w:name="_Toc521830939"/>
+      <w:bookmarkStart w:id="3" w:name="_Toc3539279"/>
       <w:r>
         <w:lastRenderedPageBreak/>
         <w:t>Introduction</w:t>
@@ -4941,24 +4961,49 @@
       <w:r>
         <w:t xml:space="preserve">This document describes the </w:t>
       </w:r>
-      <w:fldSimple w:instr=" DOCPROPERTY  &quot;Extension Name&quot;  \* MERGEFORMAT ">
-        <w:r>
-          <w:rPr>
-            <w:b/>
-            <w:bCs/>
-          </w:rPr>
-          <w:t>Biological Disturbance</w:t>
-        </w:r>
-        <w:r>
-          <w:t xml:space="preserve"> </w:t>
-        </w:r>
-        <w:r>
-          <w:rPr>
-            <w:b/>
-          </w:rPr>
-          <w:t>Agent</w:t>
-        </w:r>
-      </w:fldSimple>
+      <w:r>
+        <w:rPr>
+          <w:b/>
+          <w:bCs/>
+        </w:rPr>
+        <w:fldChar w:fldCharType="begin"/>
+      </w:r>
+      <w:r>
+        <w:rPr>
+          <w:b/>
+          <w:bCs/>
+        </w:rPr>
+        <w:instrText xml:space="preserve"> DOCPROPERTY  "Extension Name"  \* MERGEFORMAT </w:instrText>
+      </w:r>
+      <w:r>
+        <w:rPr>
+          <w:b/>
+          <w:bCs/>
+        </w:rPr>
+        <w:fldChar w:fldCharType="separate"/>
+      </w:r>
+      <w:r>
+        <w:rPr>
+          <w:b/>
+          <w:bCs/>
+        </w:rPr>
+        <w:t>Biological Disturbance</w:t>
+      </w:r>
+      <w:r>
+        <w:t xml:space="preserve"> </w:t>
+      </w:r>
+      <w:r>
+        <w:rPr>
+          <w:b/>
+        </w:rPr>
+        <w:t>Agent</w:t>
+      </w:r>
+      <w:r>
+        <w:rPr>
+          <w:b/>
+        </w:rPr>
+        <w:fldChar w:fldCharType="end"/>
+      </w:r>
       <w:r>
         <w:t xml:space="preserve"> </w:t>
       </w:r>
@@ -5004,7 +5049,7 @@
           <w:numId w:val="4"/>
         </w:numPr>
       </w:pPr>
-      <w:bookmarkStart w:id="4" w:name="_Toc521830940"/>
+      <w:bookmarkStart w:id="4" w:name="_Toc3539280"/>
       <w:r>
         <w:t>Overview of BDA</w:t>
       </w:r>
@@ -5172,7 +5217,7 @@
       <w:bookmarkStart w:id="13" w:name="_Toc85255796"/>
       <w:bookmarkStart w:id="14" w:name="_Toc101339103"/>
       <w:bookmarkStart w:id="15" w:name="_Toc101598710"/>
-      <w:bookmarkStart w:id="16" w:name="_Toc521830941"/>
+      <w:bookmarkStart w:id="16" w:name="_Toc3539281"/>
       <w:r>
         <w:t>Site resource dominance</w:t>
       </w:r>
@@ -5206,7 +5251,15 @@
         <w:t xml:space="preserve"> values are user-defined values raging between 0 and 1</w:t>
       </w:r>
       <w:r>
-        <w:t xml:space="preserve">, and nonhost </w:t>
+        <w:t xml:space="preserve">, and </w:t>
+      </w:r>
+      <w:proofErr w:type="spellStart"/>
+      <w:r>
+        <w:t>nonhost</w:t>
+      </w:r>
+      <w:proofErr w:type="spellEnd"/>
+      <w:r>
+        <w:t xml:space="preserve"> </w:t>
       </w:r>
       <w:r>
         <w:t>has a value of</w:t>
@@ -5215,7 +5268,15 @@
         <w:t xml:space="preserve"> 0.  The BDA module compares a look-up table with the species cohort list generated by LANDIS to calculate SRD using one of two methods:  1) the maximum host preference class present, and 2) an average resource value of all tree species present, where the resource value of each species is represented by the cohort with the oldest host preference.  </w:t>
       </w:r>
       <w:r>
-        <w:t>Species identified as “ignored” do not contribute to the calculation of average resource value; whereas nonhost species that are not ignored contribute a value of 0.</w:t>
+        <w:t xml:space="preserve">Species identified as “ignored” do not contribute to the calculation of average resource value; whereas </w:t>
+      </w:r>
+      <w:proofErr w:type="spellStart"/>
+      <w:r>
+        <w:t>nonhost</w:t>
+      </w:r>
+      <w:proofErr w:type="spellEnd"/>
+      <w:r>
+        <w:t xml:space="preserve"> species that are not ignored contribute a value of 0.</w:t>
       </w:r>
     </w:p>
     <w:p>
@@ -5238,7 +5299,7 @@
       <w:bookmarkStart w:id="25" w:name="_Toc85255797"/>
       <w:bookmarkStart w:id="26" w:name="_Toc101339104"/>
       <w:bookmarkStart w:id="27" w:name="_Toc101598711"/>
-      <w:bookmarkStart w:id="28" w:name="_Toc521830942"/>
+      <w:bookmarkStart w:id="28" w:name="_Toc3539282"/>
       <w:r>
         <w:t>Site resource modifiers</w:t>
       </w:r>
@@ -5267,6 +5328,7 @@
       <w:pPr>
         <w:pStyle w:val="Equation"/>
       </w:pPr>
+      <w:proofErr w:type="spellStart"/>
       <w:r>
         <w:t>SRD</w:t>
       </w:r>
@@ -5276,8 +5338,13 @@
         </w:rPr>
         <w:t>m</w:t>
       </w:r>
-      <w:r>
-        <w:t xml:space="preserve"> = SRD + LTM + (DM</w:t>
+      <w:proofErr w:type="spellEnd"/>
+      <w:r>
+        <w:t xml:space="preserve"> = SRD + LTM + (</w:t>
+      </w:r>
+      <w:proofErr w:type="spellStart"/>
+      <w:r>
+        <w:t>DM</w:t>
       </w:r>
       <w:r>
         <w:rPr>
@@ -5285,8 +5352,13 @@
         </w:rPr>
         <w:t>wind</w:t>
       </w:r>
-      <w:r>
-        <w:t xml:space="preserve"> + DM</w:t>
+      <w:proofErr w:type="spellEnd"/>
+      <w:r>
+        <w:t xml:space="preserve"> + </w:t>
+      </w:r>
+      <w:proofErr w:type="spellStart"/>
+      <w:r>
+        <w:t>DM</w:t>
       </w:r>
       <w:r>
         <w:rPr>
@@ -5294,6 +5366,7 @@
         </w:rPr>
         <w:t>fire</w:t>
       </w:r>
+      <w:proofErr w:type="spellEnd"/>
       <w:r>
         <w:t xml:space="preserve"> + ...)</w:t>
       </w:r>
@@ -5366,7 +5439,7 @@
       <w:bookmarkStart w:id="37" w:name="_Toc85255798"/>
       <w:bookmarkStart w:id="38" w:name="_Toc101339105"/>
       <w:bookmarkStart w:id="39" w:name="_Toc101598712"/>
-      <w:bookmarkStart w:id="40" w:name="_Toc521830943"/>
+      <w:bookmarkStart w:id="40" w:name="_Toc3539283"/>
       <w:r>
         <w:t>Neighborhood resource dominance</w:t>
       </w:r>
@@ -5398,7 +5471,15 @@
         <w:t>et al.</w:t>
       </w:r>
       <w:r>
-        <w:t xml:space="preserve"> 1998; Radeloff </w:t>
+        <w:t xml:space="preserve"> 1998; </w:t>
+      </w:r>
+      <w:proofErr w:type="spellStart"/>
+      <w:r>
+        <w:t>Radeloff</w:t>
+      </w:r>
+      <w:proofErr w:type="spellEnd"/>
+      <w:r>
+        <w:t xml:space="preserve"> </w:t>
       </w:r>
       <w:r>
         <w:rPr>
@@ -5408,7 +5489,11 @@
         <w:t>et al.</w:t>
       </w:r>
       <w:r>
-        <w:t xml:space="preserve"> 2000).  A neighborhood effect is modeled in LANDIS as the mean SRD</w:t>
+        <w:t xml:space="preserve"> 2000).  A neighborhood effect is modeled in LANDIS as the mean </w:t>
+      </w:r>
+      <w:proofErr w:type="spellStart"/>
+      <w:r>
+        <w:t>SRD</w:t>
       </w:r>
       <w:r>
         <w:rPr>
@@ -5416,6 +5501,7 @@
         </w:rPr>
         <w:t>m</w:t>
       </w:r>
+      <w:proofErr w:type="spellEnd"/>
       <w:r>
         <w:t xml:space="preserve"> of each cell within a user-defined radius </w:t>
       </w:r>
@@ -5469,7 +5555,7 @@
       <w:bookmarkStart w:id="49" w:name="_Toc85255799"/>
       <w:bookmarkStart w:id="50" w:name="_Toc101339106"/>
       <w:bookmarkStart w:id="51" w:name="_Toc101598713"/>
-      <w:bookmarkStart w:id="52" w:name="_Toc521830944"/>
+      <w:bookmarkStart w:id="52" w:name="_Toc3539284"/>
       <w:r>
         <w:t>Regional outbreak status</w:t>
       </w:r>
@@ -5499,7 +5585,79 @@
         <w:pStyle w:val="textbody"/>
       </w:pPr>
       <w:r>
-        <w:t xml:space="preserve">The magnitude of simulated regional outbreak severities is controlled by the MinROS and MaxROS parameters.  MinROS defines the “background” outbreak activity that will occur in each time step.  Outbreak type (“TempType” in the BDA parameter file) determines whether outbreaks are binary (either MinROS or MaxROS; TempType = “pulse”) or if the ROS can range between those values (TempType = “variable pulse”).  For the variable pulse outbreak type, the ROS value is randomly selected for each outbreak event from the range between MinROS+1 and MaxROS.  </w:t>
+        <w:t xml:space="preserve">The magnitude of simulated regional outbreak severities is controlled by the </w:t>
+      </w:r>
+      <w:proofErr w:type="spellStart"/>
+      <w:r>
+        <w:t>MinROS</w:t>
+      </w:r>
+      <w:proofErr w:type="spellEnd"/>
+      <w:r>
+        <w:t xml:space="preserve"> and </w:t>
+      </w:r>
+      <w:proofErr w:type="spellStart"/>
+      <w:r>
+        <w:t>MaxROS</w:t>
+      </w:r>
+      <w:proofErr w:type="spellEnd"/>
+      <w:r>
+        <w:t xml:space="preserve"> parameters.  </w:t>
+      </w:r>
+      <w:proofErr w:type="spellStart"/>
+      <w:r>
+        <w:t>MinROS</w:t>
+      </w:r>
+      <w:proofErr w:type="spellEnd"/>
+      <w:r>
+        <w:t xml:space="preserve"> defines the “background” outbreak activity that will occur in each time step.  Outbreak type (“</w:t>
+      </w:r>
+      <w:proofErr w:type="spellStart"/>
+      <w:r>
+        <w:t>TempType</w:t>
+      </w:r>
+      <w:proofErr w:type="spellEnd"/>
+      <w:r>
+        <w:t xml:space="preserve">” in the BDA parameter file) determines whether outbreaks are binary (either </w:t>
+      </w:r>
+      <w:proofErr w:type="spellStart"/>
+      <w:r>
+        <w:t>MinROS</w:t>
+      </w:r>
+      <w:proofErr w:type="spellEnd"/>
+      <w:r>
+        <w:t xml:space="preserve"> or </w:t>
+      </w:r>
+      <w:proofErr w:type="spellStart"/>
+      <w:r>
+        <w:t>MaxROS</w:t>
+      </w:r>
+      <w:proofErr w:type="spellEnd"/>
+      <w:r>
+        <w:t xml:space="preserve">; </w:t>
+      </w:r>
+      <w:proofErr w:type="spellStart"/>
+      <w:r>
+        <w:t>TempType</w:t>
+      </w:r>
+      <w:proofErr w:type="spellEnd"/>
+      <w:r>
+        <w:t xml:space="preserve"> = “pulse”) or if the ROS can range between those values (</w:t>
+      </w:r>
+      <w:proofErr w:type="spellStart"/>
+      <w:r>
+        <w:t>TempType</w:t>
+      </w:r>
+      <w:proofErr w:type="spellEnd"/>
+      <w:r>
+        <w:t xml:space="preserve"> = “variable pulse”).  For the variable pulse outbreak type, the ROS value is randomly selected for each outbreak event from the range between MinROS+1 and </w:t>
+      </w:r>
+      <w:proofErr w:type="spellStart"/>
+      <w:r>
+        <w:t>MaxROS</w:t>
+      </w:r>
+      <w:proofErr w:type="spellEnd"/>
+      <w:r>
+        <w:t xml:space="preserve">.  </w:t>
       </w:r>
     </w:p>
     <w:p>
@@ -5521,7 +5679,7 @@
       <w:bookmarkStart w:id="61" w:name="_Toc85255800"/>
       <w:bookmarkStart w:id="62" w:name="_Toc101339107"/>
       <w:bookmarkStart w:id="63" w:name="_Toc101598714"/>
-      <w:bookmarkStart w:id="64" w:name="_Toc521830945"/>
+      <w:bookmarkStart w:id="64" w:name="_Toc3539285"/>
       <w:r>
         <w:lastRenderedPageBreak/>
         <w:t>BDA effects</w:t>
@@ -5571,12 +5729,21 @@
         </w:rPr>
         <w:t xml:space="preserve">a </w:t>
       </w:r>
+      <w:proofErr w:type="gramStart"/>
       <w:r>
         <w:t>·</w:t>
       </w:r>
       <w:smartTag w:uri="isiresearchsoft-com/cwyw" w:element="citation">
         <w:r>
-          <w:t>{[SRD</w:t>
+          <w:t>{</w:t>
+        </w:r>
+        <w:proofErr w:type="gramEnd"/>
+        <w:r>
+          <w:t>[</w:t>
+        </w:r>
+        <w:proofErr w:type="spellStart"/>
+        <w:r>
+          <w:t>SRD</w:t>
         </w:r>
         <w:r>
           <w:rPr>
@@ -5584,6 +5751,7 @@
           </w:rPr>
           <w:t>m</w:t>
         </w:r>
+        <w:proofErr w:type="spellEnd"/>
         <w:r>
           <w:t xml:space="preserve"> + (NRD*NW)]/(1+NW)}</w:t>
         </w:r>
@@ -5624,7 +5792,11 @@
         <w:t>a</w:t>
       </w:r>
       <w:r>
-        <w:t xml:space="preserve"> should = 1); SRD</w:t>
+        <w:t xml:space="preserve"> should = 1); </w:t>
+      </w:r>
+      <w:proofErr w:type="spellStart"/>
+      <w:r>
+        <w:t>SRD</w:t>
       </w:r>
       <w:r>
         <w:rPr>
@@ -5632,8 +5804,13 @@
         </w:rPr>
         <w:t>m</w:t>
       </w:r>
-      <w:r>
-        <w:t xml:space="preserve"> = the species and age composition of the site (SRD), optionally modified by land type and/or past disturbance (Equation 1); NRD = the mean SRD</w:t>
+      <w:proofErr w:type="spellEnd"/>
+      <w:r>
+        <w:t xml:space="preserve"> = the species and age composition of the site (SRD), optionally modified by land type and/or past disturbance (Equation 1); NRD = the mean </w:t>
+      </w:r>
+      <w:proofErr w:type="spellStart"/>
+      <w:r>
+        <w:t>SRD</w:t>
       </w:r>
       <w:r>
         <w:rPr>
@@ -5641,6 +5818,7 @@
         </w:rPr>
         <w:t>m</w:t>
       </w:r>
+      <w:proofErr w:type="spellEnd"/>
       <w:r>
         <w:t xml:space="preserve"> of sites within the neighborhood surrounding a site; NW = Neighborhood Weight, a parameter designed to define the relative importance between site and neighborhood resources; and ROS = Regional Outbreak Status.</w:t>
       </w:r>
@@ -5650,7 +5828,11 @@
         <w:pStyle w:val="textbody"/>
       </w:pPr>
       <w:r>
-        <w:t>Sites are selected for disturbance by comparing BDP with a uniform random number ranging from 0-1.  Note that while equation 1 allows SRD</w:t>
+        <w:t xml:space="preserve">Sites are selected for disturbance by comparing BDP with a uniform random number ranging from 0-1.  Note that while equation 1 allows </w:t>
+      </w:r>
+      <w:proofErr w:type="spellStart"/>
+      <w:r>
+        <w:t>SRD</w:t>
       </w:r>
       <w:r>
         <w:rPr>
@@ -5658,8 +5840,13 @@
         </w:rPr>
         <w:t>m</w:t>
       </w:r>
-      <w:r>
-        <w:t xml:space="preserve"> to exceed 1.0, by definition BDP cannot exceed 1.0 (i.e., 100% probability of disturbance).  SRD</w:t>
+      <w:proofErr w:type="spellEnd"/>
+      <w:r>
+        <w:t xml:space="preserve"> to exceed 1.0, by definition BDP cannot exceed 1.0 (i.e., 100% probability of disturbance).  </w:t>
+      </w:r>
+      <w:proofErr w:type="spellStart"/>
+      <w:r>
+        <w:t>SRD</w:t>
       </w:r>
       <w:r>
         <w:rPr>
@@ -5667,6 +5854,7 @@
         </w:rPr>
         <w:t>m</w:t>
       </w:r>
+      <w:proofErr w:type="spellEnd"/>
       <w:r>
         <w:t xml:space="preserve"> values exceeding 1.0 can therefore only further enhance the probability of disturbance if additional variables such as neighborhoods or temporal disturbance functions are applied.  Once a site is disturbed, the disturbance intensity class is calculated for the site to determine which species cohorts die, based on their tolerance class.  Disturbance intensity is a direct function of BDP, where </w:t>
       </w:r>
@@ -5720,7 +5908,15 @@
         <w:t>m</w:t>
       </w:r>
       <w:r>
-        <w:t>ortality of individual cohorts is a probabilistic function of the vulnerability probability (VulnProb) of the c</w:t>
+        <w:t>ortality of individual cohorts is a probabilistic function of the vulnerability probability (</w:t>
+      </w:r>
+      <w:proofErr w:type="spellStart"/>
+      <w:r>
+        <w:t>VulnProb</w:t>
+      </w:r>
+      <w:proofErr w:type="spellEnd"/>
+      <w:r>
+        <w:t>) of the c</w:t>
       </w:r>
       <w:r>
         <w:t>ohort’s</w:t>
@@ -5744,7 +5940,15 @@
         <w:t>and</w:t>
       </w:r>
       <w:r>
-        <w:t xml:space="preserve"> VulnProb to determine if a cohort is killed.  </w:t>
+        <w:t xml:space="preserve"> </w:t>
+      </w:r>
+      <w:proofErr w:type="spellStart"/>
+      <w:r>
+        <w:t>VulnProb</w:t>
+      </w:r>
+      <w:proofErr w:type="spellEnd"/>
+      <w:r>
+        <w:t xml:space="preserve"> to determine if a cohort is killed.  </w:t>
       </w:r>
       <w:r>
         <w:t>The separation of mortality probability from the calculation of BDP allows for cohorts that on their own do not have high preference as hosts, but when occurring in conjunction with highly preferred host cohorts can be highly susceptible to mortality due to “spill-over” from the preferred hosts cohorts.</w:t>
@@ -5778,7 +5982,7 @@
       <w:bookmarkStart w:id="73" w:name="_Toc85255801"/>
       <w:bookmarkStart w:id="74" w:name="_Toc101339108"/>
       <w:bookmarkStart w:id="75" w:name="_Toc101598715"/>
-      <w:bookmarkStart w:id="76" w:name="_Toc521830946"/>
+      <w:bookmarkStart w:id="76" w:name="_Toc3539286"/>
       <w:r>
         <w:t>BDA dispersal</w:t>
       </w:r>
@@ -5831,7 +6035,7 @@
       <w:bookmarkStart w:id="86" w:name="_Toc85255802"/>
       <w:bookmarkStart w:id="87" w:name="_Toc101339109"/>
       <w:bookmarkStart w:id="88" w:name="_Toc101598716"/>
-      <w:bookmarkStart w:id="89" w:name="_Toc521830947"/>
+      <w:bookmarkStart w:id="89" w:name="_Toc3539287"/>
       <w:r>
         <w:t>Epicenters</w:t>
       </w:r>
@@ -5965,8 +6169,17 @@
         <w:t>i</w:t>
       </w:r>
       <w:r>
-        <w:t xml:space="preserve">*exp (- </w:t>
-      </w:r>
+        <w:t>*</w:t>
+      </w:r>
+      <w:proofErr w:type="spellStart"/>
+      <w:r>
+        <w:t>exp</w:t>
+      </w:r>
+      <w:proofErr w:type="spellEnd"/>
+      <w:r>
+        <w:t xml:space="preserve"> (- </w:t>
+      </w:r>
+      <w:proofErr w:type="spellStart"/>
       <w:r>
         <w:rPr>
           <w:i/>
@@ -5997,6 +6210,7 @@
         </w:rPr>
         <w:t>i</w:t>
       </w:r>
+      <w:proofErr w:type="spellEnd"/>
       <w:r>
         <w:t>)</w:t>
       </w:r>
@@ -6147,7 +6361,7 @@
       <w:bookmarkStart w:id="98" w:name="_Toc85255803"/>
       <w:bookmarkStart w:id="99" w:name="_Toc101339110"/>
       <w:bookmarkStart w:id="100" w:name="_Toc101598717"/>
-      <w:bookmarkStart w:id="101" w:name="_Toc521830948"/>
+      <w:bookmarkStart w:id="101" w:name="_Toc3539288"/>
       <w:r>
         <w:t>Spatial outbreak zones</w:t>
       </w:r>
@@ -6169,8 +6383,17 @@
         <w:pStyle w:val="textbody"/>
       </w:pPr>
       <w:r>
-        <w:t>Outbreak zones are defined using dispersal routines that spread from an epicenter to a circular boundary with a radius defined by the annual dispersal distance of a BDA, multiplied by the number of years in a time step (i.e., 10).  An outbreak zone either automatically expands to this maximum limit (termed “regular dispersal”) or occurs as a percolation process through a binary landscape, where it may only spread through sites containing host tree species.  Ability to spread over nonhost cells is defined by a user-defined neighborhood rule (</w:t>
-      </w:r>
+        <w:t xml:space="preserve">Outbreak zones are defined using dispersal routines that spread from an epicenter to a circular boundary with a radius defined by the annual dispersal distance of a BDA, multiplied by the number of years in a time step (i.e., 10).  An outbreak zone either automatically expands to this maximum limit (termed “regular dispersal”) or occurs as a percolation process through a binary landscape, where it may only spread through sites containing host tree species.  Ability to spread over </w:t>
+      </w:r>
+      <w:proofErr w:type="spellStart"/>
+      <w:r>
+        <w:t>nonhost</w:t>
+      </w:r>
+      <w:proofErr w:type="spellEnd"/>
+      <w:r>
+        <w:t xml:space="preserve"> cells is defined by a user-defined neighborhood rule (</w:t>
+      </w:r>
+      <w:proofErr w:type="spellStart"/>
       <w:r>
         <w:rPr>
           <w:i/>
@@ -6178,6 +6401,7 @@
         </w:rPr>
         <w:t>sensu</w:t>
       </w:r>
+      <w:proofErr w:type="spellEnd"/>
       <w:r>
         <w:t xml:space="preserve"> </w:t>
       </w:r>
@@ -7470,7 +7694,7 @@
                   <v:stroke joinstyle="miter"/>
                   <v:path gradientshapeok="t" o:connecttype="rect"/>
                 </v:shapetype>
-                <v:shape id="Text Box 3" o:spid="_x0000_s1027" type="#_x0000_t202" style="position:absolute;left:3600;top:2706;width:1800;height:2160;visibility:visible;mso-wrap-style:square;v-text-anchor:top" o:gfxdata="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" strokecolor="white">
+                <v:shape id="Text Box 3" o:spid="_x0000_s1027" type="#_x0000_t202" style="position:absolute;left:3600;top:2706;width:1800;height:2160;visibility:visible;mso-wrap-style:square;v-text-anchor:top" o:gfxdata="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" strokecolor="white">
                   <v:textbox inset="0,0,0,0">
                     <w:txbxContent>
                       <w:tbl>
@@ -7614,7 +7838,7 @@
                     </w:txbxContent>
                   </v:textbox>
                 </v:shape>
-                <v:shape id="Text Box 4" o:spid="_x0000_s1028" type="#_x0000_t202" style="position:absolute;left:1800;top:2706;width:1800;height:1980;visibility:visible;mso-wrap-style:square;v-text-anchor:top" o:gfxdata="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" strokecolor="white">
+                <v:shape id="Text Box 4" o:spid="_x0000_s1028" type="#_x0000_t202" style="position:absolute;left:1800;top:2706;width:1800;height:1980;visibility:visible;mso-wrap-style:square;v-text-anchor:top" o:gfxdata="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" strokecolor="white">
                   <v:textbox inset="0,0,0,0">
                     <w:txbxContent>
                       <w:tbl>
@@ -7774,7 +7998,7 @@
                     </w:txbxContent>
                   </v:textbox>
                 </v:shape>
-                <v:shape id="Text Box 5" o:spid="_x0000_s1029" type="#_x0000_t202" style="position:absolute;left:5400;top:2706;width:2340;height:2154;visibility:visible;mso-wrap-style:square;v-text-anchor:top" o:gfxdata="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" strokecolor="white">
+                <v:shape id="Text Box 5" o:spid="_x0000_s1029" type="#_x0000_t202" style="position:absolute;left:5400;top:2706;width:2340;height:2154;visibility:visible;mso-wrap-style:square;v-text-anchor:top" o:gfxdata="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" strokecolor="white">
                   <v:textbox inset="0,0,0,0">
                     <w:txbxContent>
                       <w:tbl>
@@ -8134,7 +8358,7 @@
                     </w:txbxContent>
                   </v:textbox>
                 </v:shape>
-                <v:shape id="Text Box 6" o:spid="_x0000_s1030" type="#_x0000_t202" style="position:absolute;left:7560;top:2706;width:3060;height:2154;visibility:visible;mso-wrap-style:square;v-text-anchor:top" o:gfxdata="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" strokecolor="white">
+                <v:shape id="Text Box 6" o:spid="_x0000_s1030" type="#_x0000_t202" style="position:absolute;left:7560;top:2706;width:3060;height:2154;visibility:visible;mso-wrap-style:square;v-text-anchor:top" o:gfxdata="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" strokecolor="white">
                   <v:textbox inset="0,0,0,0">
                     <w:txbxContent>
                       <w:tbl>
@@ -8612,7 +8836,7 @@
       <w:bookmarkStart w:id="104" w:name="_Toc133907137"/>
       <w:bookmarkStart w:id="105" w:name="_Toc133934405"/>
       <w:bookmarkStart w:id="106" w:name="_Toc133942259"/>
-      <w:bookmarkStart w:id="107" w:name="_Toc521830949"/>
+      <w:bookmarkStart w:id="107" w:name="_Toc3539289"/>
       <w:r>
         <w:lastRenderedPageBreak/>
         <w:t>Major Releases</w:t>
@@ -8627,16 +8851,16 @@
           <w:numId w:val="6"/>
         </w:numPr>
       </w:pPr>
-      <w:bookmarkStart w:id="108" w:name="_Toc521830950"/>
+      <w:bookmarkStart w:id="108" w:name="_Toc3539290"/>
       <w:bookmarkEnd w:id="102"/>
       <w:r>
-        <w:t>Version 4</w:t>
-      </w:r>
-      <w:r>
-        <w:t>.0</w:t>
-      </w:r>
-      <w:r>
-        <w:t xml:space="preserve"> (August 2018)</w:t>
+        <w:t>Version 4.0 (</w:t>
+      </w:r>
+      <w:r>
+        <w:t>March 2019</w:t>
+      </w:r>
+      <w:r>
+        <w:t>)</w:t>
       </w:r>
       <w:bookmarkEnd w:id="108"/>
     </w:p>
@@ -8646,13 +8870,16 @@
         <w:ind w:left="1512"/>
       </w:pPr>
       <w:r>
-        <w:t xml:space="preserve">Compatible with Core </w:t>
-      </w:r>
-      <w:r>
-        <w:t>v7</w:t>
-      </w:r>
-      <w:r>
-        <w:t>.0.</w:t>
+        <w:t>Compatible with Core v7.0.</w:t>
+      </w:r>
+    </w:p>
+    <w:p>
+      <w:pPr>
+        <w:pStyle w:val="textbody"/>
+        <w:ind w:left="1512"/>
+      </w:pPr>
+      <w:r>
+        <w:t>Minor bug fix to allow event log file to write to location and file name specified in the input file.</w:t>
       </w:r>
     </w:p>
     <w:p>
@@ -8663,7 +8890,7 @@
           <w:numId w:val="6"/>
         </w:numPr>
       </w:pPr>
-      <w:bookmarkStart w:id="109" w:name="_Toc521830951"/>
+      <w:bookmarkStart w:id="109" w:name="_Toc3539291"/>
       <w:r>
         <w:t>Version 3.0</w:t>
       </w:r>
@@ -8785,12 +9012,14 @@
       <w:r>
         <w:t>ortality of individual cohorts is now a probabilistic function of the mortality probability (</w:t>
       </w:r>
+      <w:proofErr w:type="spellStart"/>
       <w:r>
         <w:rPr>
           <w:i/>
         </w:rPr>
         <w:t>MortProb</w:t>
       </w:r>
+      <w:proofErr w:type="spellEnd"/>
       <w:r>
         <w:t>) of the corresponding susceptibility class for the cohort.  The user defines which species and ages fall into each susceptibility class (1-3), and the probability of cohort mortality for each class.  This feature can be used to account for the advanced regeneration strategy of certain species, where small, young cohorts exist under the main canopy and are able to survive an insect/disease outbreak, but older cohorts are highly susceptible.</w:t>
       </w:r>
@@ -8804,11 +9033,8 @@
         </w:numPr>
       </w:pPr>
       <w:r>
-        <w:t xml:space="preserve">Host species can now be flagged as contributing to a specialty dead fuel class, which allows the dead cohorts of these species to be considered by fuel extensions that account for disturbance-related fuels.  For example, the Dynamic Fire and Fuel System (DFFS) </w:t>
-      </w:r>
-      <w:r>
         <w:lastRenderedPageBreak/>
-        <w:t>extension uses the presence of dead conifers to specify certain insect-kill fuel types.</w:t>
+        <w:t>Host species can now be flagged as contributing to a specialty dead fuel class, which allows the dead cohorts of these species to be considered by fuel extensions that account for disturbance-related fuels.  For example, the Dynamic Fire and Fuel System (DFFS) extension uses the presence of dead conifers to specify certain insect-kill fuel types.</w:t>
       </w:r>
     </w:p>
     <w:p>
@@ -8843,7 +9069,7 @@
           <w:numId w:val="6"/>
         </w:numPr>
       </w:pPr>
-      <w:bookmarkStart w:id="110" w:name="_Toc521830952"/>
+      <w:bookmarkStart w:id="110" w:name="_Toc3539292"/>
       <w:r>
         <w:t>Version 2.0</w:t>
       </w:r>
@@ -8875,7 +9101,7 @@
           <w:numId w:val="6"/>
         </w:numPr>
       </w:pPr>
-      <w:bookmarkStart w:id="111" w:name="_Toc521830953"/>
+      <w:bookmarkStart w:id="111" w:name="_Toc3539293"/>
       <w:r>
         <w:t>Version 1.3</w:t>
       </w:r>
@@ -8910,7 +9136,15 @@
         </w:numPr>
       </w:pPr>
       <w:r>
-        <w:t>Replaced the normal distribution random number generator with Trochuetz.Random which provides greater concurrence between input and output mean and standard deviation.</w:t>
+        <w:t xml:space="preserve">Replaced the normal distribution random number generator with </w:t>
+      </w:r>
+      <w:proofErr w:type="spellStart"/>
+      <w:r>
+        <w:t>Trochuetz.Random</w:t>
+      </w:r>
+      <w:proofErr w:type="spellEnd"/>
+      <w:r>
+        <w:t xml:space="preserve"> which provides greater concurrence between input and output mean and standard deviation.</w:t>
       </w:r>
     </w:p>
     <w:p>
@@ -8969,7 +9203,7 @@
           <w:numId w:val="6"/>
         </w:numPr>
       </w:pPr>
-      <w:bookmarkStart w:id="112" w:name="_Toc521830954"/>
+      <w:bookmarkStart w:id="112" w:name="_Toc3539294"/>
       <w:r>
         <w:t>Minor Releases</w:t>
       </w:r>
@@ -8984,7 +9218,7 @@
         </w:numPr>
         <w:ind w:left="864" w:hanging="864"/>
       </w:pPr>
-      <w:bookmarkStart w:id="113" w:name="_Toc521830955"/>
+      <w:bookmarkStart w:id="113" w:name="_Toc3539295"/>
       <w:r>
         <w:t>Version 3.0.1</w:t>
       </w:r>
@@ -9010,8 +9244,9 @@
         </w:numPr>
         <w:ind w:left="864" w:hanging="864"/>
       </w:pPr>
-      <w:bookmarkStart w:id="114" w:name="_Toc521830956"/>
-      <w:r>
+      <w:bookmarkStart w:id="114" w:name="_Toc3539296"/>
+      <w:r>
+        <w:lastRenderedPageBreak/>
         <w:t>Version 2.0.3</w:t>
       </w:r>
       <w:bookmarkEnd w:id="114"/>
@@ -9027,7 +9262,15 @@
         <w:t xml:space="preserve"> </w:t>
       </w:r>
       <w:r>
-        <w:t>bug that caused an error when multiple disturbance agents disturbed the same site in the same timestep. (Epidemic.cs)</w:t>
+        <w:t>bug that caused an error when multiple disturbance agents disturbed the same site in the same timestep. (</w:t>
+      </w:r>
+      <w:proofErr w:type="spellStart"/>
+      <w:r>
+        <w:t>Epidemic.cs</w:t>
+      </w:r>
+      <w:proofErr w:type="spellEnd"/>
+      <w:r>
+        <w:t>)</w:t>
       </w:r>
     </w:p>
     <w:p>
@@ -9035,11 +9278,34 @@
         <w:pStyle w:val="textbody"/>
       </w:pPr>
       <w:r>
-        <w:lastRenderedPageBreak/>
-        <w:t>Added registered site variable BDA.TimeOfNext to enable interaction with other extensions.</w:t>
-      </w:r>
-      <w:r>
-        <w:t xml:space="preserve"> (SiteVars.cs, PlugIn.cs)</w:t>
+        <w:t xml:space="preserve">Added registered site variable </w:t>
+      </w:r>
+      <w:proofErr w:type="spellStart"/>
+      <w:r>
+        <w:t>BDA.TimeOfNext</w:t>
+      </w:r>
+      <w:proofErr w:type="spellEnd"/>
+      <w:r>
+        <w:t xml:space="preserve"> to enable interaction with other extensions.</w:t>
+      </w:r>
+      <w:r>
+        <w:t xml:space="preserve"> (</w:t>
+      </w:r>
+      <w:proofErr w:type="spellStart"/>
+      <w:r>
+        <w:t>SiteVars.cs</w:t>
+      </w:r>
+      <w:proofErr w:type="spellEnd"/>
+      <w:r>
+        <w:t xml:space="preserve">, </w:t>
+      </w:r>
+      <w:proofErr w:type="spellStart"/>
+      <w:r>
+        <w:t>PlugIn.cs</w:t>
+      </w:r>
+      <w:proofErr w:type="spellEnd"/>
+      <w:r>
+        <w:t>)</w:t>
       </w:r>
     </w:p>
     <w:p>
@@ -9051,7 +9317,7 @@
         </w:numPr>
         <w:ind w:left="864" w:hanging="864"/>
       </w:pPr>
-      <w:bookmarkStart w:id="115" w:name="_Toc521830957"/>
+      <w:bookmarkStart w:id="115" w:name="_Toc3539297"/>
       <w:r>
         <w:t>Version 2.0.2</w:t>
       </w:r>
@@ -9077,7 +9343,15 @@
         <w:t>counted in determining when the first outbreak occurs.</w:t>
       </w:r>
       <w:r>
-        <w:t xml:space="preserve"> (PlugIn.cs)</w:t>
+        <w:t xml:space="preserve"> (</w:t>
+      </w:r>
+      <w:proofErr w:type="spellStart"/>
+      <w:r>
+        <w:t>PlugIn.cs</w:t>
+      </w:r>
+      <w:proofErr w:type="spellEnd"/>
+      <w:r>
+        <w:t>)</w:t>
       </w:r>
     </w:p>
     <w:p>
@@ -9089,7 +9363,7 @@
         </w:numPr>
         <w:ind w:left="864" w:hanging="864"/>
       </w:pPr>
-      <w:bookmarkStart w:id="116" w:name="_Toc521830958"/>
+      <w:bookmarkStart w:id="116" w:name="_Toc3539298"/>
       <w:r>
         <w:t>Version 2.0.1</w:t>
       </w:r>
@@ -9103,7 +9377,23 @@
         <w:t>Fixed bug in shuffle of neighborhood site list.</w:t>
       </w:r>
       <w:r>
-        <w:t xml:space="preserve"> (SiteResources.cs, PlugIn.cs)</w:t>
+        <w:t xml:space="preserve"> (</w:t>
+      </w:r>
+      <w:proofErr w:type="spellStart"/>
+      <w:r>
+        <w:t>SiteResources.cs</w:t>
+      </w:r>
+      <w:proofErr w:type="spellEnd"/>
+      <w:r>
+        <w:t xml:space="preserve">, </w:t>
+      </w:r>
+      <w:proofErr w:type="spellStart"/>
+      <w:r>
+        <w:t>PlugIn.cs</w:t>
+      </w:r>
+      <w:proofErr w:type="spellEnd"/>
+      <w:r>
+        <w:t>)</w:t>
       </w:r>
     </w:p>
     <w:p>
@@ -9115,7 +9405,7 @@
         </w:numPr>
         <w:ind w:left="864" w:hanging="864"/>
       </w:pPr>
-      <w:bookmarkStart w:id="117" w:name="_Toc521830959"/>
+      <w:bookmarkStart w:id="117" w:name="_Toc3539299"/>
       <w:r>
         <w:t>Version 1.2</w:t>
       </w:r>
@@ -9142,7 +9432,7 @@
         </w:numPr>
         <w:ind w:left="864" w:hanging="864"/>
       </w:pPr>
-      <w:bookmarkStart w:id="118" w:name="_Toc521830960"/>
+      <w:bookmarkStart w:id="118" w:name="_Toc3539300"/>
       <w:r>
         <w:t>Version 1.1</w:t>
       </w:r>
@@ -9172,7 +9462,7 @@
           <w:numId w:val="4"/>
         </w:numPr>
       </w:pPr>
-      <w:bookmarkStart w:id="119" w:name="_Toc521830961"/>
+      <w:bookmarkStart w:id="119" w:name="_Toc3539301"/>
       <w:r>
         <w:t>Future Development</w:t>
       </w:r>
@@ -9230,8 +9520,9 @@
           <w:numId w:val="4"/>
         </w:numPr>
       </w:pPr>
-      <w:bookmarkStart w:id="120" w:name="_Toc521830962"/>
-      <w:r>
+      <w:bookmarkStart w:id="120" w:name="_Toc3539302"/>
+      <w:r>
+        <w:lastRenderedPageBreak/>
         <w:t>References</w:t>
       </w:r>
       <w:bookmarkEnd w:id="120"/>
@@ -9244,10 +9535,46 @@
         <w:rPr>
           <w:lang w:val="fr-FR"/>
         </w:rPr>
-        <w:t xml:space="preserve">Cappuccino, N.; Lavertu, D.; Bergeron, Y.; Regniere, J. 1998. </w:t>
-      </w:r>
-      <w:r>
-        <w:t>Spruce budworm impact, abundance and parasitism rate in a patchy landscape. Oecologia. 114: 236-242.</w:t>
+        <w:t xml:space="preserve">Cappuccino, N.; </w:t>
+      </w:r>
+      <w:proofErr w:type="spellStart"/>
+      <w:r>
+        <w:rPr>
+          <w:lang w:val="fr-FR"/>
+        </w:rPr>
+        <w:t>Lavertu</w:t>
+      </w:r>
+      <w:proofErr w:type="spellEnd"/>
+      <w:r>
+        <w:rPr>
+          <w:lang w:val="fr-FR"/>
+        </w:rPr>
+        <w:t xml:space="preserve">, D.; Bergeron, Y.; </w:t>
+      </w:r>
+      <w:proofErr w:type="spellStart"/>
+      <w:r>
+        <w:rPr>
+          <w:lang w:val="fr-FR"/>
+        </w:rPr>
+        <w:t>Regniere</w:t>
+      </w:r>
+      <w:proofErr w:type="spellEnd"/>
+      <w:r>
+        <w:rPr>
+          <w:lang w:val="fr-FR"/>
+        </w:rPr>
+        <w:t xml:space="preserve">, J. 1998. </w:t>
+      </w:r>
+      <w:r>
+        <w:t xml:space="preserve">Spruce budworm impact, abundance and parasitism rate in a patchy landscape. </w:t>
+      </w:r>
+      <w:proofErr w:type="spellStart"/>
+      <w:r>
+        <w:t>Oecologia</w:t>
+      </w:r>
+      <w:proofErr w:type="spellEnd"/>
+      <w:r>
+        <w:t>. 114: 236-242.</w:t>
       </w:r>
     </w:p>
     <w:p>
@@ -9273,32 +9600,70 @@
         </w:smartTag>
       </w:smartTag>
       <w:r>
-        <w:t xml:space="preserve">: Springer-Verlag: 280-303.   </w:t>
+        <w:t>: Springer-</w:t>
+      </w:r>
+      <w:proofErr w:type="spellStart"/>
+      <w:r>
+        <w:t>Verlag</w:t>
+      </w:r>
+      <w:proofErr w:type="spellEnd"/>
+      <w:r>
+        <w:t xml:space="preserve">: 280-303.   </w:t>
       </w:r>
     </w:p>
     <w:p>
       <w:pPr>
         <w:pStyle w:val="reference"/>
       </w:pPr>
-      <w:r>
-        <w:lastRenderedPageBreak/>
-        <w:t>Radeloff, V.C.; Mladenoff, D.J.; Boyce, M.S. 2000. The changing relation of landscape patterns and jack pine budworm populations during an outbreak. Oikos. 90: 417-430.</w:t>
+      <w:proofErr w:type="spellStart"/>
+      <w:r>
+        <w:t>Radeloff</w:t>
+      </w:r>
+      <w:proofErr w:type="spellEnd"/>
+      <w:r>
+        <w:t xml:space="preserve">, V.C.; </w:t>
+      </w:r>
+      <w:proofErr w:type="spellStart"/>
+      <w:r>
+        <w:t>Mladenoff</w:t>
+      </w:r>
+      <w:proofErr w:type="spellEnd"/>
+      <w:r>
+        <w:t xml:space="preserve">, D.J.; Boyce, M.S. 2000. The changing relation of landscape patterns and jack pine budworm populations during an outbreak. </w:t>
+      </w:r>
+      <w:proofErr w:type="spellStart"/>
+      <w:r>
+        <w:t>Oikos</w:t>
+      </w:r>
+      <w:proofErr w:type="spellEnd"/>
+      <w:r>
+        <w:t>. 90: 417-430.</w:t>
       </w:r>
     </w:p>
     <w:p>
       <w:pPr>
         <w:pStyle w:val="reference"/>
       </w:pPr>
-      <w:r>
-        <w:t>Scheller, R.M., Domingo, J.B., 2005a.  LANDIS-II Core Model Description.  University of Wisconsin-Madison, Madison, WI, USA.</w:t>
+      <w:proofErr w:type="spellStart"/>
+      <w:r>
+        <w:t>Scheller</w:t>
+      </w:r>
+      <w:proofErr w:type="spellEnd"/>
+      <w:r>
+        <w:t>, R.M., Domingo, J.B., 2005a.  LANDIS-II Core Model Description.  University of Wisconsin-Madison, Madison, WI, USA.</w:t>
       </w:r>
     </w:p>
     <w:p>
       <w:pPr>
         <w:pStyle w:val="reference"/>
       </w:pPr>
-      <w:r>
-        <w:t xml:space="preserve">Scheller, R.M., Domingo, J.B., 2005b.  LANDIS-II Model v5.0 </w:t>
+      <w:proofErr w:type="spellStart"/>
+      <w:r>
+        <w:t>Scheller</w:t>
+      </w:r>
+      <w:proofErr w:type="spellEnd"/>
+      <w:r>
+        <w:t xml:space="preserve">, R.M., Domingo, J.B., 2005b.  LANDIS-II Model v5.0 </w:t>
       </w:r>
       <w:r>
         <w:softHyphen/>
@@ -9336,7 +9701,15 @@
         <w:t>.</w:t>
       </w:r>
       <w:r>
-        <w:t xml:space="preserve"> R; Shinneman, D</w:t>
+        <w:t xml:space="preserve"> R; </w:t>
+      </w:r>
+      <w:proofErr w:type="spellStart"/>
+      <w:r>
+        <w:t>Shinneman</w:t>
+      </w:r>
+      <w:proofErr w:type="spellEnd"/>
+      <w:r>
+        <w:t>, D</w:t>
       </w:r>
       <w:r>
         <w:t>.</w:t>
@@ -9354,7 +9727,23 @@
         <w:t>.</w:t>
       </w:r>
       <w:r>
-        <w:t xml:space="preserve"> T.  2012.  Comparing modern and presettlement forest dynamics of a subboreal wilderness: Does sp</w:t>
+        <w:t xml:space="preserve"> T.  2012.  Comparing modern and </w:t>
+      </w:r>
+      <w:proofErr w:type="spellStart"/>
+      <w:r>
+        <w:t>presettlement</w:t>
+      </w:r>
+      <w:proofErr w:type="spellEnd"/>
+      <w:r>
+        <w:t xml:space="preserve"> forest dynamics of a </w:t>
+      </w:r>
+      <w:proofErr w:type="spellStart"/>
+      <w:r>
+        <w:t>subboreal</w:t>
+      </w:r>
+      <w:proofErr w:type="spellEnd"/>
+      <w:r>
+        <w:t xml:space="preserve"> wilderness: Does sp</w:t>
       </w:r>
       <w:r>
         <w:t>ruce budworm enhance fire risk?</w:t>
@@ -9374,7 +9763,7 @@
           <w:numId w:val="4"/>
         </w:numPr>
       </w:pPr>
-      <w:bookmarkStart w:id="121" w:name="_Toc521830963"/>
+      <w:bookmarkStart w:id="121" w:name="_Toc3539303"/>
       <w:r>
         <w:t>Acknowledgements</w:t>
       </w:r>
@@ -9391,7 +9780,15 @@
         <w:t xml:space="preserve">has been provided by the Northern </w:t>
       </w:r>
       <w:r>
-        <w:t>Research Station (Rhinelander, Wisconsin) of the U.S. Forest Service.  Valuable contributions to the development of the model and extensions were made by Eric J. Gustafson, and David J. Mladenoff.</w:t>
+        <w:t xml:space="preserve">Research Station (Rhinelander, Wisconsin) of the U.S. Forest Service.  Valuable contributions to the development of the model and extensions were made by Eric J. Gustafson, and David J. </w:t>
+      </w:r>
+      <w:proofErr w:type="spellStart"/>
+      <w:r>
+        <w:t>Mladenoff</w:t>
+      </w:r>
+      <w:proofErr w:type="spellEnd"/>
+      <w:r>
+        <w:t>.</w:t>
       </w:r>
     </w:p>
     <w:p>
@@ -9402,7 +9799,7 @@
           <w:numId w:val="4"/>
         </w:numPr>
       </w:pPr>
-      <w:bookmarkStart w:id="122" w:name="_Toc521830964"/>
+      <w:bookmarkStart w:id="122" w:name="_Toc3539304"/>
       <w:r>
         <w:lastRenderedPageBreak/>
         <w:t>Input Files</w:t>
@@ -9417,7 +9814,7 @@
           <w:numId w:val="4"/>
         </w:numPr>
       </w:pPr>
-      <w:bookmarkStart w:id="123" w:name="_Toc521830965"/>
+      <w:bookmarkStart w:id="123" w:name="_Toc3539305"/>
       <w:r>
         <w:t>Input File Rules</w:t>
       </w:r>
@@ -9452,7 +9849,7 @@
           <w:numId w:val="4"/>
         </w:numPr>
       </w:pPr>
-      <w:bookmarkStart w:id="137" w:name="_Toc521830966"/>
+      <w:bookmarkStart w:id="137" w:name="_Toc3539306"/>
       <w:bookmarkEnd w:id="124"/>
       <w:bookmarkEnd w:id="125"/>
       <w:bookmarkEnd w:id="126"/>
@@ -9480,7 +9877,7 @@
         </w:numPr>
         <w:ind w:left="864" w:hanging="864"/>
       </w:pPr>
-      <w:bookmarkStart w:id="138" w:name="_Toc521830967"/>
+      <w:bookmarkStart w:id="138" w:name="_Toc3539307"/>
       <w:r>
         <w:t>Extension title, time step</w:t>
       </w:r>
@@ -9498,9 +9895,11 @@
       <w:pPr>
         <w:pStyle w:val="textinputfile"/>
       </w:pPr>
+      <w:proofErr w:type="spellStart"/>
       <w:r>
         <w:t>LandisData</w:t>
       </w:r>
+      <w:proofErr w:type="spellEnd"/>
       <w:r>
         <w:tab/>
         <w:t>“B</w:t>
@@ -9546,7 +9945,7 @@
         </w:numPr>
         <w:ind w:left="864" w:hanging="864"/>
       </w:pPr>
-      <w:bookmarkStart w:id="139" w:name="_Toc521830968"/>
+      <w:bookmarkStart w:id="139" w:name="_Toc3539308"/>
       <w:r>
         <w:t>Output map names</w:t>
       </w:r>
@@ -9562,6 +9961,7 @@
       <w:r>
         <w:t xml:space="preserve"> parameters configure the output files.  The first parameter, </w:t>
       </w:r>
+      <w:proofErr w:type="spellStart"/>
       <w:r>
         <w:rPr>
           <w:b/>
@@ -9569,6 +9969,7 @@
         </w:rPr>
         <w:t>MapNames</w:t>
       </w:r>
+      <w:proofErr w:type="spellEnd"/>
       <w:r>
         <w:t xml:space="preserve">, provides the naming convention for the </w:t>
       </w:r>
@@ -9594,7 +9995,15 @@
       </w:r>
       <w:smartTag w:uri="isiresearchsoft-com/cwyw" w:element="citation">
         <w:r>
-          <w:t>{agentName}</w:t>
+          <w:t>{</w:t>
+        </w:r>
+        <w:proofErr w:type="spellStart"/>
+        <w:r>
+          <w:t>agentName</w:t>
+        </w:r>
+        <w:proofErr w:type="spellEnd"/>
+        <w:r>
+          <w:t>}</w:t>
         </w:r>
       </w:smartTag>
       <w:r>
@@ -9615,25 +10024,39 @@
       <w:pPr>
         <w:pStyle w:val="textinputfile"/>
       </w:pPr>
+      <w:proofErr w:type="spellStart"/>
       <w:r>
         <w:t>MapNames</w:t>
       </w:r>
+      <w:proofErr w:type="spellEnd"/>
       <w:r>
         <w:tab/>
       </w:r>
       <w:r>
         <w:tab/>
+      </w:r>
+      <w:proofErr w:type="spellStart"/>
+      <w:r>
         <w:t>b</w:t>
       </w:r>
       <w:r>
         <w:t>da</w:t>
       </w:r>
+      <w:proofErr w:type="spellEnd"/>
       <w:r>
         <w:t>/</w:t>
       </w:r>
       <w:smartTag w:uri="isiresearchsoft-com/cwyw" w:element="citation">
         <w:r>
-          <w:t>{agentName}</w:t>
+          <w:t>{</w:t>
+        </w:r>
+        <w:proofErr w:type="spellStart"/>
+        <w:r>
+          <w:t>agentName</w:t>
+        </w:r>
+        <w:proofErr w:type="spellEnd"/>
+        <w:r>
+          <w:t>}</w:t>
         </w:r>
       </w:smartTag>
       <w:r>
@@ -9645,8 +10068,13 @@
         </w:r>
       </w:smartTag>
       <w:r>
-        <w:t>.img</w:t>
-      </w:r>
+        <w:t>.</w:t>
+      </w:r>
+      <w:proofErr w:type="spellStart"/>
+      <w:r>
+        <w:t>img</w:t>
+      </w:r>
+      <w:proofErr w:type="spellEnd"/>
     </w:p>
     <w:p>
       <w:pPr>
@@ -9662,7 +10090,7 @@
         </w:numPr>
         <w:ind w:left="864" w:hanging="864"/>
       </w:pPr>
-      <w:bookmarkStart w:id="140" w:name="_Toc521830969"/>
+      <w:bookmarkStart w:id="140" w:name="_Toc3539309"/>
       <w:r>
         <w:t>SRD map names (Optional)</w:t>
       </w:r>
@@ -9675,6 +10103,7 @@
       <w:r>
         <w:t xml:space="preserve">The next parameter, </w:t>
       </w:r>
+      <w:proofErr w:type="spellStart"/>
       <w:r>
         <w:rPr>
           <w:b/>
@@ -9688,6 +10117,7 @@
         </w:rPr>
         <w:t>MapNames</w:t>
       </w:r>
+      <w:proofErr w:type="spellEnd"/>
       <w:r>
         <w:t xml:space="preserve">, provides the naming convention for the BDA site resource dominance files.  This input is optional, and users who do not want SRD output maps should exclude the entire line of input (including the parameter name).  The variables </w:t>
       </w:r>
@@ -9701,7 +10131,15 @@
       </w:r>
       <w:smartTag w:uri="isiresearchsoft-com/cwyw" w:element="citation">
         <w:r>
-          <w:t>{agentName}</w:t>
+          <w:t>{</w:t>
+        </w:r>
+        <w:proofErr w:type="spellStart"/>
+        <w:r>
+          <w:t>agentName</w:t>
+        </w:r>
+        <w:proofErr w:type="spellEnd"/>
+        <w:r>
+          <w:t>}</w:t>
         </w:r>
       </w:smartTag>
       <w:r>
@@ -9722,22 +10160,36 @@
       <w:pPr>
         <w:pStyle w:val="textinputfile"/>
       </w:pPr>
+      <w:proofErr w:type="spellStart"/>
       <w:r>
         <w:t>SRDMapNames</w:t>
       </w:r>
+      <w:proofErr w:type="spellEnd"/>
       <w:r>
         <w:tab/>
       </w:r>
       <w:r>
         <w:tab/>
+      </w:r>
+      <w:proofErr w:type="spellStart"/>
+      <w:r>
         <w:t>bda</w:t>
       </w:r>
+      <w:proofErr w:type="spellEnd"/>
       <w:r>
         <w:t>/</w:t>
       </w:r>
       <w:smartTag w:uri="isiresearchsoft-com/cwyw" w:element="citation">
         <w:r>
-          <w:t>{agentName}</w:t>
+          <w:t>{</w:t>
+        </w:r>
+        <w:proofErr w:type="spellStart"/>
+        <w:r>
+          <w:t>agentName</w:t>
+        </w:r>
+        <w:proofErr w:type="spellEnd"/>
+        <w:r>
+          <w:t>}</w:t>
         </w:r>
       </w:smartTag>
       <w:r>
@@ -9751,9 +10203,11 @@
       <w:r>
         <w:t>.</w:t>
       </w:r>
+      <w:proofErr w:type="spellStart"/>
       <w:r>
         <w:t>img</w:t>
       </w:r>
+      <w:proofErr w:type="spellEnd"/>
     </w:p>
     <w:p>
       <w:pPr>
@@ -9764,7 +10218,7 @@
         </w:numPr>
         <w:ind w:left="864" w:hanging="864"/>
       </w:pPr>
-      <w:bookmarkStart w:id="141" w:name="_Toc521830970"/>
+      <w:bookmarkStart w:id="141" w:name="_Toc3539310"/>
       <w:r>
         <w:t>N</w:t>
       </w:r>
@@ -9780,6 +10234,7 @@
       <w:r>
         <w:t xml:space="preserve">The next parameter, </w:t>
       </w:r>
+      <w:proofErr w:type="spellStart"/>
       <w:r>
         <w:rPr>
           <w:b/>
@@ -9799,6 +10254,7 @@
         </w:rPr>
         <w:t>MapNames</w:t>
       </w:r>
+      <w:proofErr w:type="spellEnd"/>
       <w:r>
         <w:t xml:space="preserve">, provides the naming convention for the BDA </w:t>
       </w:r>
@@ -9828,7 +10284,15 @@
       </w:r>
       <w:smartTag w:uri="isiresearchsoft-com/cwyw" w:element="citation">
         <w:r>
-          <w:t>{agentName}</w:t>
+          <w:t>{</w:t>
+        </w:r>
+        <w:proofErr w:type="spellStart"/>
+        <w:r>
+          <w:t>agentName</w:t>
+        </w:r>
+        <w:proofErr w:type="spellEnd"/>
+        <w:r>
+          <w:t>}</w:t>
         </w:r>
       </w:smartTag>
       <w:r>
@@ -9849,25 +10313,39 @@
       <w:pPr>
         <w:pStyle w:val="textinputfile"/>
       </w:pPr>
+      <w:proofErr w:type="spellStart"/>
       <w:r>
         <w:t>N</w:t>
       </w:r>
       <w:r>
         <w:t>RDMapNames</w:t>
       </w:r>
+      <w:proofErr w:type="spellEnd"/>
       <w:r>
         <w:tab/>
       </w:r>
       <w:r>
         <w:tab/>
+      </w:r>
+      <w:proofErr w:type="spellStart"/>
+      <w:r>
         <w:t>bda</w:t>
       </w:r>
+      <w:proofErr w:type="spellEnd"/>
       <w:r>
         <w:t>/</w:t>
       </w:r>
       <w:smartTag w:uri="isiresearchsoft-com/cwyw" w:element="citation">
         <w:r>
-          <w:t>{agentName}</w:t>
+          <w:t>{</w:t>
+        </w:r>
+        <w:proofErr w:type="spellStart"/>
+        <w:r>
+          <w:t>agentName</w:t>
+        </w:r>
+        <w:proofErr w:type="spellEnd"/>
+        <w:r>
+          <w:t>}</w:t>
         </w:r>
       </w:smartTag>
       <w:r>
@@ -9885,8 +10363,13 @@
         </w:r>
       </w:smartTag>
       <w:r>
-        <w:t>.img</w:t>
-      </w:r>
+        <w:t>.</w:t>
+      </w:r>
+      <w:proofErr w:type="spellStart"/>
+      <w:r>
+        <w:t>img</w:t>
+      </w:r>
+      <w:proofErr w:type="spellEnd"/>
     </w:p>
     <w:p>
       <w:pPr>
@@ -9897,7 +10380,7 @@
         </w:numPr>
         <w:ind w:left="864" w:hanging="864"/>
       </w:pPr>
-      <w:bookmarkStart w:id="142" w:name="_Toc521830971"/>
+      <w:bookmarkStart w:id="142" w:name="_Toc3539311"/>
       <w:r>
         <w:t>Biological disturbance probability (BDP)</w:t>
       </w:r>
@@ -9913,6 +10396,7 @@
       <w:r>
         <w:t xml:space="preserve">The next parameter, </w:t>
       </w:r>
+      <w:proofErr w:type="spellStart"/>
       <w:r>
         <w:rPr>
           <w:b/>
@@ -9926,6 +10410,7 @@
         </w:rPr>
         <w:t>MapNames</w:t>
       </w:r>
+      <w:proofErr w:type="spellEnd"/>
       <w:r>
         <w:t>, provides the naming conv</w:t>
       </w:r>
@@ -9951,7 +10436,15 @@
       </w:r>
       <w:smartTag w:uri="isiresearchsoft-com/cwyw" w:element="citation">
         <w:r>
-          <w:t>{agentName}</w:t>
+          <w:t>{</w:t>
+        </w:r>
+        <w:proofErr w:type="spellStart"/>
+        <w:r>
+          <w:t>agentName</w:t>
+        </w:r>
+        <w:proofErr w:type="spellEnd"/>
+        <w:r>
+          <w:t>}</w:t>
         </w:r>
       </w:smartTag>
       <w:r>
@@ -9972,24 +10465,36 @@
       <w:pPr>
         <w:pStyle w:val="textinputfile"/>
       </w:pPr>
+      <w:proofErr w:type="spellStart"/>
       <w:r>
         <w:t>BDP</w:t>
       </w:r>
       <w:r>
         <w:t>MapNames</w:t>
       </w:r>
+      <w:proofErr w:type="spellEnd"/>
       <w:r>
         <w:tab/>
       </w:r>
+      <w:proofErr w:type="spellStart"/>
       <w:r>
         <w:t>bda</w:t>
       </w:r>
+      <w:proofErr w:type="spellEnd"/>
       <w:r>
         <w:t>/</w:t>
       </w:r>
       <w:smartTag w:uri="isiresearchsoft-com/cwyw" w:element="citation">
         <w:r>
-          <w:t>{agentName}</w:t>
+          <w:t>{</w:t>
+        </w:r>
+        <w:proofErr w:type="spellStart"/>
+        <w:r>
+          <w:t>agentName</w:t>
+        </w:r>
+        <w:proofErr w:type="spellEnd"/>
+        <w:r>
+          <w:t>}</w:t>
         </w:r>
       </w:smartTag>
       <w:r>
@@ -10007,8 +10512,13 @@
         </w:r>
       </w:smartTag>
       <w:r>
-        <w:t>.img</w:t>
-      </w:r>
+        <w:t>.</w:t>
+      </w:r>
+      <w:proofErr w:type="spellStart"/>
+      <w:r>
+        <w:t>img</w:t>
+      </w:r>
+      <w:proofErr w:type="spellEnd"/>
     </w:p>
     <w:p>
       <w:pPr>
@@ -10024,7 +10534,7 @@
         </w:numPr>
         <w:ind w:left="864" w:hanging="864"/>
       </w:pPr>
-      <w:bookmarkStart w:id="143" w:name="_Toc521830972"/>
+      <w:bookmarkStart w:id="143" w:name="_Toc3539312"/>
       <w:r>
         <w:t>Log file</w:t>
       </w:r>
@@ -10037,6 +10547,7 @@
       <w:r>
         <w:t xml:space="preserve">The next parameter, </w:t>
       </w:r>
+      <w:proofErr w:type="spellStart"/>
       <w:r>
         <w:rPr>
           <w:b/>
@@ -10044,6 +10555,7 @@
         </w:rPr>
         <w:t>LogFile</w:t>
       </w:r>
+      <w:proofErr w:type="spellEnd"/>
       <w:r>
         <w:t>, indicates the file name and sub-directory for the single log output file.  The text file will be in comma delimited format.  There is one output file for all agents.  Example:</w:t>
       </w:r>
@@ -10052,16 +10564,22 @@
       <w:pPr>
         <w:pStyle w:val="textinputfile"/>
       </w:pPr>
+      <w:proofErr w:type="spellStart"/>
       <w:r>
         <w:t>LogFile</w:t>
       </w:r>
+      <w:proofErr w:type="spellEnd"/>
       <w:r>
         <w:tab/>
       </w:r>
       <w:r>
         <w:tab/>
+      </w:r>
+      <w:proofErr w:type="spellStart"/>
+      <w:r>
         <w:t>bda</w:t>
       </w:r>
+      <w:proofErr w:type="spellEnd"/>
       <w:r>
         <w:t>/bda-log.csv</w:t>
       </w:r>
@@ -10080,7 +10598,7 @@
         </w:numPr>
         <w:ind w:left="864" w:hanging="864"/>
       </w:pPr>
-      <w:bookmarkStart w:id="144" w:name="_Toc521830973"/>
+      <w:bookmarkStart w:id="144" w:name="_Toc3539313"/>
       <w:r>
         <w:t>BDA entries</w:t>
       </w:r>
@@ -10098,9 +10616,11 @@
       <w:pPr>
         <w:pStyle w:val="textinputfile"/>
       </w:pPr>
+      <w:proofErr w:type="spellStart"/>
       <w:r>
         <w:t>BDAInputFiles</w:t>
       </w:r>
+      <w:proofErr w:type="spellEnd"/>
       <w:r>
         <w:tab/>
       </w:r>
@@ -10157,7 +10677,7 @@
       <w:bookmarkStart w:id="155" w:name="_Toc85255839"/>
       <w:bookmarkStart w:id="156" w:name="_Toc101339146"/>
       <w:bookmarkStart w:id="157" w:name="_Toc101598753"/>
-      <w:bookmarkStart w:id="158" w:name="_Toc521830974"/>
+      <w:bookmarkStart w:id="158" w:name="_Toc3539314"/>
       <w:r>
         <w:t>Individual BDA Parameter File</w:t>
       </w:r>
@@ -10191,9 +10711,11 @@
       <w:pPr>
         <w:pStyle w:val="textinputfile"/>
       </w:pPr>
+      <w:proofErr w:type="spellStart"/>
       <w:r>
         <w:t>AgentName</w:t>
       </w:r>
+      <w:proofErr w:type="spellEnd"/>
       <w:r>
         <w:tab/>
       </w:r>
@@ -10206,9 +10728,11 @@
       <w:pPr>
         <w:pStyle w:val="textinputfile"/>
       </w:pPr>
+      <w:proofErr w:type="spellStart"/>
       <w:r>
         <w:t>BDPCalibrator</w:t>
       </w:r>
+      <w:proofErr w:type="spellEnd"/>
       <w:r>
         <w:tab/>
         <w:t>1</w:t>
@@ -10218,9 +10742,11 @@
       <w:pPr>
         <w:pStyle w:val="textinputfile"/>
       </w:pPr>
+      <w:proofErr w:type="spellStart"/>
       <w:r>
         <w:t>SRDMode</w:t>
       </w:r>
+      <w:proofErr w:type="spellEnd"/>
       <w:r>
         <w:tab/>
       </w:r>
@@ -10259,7 +10785,15 @@
         <w:t xml:space="preserve"> (see Section 2.5)</w:t>
       </w:r>
       <w:r>
-        <w:t>.  Site Resources Dominance Mode (SRDMode) may be set to either “max” or “</w:t>
+        <w:t>.  Site Resources Dominance Mode (</w:t>
+      </w:r>
+      <w:proofErr w:type="spellStart"/>
+      <w:r>
+        <w:t>SRDMode</w:t>
+      </w:r>
+      <w:proofErr w:type="spellEnd"/>
+      <w:r>
+        <w:t>) may be set to either “max” or “</w:t>
       </w:r>
       <w:r>
         <w:t>mean” (see Section 2</w:t>
@@ -10277,7 +10811,7 @@
         </w:numPr>
         <w:ind w:left="864" w:hanging="864"/>
       </w:pPr>
-      <w:bookmarkStart w:id="159" w:name="_Toc521830975"/>
+      <w:bookmarkStart w:id="159" w:name="_Toc3539315"/>
       <w:r>
         <w:t>Start and end years (Optional)</w:t>
       </w:r>
@@ -10290,66 +10824,86 @@
       <w:r>
         <w:t xml:space="preserve">The first and last simulation years during which the agent can have an outbreak can be specified.  </w:t>
       </w:r>
+      <w:proofErr w:type="spellStart"/>
       <w:r>
         <w:rPr>
           <w:i/>
         </w:rPr>
         <w:t>StartYear</w:t>
       </w:r>
+      <w:proofErr w:type="spellEnd"/>
       <w:r>
         <w:t xml:space="preserve"> indicates the first year when an outbreak can occur, and </w:t>
       </w:r>
+      <w:proofErr w:type="spellStart"/>
       <w:r>
         <w:rPr>
           <w:i/>
         </w:rPr>
         <w:t>EndYear</w:t>
       </w:r>
+      <w:proofErr w:type="spellEnd"/>
       <w:r>
         <w:t xml:space="preserve"> defines the last year when an outbreak can occur.  These parameters are optional and if excluded all simulation years are possible outbreak years for the agent.  When using a </w:t>
       </w:r>
+      <w:proofErr w:type="spellStart"/>
       <w:r>
         <w:rPr>
           <w:i/>
         </w:rPr>
-        <w:t xml:space="preserve">StartYear </w:t>
+        <w:t>StartYear</w:t>
+      </w:r>
+      <w:proofErr w:type="spellEnd"/>
+      <w:r>
+        <w:rPr>
+          <w:i/>
+        </w:rPr>
+        <w:t xml:space="preserve"> </w:t>
       </w:r>
       <w:r>
         <w:t xml:space="preserve">greater than 0, the </w:t>
       </w:r>
+      <w:proofErr w:type="spellStart"/>
       <w:r>
         <w:rPr>
           <w:i/>
         </w:rPr>
         <w:t>TimeSinceLastEpidemic</w:t>
       </w:r>
+      <w:proofErr w:type="spellEnd"/>
       <w:r>
         <w:t xml:space="preserve"> parameter is applied relative to the </w:t>
       </w:r>
+      <w:proofErr w:type="spellStart"/>
       <w:r>
         <w:rPr>
           <w:i/>
         </w:rPr>
         <w:t>StartYear</w:t>
       </w:r>
+      <w:proofErr w:type="spellEnd"/>
       <w:r>
         <w:t xml:space="preserve">.  For example, if </w:t>
       </w:r>
+      <w:proofErr w:type="spellStart"/>
       <w:r>
         <w:rPr>
           <w:i/>
         </w:rPr>
         <w:t>StartYear</w:t>
       </w:r>
+      <w:proofErr w:type="spellEnd"/>
       <w:r>
         <w:t xml:space="preserve"> is 50 and </w:t>
       </w:r>
+      <w:proofErr w:type="spellStart"/>
       <w:r>
         <w:rPr>
           <w:i/>
         </w:rPr>
         <w:t>TimeSinceLastEpidemic</w:t>
       </w:r>
+      <w:proofErr w:type="spellEnd"/>
       <w:r>
         <w:t xml:space="preserve"> is 20, the time of the next outbreak will </w:t>
       </w:r>
@@ -10375,7 +10929,7 @@
         </w:numPr>
         <w:ind w:left="864" w:hanging="864"/>
       </w:pPr>
-      <w:bookmarkStart w:id="160" w:name="_Toc521830976"/>
+      <w:bookmarkStart w:id="160" w:name="_Toc3539316"/>
       <w:r>
         <w:t>Regional Outbreak Status parameters</w:t>
       </w:r>
@@ -10393,14 +10947,40 @@
       <w:pPr>
         <w:pStyle w:val="textbody"/>
       </w:pPr>
+      <w:proofErr w:type="spellStart"/>
       <w:r>
         <w:rPr>
           <w:i/>
         </w:rPr>
         <w:t>OutbreakPattern</w:t>
       </w:r>
-      <w:r>
-        <w:t xml:space="preserve"> represents the type of function used to control the temporal pattern of outbreaks.  Options are “CyclicNormal” and “CyclicUniform”.  Both options represent a cyclic occurrence of outbreak, and differ in the distribution used to estimate time between outbreaks.  CyclicNormal uses a normal distribution defined by a</w:t>
+      <w:proofErr w:type="spellEnd"/>
+      <w:r>
+        <w:t xml:space="preserve"> represents the type of function used to control the temporal pattern of outbreaks.  Options are “</w:t>
+      </w:r>
+      <w:proofErr w:type="spellStart"/>
+      <w:r>
+        <w:t>CyclicNormal</w:t>
+      </w:r>
+      <w:proofErr w:type="spellEnd"/>
+      <w:r>
+        <w:t>” and “</w:t>
+      </w:r>
+      <w:proofErr w:type="spellStart"/>
+      <w:r>
+        <w:t>CyclicUniform</w:t>
+      </w:r>
+      <w:proofErr w:type="spellEnd"/>
+      <w:r>
+        <w:t xml:space="preserve">”.  Both options represent a cyclic occurrence of outbreak, and differ in the distribution used to estimate time between outbreaks.  </w:t>
+      </w:r>
+      <w:proofErr w:type="spellStart"/>
+      <w:r>
+        <w:t>CyclicNormal</w:t>
+      </w:r>
+      <w:proofErr w:type="spellEnd"/>
+      <w:r>
+        <w:t xml:space="preserve"> uses a normal distribution defined by a</w:t>
       </w:r>
       <w:r>
         <w:t xml:space="preserve"> mean</w:t>
@@ -10417,15 +10997,26 @@
       <w:r>
         <w:t>) and standard deviation (</w:t>
       </w:r>
+      <w:proofErr w:type="spellStart"/>
       <w:r>
         <w:rPr>
           <w:i/>
         </w:rPr>
         <w:t>StDev</w:t>
       </w:r>
-      <w:r>
-        <w:t>), and CyclicUniform uses a uniform distribution random function defined by a maximum interval (</w:t>
-      </w:r>
+      <w:proofErr w:type="spellEnd"/>
+      <w:r>
+        <w:t xml:space="preserve">), and </w:t>
+      </w:r>
+      <w:proofErr w:type="spellStart"/>
+      <w:r>
+        <w:t>CyclicUniform</w:t>
+      </w:r>
+      <w:proofErr w:type="spellEnd"/>
+      <w:r>
+        <w:t xml:space="preserve"> uses a uniform distribution random function defined by a maximum interval (</w:t>
+      </w:r>
+      <w:proofErr w:type="spellStart"/>
       <w:r>
         <w:rPr>
           <w:i/>
@@ -10433,9 +11024,11 @@
         </w:rPr>
         <w:t>MaxInterval</w:t>
       </w:r>
+      <w:proofErr w:type="spellEnd"/>
       <w:r>
         <w:t>) and a minimum value (</w:t>
       </w:r>
+      <w:proofErr w:type="spellStart"/>
       <w:r>
         <w:rPr>
           <w:i/>
@@ -10449,6 +11042,7 @@
         </w:rPr>
         <w:t>inInterval</w:t>
       </w:r>
+      <w:proofErr w:type="spellEnd"/>
       <w:r>
         <w:t>).</w:t>
       </w:r>
@@ -10460,14 +11054,24 @@
       <w:r>
         <w:t xml:space="preserve">The required input parameters following </w:t>
       </w:r>
+      <w:proofErr w:type="spellStart"/>
       <w:r>
         <w:rPr>
           <w:i/>
         </w:rPr>
         <w:t>OutbreakPattern</w:t>
       </w:r>
-      <w:r>
-        <w:t xml:space="preserve"> vary depending on the pattern selected.  CyclicNormal is followed by </w:t>
+      <w:proofErr w:type="spellEnd"/>
+      <w:r>
+        <w:t xml:space="preserve"> vary depending on the pattern selected.  </w:t>
+      </w:r>
+      <w:proofErr w:type="spellStart"/>
+      <w:r>
+        <w:t>CyclicNormal</w:t>
+      </w:r>
+      <w:proofErr w:type="spellEnd"/>
+      <w:r>
+        <w:t xml:space="preserve"> is followed by </w:t>
       </w:r>
       <w:r>
         <w:rPr>
@@ -10478,30 +11082,44 @@
       <w:r>
         <w:t xml:space="preserve"> and </w:t>
       </w:r>
+      <w:proofErr w:type="spellStart"/>
       <w:r>
         <w:rPr>
           <w:i/>
         </w:rPr>
         <w:t>StDev</w:t>
       </w:r>
-      <w:r>
-        <w:t xml:space="preserve">, while CyclicUniform is followed by </w:t>
-      </w:r>
+      <w:proofErr w:type="spellEnd"/>
+      <w:r>
+        <w:t xml:space="preserve">, while </w:t>
+      </w:r>
+      <w:proofErr w:type="spellStart"/>
+      <w:r>
+        <w:t>CyclicUniform</w:t>
+      </w:r>
+      <w:proofErr w:type="spellEnd"/>
+      <w:r>
+        <w:t xml:space="preserve"> is followed by </w:t>
+      </w:r>
+      <w:proofErr w:type="spellStart"/>
       <w:r>
         <w:rPr>
           <w:i/>
         </w:rPr>
         <w:t>MaxInterval</w:t>
       </w:r>
+      <w:proofErr w:type="spellEnd"/>
       <w:r>
         <w:t xml:space="preserve"> and </w:t>
       </w:r>
+      <w:proofErr w:type="spellStart"/>
       <w:r>
         <w:rPr>
           <w:i/>
         </w:rPr>
         <w:t>MinInterval</w:t>
       </w:r>
+      <w:proofErr w:type="spellEnd"/>
       <w:r>
         <w:t>.</w:t>
       </w:r>
@@ -10510,6 +11128,7 @@
       <w:pPr>
         <w:pStyle w:val="textbody"/>
       </w:pPr>
+      <w:proofErr w:type="spellStart"/>
       <w:r>
         <w:rPr>
           <w:i/>
@@ -10517,36 +11136,49 @@
         </w:rPr>
         <w:t>TimeSinceLastEpidemic</w:t>
       </w:r>
+      <w:proofErr w:type="spellEnd"/>
       <w:r>
         <w:t xml:space="preserve"> represents the time in years since the last outbreak. </w:t>
       </w:r>
       <w:r>
         <w:t xml:space="preserve">When using a </w:t>
       </w:r>
+      <w:proofErr w:type="spellStart"/>
       <w:r>
         <w:rPr>
           <w:i/>
         </w:rPr>
-        <w:t xml:space="preserve">StartYear </w:t>
+        <w:t>StartYear</w:t>
+      </w:r>
+      <w:proofErr w:type="spellEnd"/>
+      <w:r>
+        <w:rPr>
+          <w:i/>
+        </w:rPr>
+        <w:t xml:space="preserve"> </w:t>
       </w:r>
       <w:r>
         <w:t xml:space="preserve">greater than 0, the </w:t>
       </w:r>
+      <w:proofErr w:type="spellStart"/>
       <w:r>
         <w:rPr>
           <w:i/>
         </w:rPr>
         <w:t>TimeSinceLastEpidemic</w:t>
       </w:r>
+      <w:proofErr w:type="spellEnd"/>
       <w:r>
         <w:t xml:space="preserve"> parameter is applied relative to the </w:t>
       </w:r>
+      <w:proofErr w:type="spellStart"/>
       <w:r>
         <w:rPr>
           <w:i/>
         </w:rPr>
         <w:t>StartYear</w:t>
       </w:r>
+      <w:proofErr w:type="spellEnd"/>
       <w:r>
         <w:t xml:space="preserve"> (see section 3.3.1).</w:t>
       </w:r>
@@ -10559,6 +11191,7 @@
           <w:bCs/>
         </w:rPr>
       </w:pPr>
+      <w:proofErr w:type="spellStart"/>
       <w:r>
         <w:rPr>
           <w:i/>
@@ -10580,51 +11213,139 @@
         </w:rPr>
         <w:t>Type</w:t>
       </w:r>
+      <w:proofErr w:type="spellEnd"/>
       <w:r>
         <w:t xml:space="preserve"> valid inputs = pulse or </w:t>
       </w:r>
-      <w:r>
-        <w:t>variablepulse.  Temp</w:t>
+      <w:proofErr w:type="spellStart"/>
+      <w:r>
+        <w:t>variablepulse</w:t>
+      </w:r>
+      <w:proofErr w:type="spellEnd"/>
+      <w:r>
+        <w:t xml:space="preserve">.  </w:t>
+      </w:r>
+      <w:proofErr w:type="spellStart"/>
+      <w:r>
+        <w:t>Temp</w:t>
       </w:r>
       <w:r>
         <w:t>oral</w:t>
       </w:r>
       <w:r>
-        <w:t xml:space="preserve">Type determines whether outbreaks are binary (either MinROS or MaxROS – see definitions below; TempType = “pulse”) or if the ROS can range </w:t>
+        <w:t>Type</w:t>
+      </w:r>
+      <w:proofErr w:type="spellEnd"/>
+      <w:r>
+        <w:t xml:space="preserve"> determines whether outbreaks are binary (either </w:t>
+      </w:r>
+      <w:proofErr w:type="spellStart"/>
+      <w:r>
+        <w:t>MinROS</w:t>
+      </w:r>
+      <w:proofErr w:type="spellEnd"/>
+      <w:r>
+        <w:t xml:space="preserve"> or </w:t>
+      </w:r>
+      <w:proofErr w:type="spellStart"/>
+      <w:r>
+        <w:t>MaxROS</w:t>
+      </w:r>
+      <w:proofErr w:type="spellEnd"/>
+      <w:r>
+        <w:t xml:space="preserve"> – see definitions below; </w:t>
+      </w:r>
+      <w:proofErr w:type="spellStart"/>
+      <w:r>
+        <w:t>TempType</w:t>
+      </w:r>
+      <w:proofErr w:type="spellEnd"/>
+      <w:r>
+        <w:t xml:space="preserve"> = “pulse”) or if the ROS can range </w:t>
       </w:r>
       <w:r>
         <w:lastRenderedPageBreak/>
-        <w:t xml:space="preserve">between those values (TempType = “variable pulse”).  </w:t>
-      </w:r>
-      <w:r>
-        <w:t>For a continuous temporal pattern (every time step at the same outbreak level) choose TemporalType “pulse” and set MaxROS and MinROS to the same value greater than 0.</w:t>
+        <w:t>between those values (</w:t>
+      </w:r>
+      <w:proofErr w:type="spellStart"/>
+      <w:r>
+        <w:t>TempType</w:t>
+      </w:r>
+      <w:proofErr w:type="spellEnd"/>
+      <w:r>
+        <w:t xml:space="preserve"> = “variable pulse”).  </w:t>
+      </w:r>
+      <w:r>
+        <w:t xml:space="preserve">For a continuous temporal pattern (every time step at the same outbreak level) choose </w:t>
+      </w:r>
+      <w:proofErr w:type="spellStart"/>
+      <w:r>
+        <w:t>TemporalType</w:t>
+      </w:r>
+      <w:proofErr w:type="spellEnd"/>
+      <w:r>
+        <w:t xml:space="preserve"> “pulse” and set </w:t>
+      </w:r>
+      <w:proofErr w:type="spellStart"/>
+      <w:r>
+        <w:t>MaxROS</w:t>
+      </w:r>
+      <w:proofErr w:type="spellEnd"/>
+      <w:r>
+        <w:t xml:space="preserve"> and </w:t>
+      </w:r>
+      <w:proofErr w:type="spellStart"/>
+      <w:r>
+        <w:t>MinROS</w:t>
+      </w:r>
+      <w:proofErr w:type="spellEnd"/>
+      <w:r>
+        <w:t xml:space="preserve"> to the same value greater than 0.</w:t>
       </w:r>
     </w:p>
     <w:p>
       <w:pPr>
         <w:pStyle w:val="textbody"/>
       </w:pPr>
+      <w:proofErr w:type="spellStart"/>
       <w:r>
         <w:rPr>
           <w:i/>
           <w:iCs/>
         </w:rPr>
-        <w:t xml:space="preserve">MaxROS </w:t>
-      </w:r>
-      <w:r>
-        <w:t>= Maximum Outbreak Status; defines the maximum intensity of a regional outbreak.  Parameter value must be an integer value between 1 (light outbreak) and 3 (intense outbreak).</w:t>
-      </w:r>
-    </w:p>
-    <w:p>
-      <w:pPr>
-        <w:pStyle w:val="textbody"/>
-      </w:pPr>
+        <w:t>MaxROS</w:t>
+      </w:r>
+      <w:proofErr w:type="spellEnd"/>
       <w:r>
         <w:rPr>
           <w:i/>
           <w:iCs/>
         </w:rPr>
-        <w:t xml:space="preserve">MinROS </w:t>
+        <w:t xml:space="preserve"> </w:t>
+      </w:r>
+      <w:r>
+        <w:t>= Maximum Outbreak Status; defines the maximum intensity of a regional outbreak.  Parameter value must be an integer value between 1 (light outbreak) and 3 (intense outbreak).</w:t>
+      </w:r>
+    </w:p>
+    <w:p>
+      <w:pPr>
+        <w:pStyle w:val="textbody"/>
+      </w:pPr>
+      <w:proofErr w:type="spellStart"/>
+      <w:r>
+        <w:rPr>
+          <w:i/>
+          <w:iCs/>
+        </w:rPr>
+        <w:t>MinROS</w:t>
+      </w:r>
+      <w:proofErr w:type="spellEnd"/>
+      <w:r>
+        <w:rPr>
+          <w:i/>
+          <w:iCs/>
+        </w:rPr>
+        <w:t xml:space="preserve"> </w:t>
       </w:r>
       <w:r>
         <w:t>= Minimum Outbreak Status; defines the “background” outbreak activity that will occur in each time step.  Parameter value mu</w:t>
@@ -10633,14 +11354,38 @@
         <w:t>st be an integer value between 0</w:t>
       </w:r>
       <w:r>
-        <w:t xml:space="preserve"> (no outbreak) and 3 (intense outbreak).  It can equal MaxROS, but cannot exceed it.  </w:t>
+        <w:t xml:space="preserve"> (no outbreak) and 3 (intense outbreak).  It can equal </w:t>
+      </w:r>
+      <w:proofErr w:type="spellStart"/>
+      <w:r>
+        <w:t>MaxROS</w:t>
+      </w:r>
+      <w:proofErr w:type="spellEnd"/>
+      <w:r>
+        <w:t xml:space="preserve">, but cannot exceed it.  </w:t>
       </w:r>
       <w:r>
         <w:rPr>
           <w:b/>
           <w:bCs/>
         </w:rPr>
-        <w:t>If MinROS is greater than zero, epidemics will occur at every BDA time step.</w:t>
+        <w:t xml:space="preserve">If </w:t>
+      </w:r>
+      <w:proofErr w:type="spellStart"/>
+      <w:r>
+        <w:rPr>
+          <w:b/>
+          <w:bCs/>
+        </w:rPr>
+        <w:t>MinROS</w:t>
+      </w:r>
+      <w:proofErr w:type="spellEnd"/>
+      <w:r>
+        <w:rPr>
+          <w:b/>
+          <w:bCs/>
+        </w:rPr>
+        <w:t xml:space="preserve"> is greater than zero, epidemics will occur at every BDA time step.</w:t>
       </w:r>
     </w:p>
     <w:p>
@@ -10673,13 +11418,35 @@
       <w:pPr>
         <w:pStyle w:val="textinputfile"/>
       </w:pPr>
+      <w:proofErr w:type="spellStart"/>
       <w:r>
         <w:t>OutbreakPattern</w:t>
       </w:r>
+      <w:proofErr w:type="spellEnd"/>
       <w:r>
         <w:tab/>
-        <w:t>CyclicNormal  &lt;&lt; CyclicNormal or CyclicUniform</w:t>
-      </w:r>
+      </w:r>
+      <w:proofErr w:type="spellStart"/>
+      <w:r>
+        <w:t>CyclicNormal</w:t>
+      </w:r>
+      <w:proofErr w:type="spellEnd"/>
+      <w:r>
+        <w:t xml:space="preserve">  &lt;&lt; </w:t>
+      </w:r>
+      <w:proofErr w:type="spellStart"/>
+      <w:r>
+        <w:t>CyclicNormal</w:t>
+      </w:r>
+      <w:proofErr w:type="spellEnd"/>
+      <w:r>
+        <w:t xml:space="preserve"> or </w:t>
+      </w:r>
+      <w:proofErr w:type="spellStart"/>
+      <w:r>
+        <w:t>CyclicUniform</w:t>
+      </w:r>
+      <w:proofErr w:type="spellEnd"/>
     </w:p>
     <w:p>
       <w:pPr>
@@ -10703,9 +11470,11 @@
       <w:pPr>
         <w:pStyle w:val="textinputfile"/>
       </w:pPr>
+      <w:proofErr w:type="spellStart"/>
       <w:r>
         <w:t>StDev</w:t>
       </w:r>
+      <w:proofErr w:type="spellEnd"/>
       <w:r>
         <w:tab/>
       </w:r>
@@ -10721,9 +11490,11 @@
       <w:pPr>
         <w:pStyle w:val="textinputfile"/>
       </w:pPr>
+      <w:proofErr w:type="spellStart"/>
       <w:r>
         <w:t>TimeSinceLastEpidemic</w:t>
       </w:r>
+      <w:proofErr w:type="spellEnd"/>
       <w:r>
         <w:tab/>
         <w:t>20</w:t>
@@ -10751,9 +11522,11 @@
       <w:pPr>
         <w:pStyle w:val="textinputfile"/>
       </w:pPr>
+      <w:proofErr w:type="spellStart"/>
       <w:r>
         <w:t>TemporalType</w:t>
       </w:r>
+      <w:proofErr w:type="spellEnd"/>
       <w:r>
         <w:tab/>
         <w:t>pulse</w:t>
@@ -10774,16 +11547,23 @@
         <w:t xml:space="preserve"> </w:t>
       </w:r>
       <w:r>
-        <w:t>pulse or variablepulse</w:t>
-      </w:r>
+        <w:t xml:space="preserve">pulse or </w:t>
+      </w:r>
+      <w:proofErr w:type="spellStart"/>
+      <w:r>
+        <w:t>variablepulse</w:t>
+      </w:r>
+      <w:proofErr w:type="spellEnd"/>
     </w:p>
     <w:p>
       <w:pPr>
         <w:pStyle w:val="textinputfile"/>
       </w:pPr>
+      <w:proofErr w:type="spellStart"/>
       <w:r>
         <w:t>MinROS</w:t>
       </w:r>
+      <w:proofErr w:type="spellEnd"/>
       <w:r>
         <w:tab/>
       </w:r>
@@ -10796,9 +11576,11 @@
       <w:pPr>
         <w:pStyle w:val="textinputfile"/>
       </w:pPr>
+      <w:proofErr w:type="spellStart"/>
       <w:r>
         <w:t>MaxROS</w:t>
       </w:r>
+      <w:proofErr w:type="spellEnd"/>
       <w:r>
         <w:tab/>
       </w:r>
@@ -10823,21 +11605,45 @@
       <w:pPr>
         <w:pStyle w:val="textinputfile"/>
       </w:pPr>
+      <w:proofErr w:type="spellStart"/>
       <w:r>
         <w:t>OutbreakPattern</w:t>
       </w:r>
+      <w:proofErr w:type="spellEnd"/>
       <w:r>
         <w:tab/>
-        <w:t>CyclicUniform  &lt;&lt; CyclicNormal or CyclicUniform</w:t>
-      </w:r>
+      </w:r>
+      <w:proofErr w:type="spellStart"/>
+      <w:r>
+        <w:t>CyclicUniform</w:t>
+      </w:r>
+      <w:proofErr w:type="spellEnd"/>
+      <w:r>
+        <w:t xml:space="preserve">  &lt;&lt; </w:t>
+      </w:r>
+      <w:proofErr w:type="spellStart"/>
+      <w:r>
+        <w:t>CyclicNormal</w:t>
+      </w:r>
+      <w:proofErr w:type="spellEnd"/>
+      <w:r>
+        <w:t xml:space="preserve"> or </w:t>
+      </w:r>
+      <w:proofErr w:type="spellStart"/>
+      <w:r>
+        <w:t>CyclicUniform</w:t>
+      </w:r>
+      <w:proofErr w:type="spellEnd"/>
     </w:p>
     <w:p>
       <w:pPr>
         <w:pStyle w:val="textinputfile"/>
       </w:pPr>
+      <w:proofErr w:type="spellStart"/>
       <w:r>
         <w:t>MaxInterval</w:t>
       </w:r>
+      <w:proofErr w:type="spellEnd"/>
       <w:r>
         <w:tab/>
       </w:r>
@@ -10850,9 +11656,11 @@
       <w:pPr>
         <w:pStyle w:val="textinputfile"/>
       </w:pPr>
+      <w:proofErr w:type="spellStart"/>
       <w:r>
         <w:t>MinInterval</w:t>
       </w:r>
+      <w:proofErr w:type="spellEnd"/>
       <w:r>
         <w:tab/>
       </w:r>
@@ -10865,9 +11673,11 @@
       <w:pPr>
         <w:pStyle w:val="textinputfile"/>
       </w:pPr>
+      <w:proofErr w:type="spellStart"/>
       <w:r>
         <w:t>TimeSinceLastEpidemic</w:t>
       </w:r>
+      <w:proofErr w:type="spellEnd"/>
       <w:r>
         <w:tab/>
         <w:t xml:space="preserve">10  </w:t>
@@ -10881,21 +11691,37 @@
       <w:pPr>
         <w:pStyle w:val="textinputfile"/>
       </w:pPr>
+      <w:proofErr w:type="spellStart"/>
       <w:r>
         <w:t>TemporalType</w:t>
       </w:r>
+      <w:proofErr w:type="spellEnd"/>
       <w:r>
         <w:tab/>
-        <w:t>variablepulse &lt;&lt; pulse or variablepulse</w:t>
-      </w:r>
+      </w:r>
+      <w:proofErr w:type="spellStart"/>
+      <w:r>
+        <w:t>variablepulse</w:t>
+      </w:r>
+      <w:proofErr w:type="spellEnd"/>
+      <w:r>
+        <w:t xml:space="preserve"> &lt;&lt; pulse or </w:t>
+      </w:r>
+      <w:proofErr w:type="spellStart"/>
+      <w:r>
+        <w:t>variablepulse</w:t>
+      </w:r>
+      <w:proofErr w:type="spellEnd"/>
     </w:p>
     <w:p>
       <w:pPr>
         <w:pStyle w:val="textinputfile"/>
       </w:pPr>
+      <w:proofErr w:type="spellStart"/>
       <w:r>
         <w:t>MinROS</w:t>
       </w:r>
+      <w:proofErr w:type="spellEnd"/>
       <w:r>
         <w:tab/>
       </w:r>
@@ -10908,9 +11734,11 @@
       <w:pPr>
         <w:pStyle w:val="textinputfile"/>
       </w:pPr>
+      <w:proofErr w:type="spellStart"/>
       <w:r>
         <w:t>MaxROS</w:t>
       </w:r>
+      <w:proofErr w:type="spellEnd"/>
       <w:r>
         <w:tab/>
       </w:r>
@@ -10987,7 +11815,7 @@
         </w:numPr>
         <w:ind w:left="864" w:hanging="864"/>
       </w:pPr>
-      <w:bookmarkStart w:id="163" w:name="_Toc521830977"/>
+      <w:bookmarkStart w:id="163" w:name="_Toc3539317"/>
       <w:r>
         <w:t>Dispersal Parameters</w:t>
       </w:r>
@@ -11020,6 +11848,7 @@
           <w:iCs/>
         </w:rPr>
       </w:pPr>
+      <w:proofErr w:type="spellStart"/>
       <w:r>
         <w:rPr>
           <w:i/>
@@ -11028,9 +11857,11 @@
         <w:lastRenderedPageBreak/>
         <w:t>DispersalRate</w:t>
       </w:r>
+      <w:proofErr w:type="spellEnd"/>
       <w:r>
         <w:t xml:space="preserve"> defines the annual rate of dispersal in meters per year. The minimum logical value is a function of cell size, whereas the maximum logical value is a function of the map extent, i.e., (cell size / time step) ≤ </w:t>
       </w:r>
+      <w:proofErr w:type="spellStart"/>
       <w:r>
         <w:rPr>
           <w:i/>
@@ -11038,6 +11869,7 @@
         </w:rPr>
         <w:t>DispersalRate</w:t>
       </w:r>
+      <w:proofErr w:type="spellEnd"/>
       <w:r>
         <w:t xml:space="preserve"> ≥ (max map extent / time step).</w:t>
       </w:r>
@@ -11050,6 +11882,7 @@
           <w:iCs/>
         </w:rPr>
       </w:pPr>
+      <w:proofErr w:type="spellStart"/>
       <w:r>
         <w:rPr>
           <w:i/>
@@ -11057,6 +11890,7 @@
         </w:rPr>
         <w:t>EpidemicThresh</w:t>
       </w:r>
+      <w:proofErr w:type="spellEnd"/>
       <w:r>
         <w:t xml:space="preserve"> defines the minimum BDP (0-1) required for an Epicenter to be selected.</w:t>
       </w:r>
@@ -11069,6 +11903,7 @@
           <w:iCs/>
         </w:rPr>
       </w:pPr>
+      <w:proofErr w:type="spellStart"/>
       <w:r>
         <w:rPr>
           <w:i/>
@@ -11076,6 +11911,7 @@
         </w:rPr>
         <w:t>InitialEpicenterNum</w:t>
       </w:r>
+      <w:proofErr w:type="spellEnd"/>
       <w:r>
         <w:t xml:space="preserve"> </w:t>
       </w:r>
@@ -11091,6 +11927,7 @@
           <w:iCs/>
         </w:rPr>
       </w:pPr>
+      <w:proofErr w:type="spellStart"/>
       <w:r>
         <w:rPr>
           <w:i/>
@@ -11098,6 +11935,7 @@
         </w:rPr>
         <w:t>OutbreakEpicenterCoeff</w:t>
       </w:r>
+      <w:proofErr w:type="spellEnd"/>
       <w:r>
         <w:t xml:space="preserve"> is the “c” parameter corresponding with Equation 3 for epicenters that will start from within the outbreak zone that occurred at time = t-1.  </w:t>
       </w:r>
@@ -11110,6 +11948,7 @@
           <w:iCs/>
         </w:rPr>
       </w:pPr>
+      <w:proofErr w:type="spellStart"/>
       <w:r>
         <w:rPr>
           <w:i/>
@@ -11117,6 +11956,7 @@
         </w:rPr>
         <w:t>SeedEpicenter</w:t>
       </w:r>
+      <w:proofErr w:type="spellEnd"/>
       <w:r>
         <w:t xml:space="preserve"> determines </w:t>
       </w:r>
@@ -11145,6 +11985,7 @@
           <w:iCs/>
         </w:rPr>
       </w:pPr>
+      <w:proofErr w:type="spellStart"/>
       <w:r>
         <w:rPr>
           <w:i/>
@@ -11152,6 +11993,7 @@
         </w:rPr>
         <w:t>SeedEpicenterCoeff</w:t>
       </w:r>
+      <w:proofErr w:type="spellEnd"/>
       <w:r>
         <w:t xml:space="preserve"> is the “c” parameter corresponding with Equation 3 for new epicenters that will start outside of the outbreak zone defined at time = t-1.  </w:t>
       </w:r>
@@ -11160,6 +12002,7 @@
       <w:pPr>
         <w:pStyle w:val="textbody"/>
       </w:pPr>
+      <w:proofErr w:type="spellStart"/>
       <w:r>
         <w:rPr>
           <w:i/>
@@ -11167,8 +12010,25 @@
         </w:rPr>
         <w:t>DispersalTemplate</w:t>
       </w:r>
-      <w:r>
-        <w:t xml:space="preserve"> defines the structuring element (i.e., the neighborhood rule) controlling the percolation of the BDA from an epicenter to its dispersal radius defined by DispersalRate×TimeStep. Options are: ‘MaxRadius’ or regular dispersal (i.e., disperse to maximum radius); ‘4N’ = 4-neighbor structuring element; ‘8N’  = 8-neighbor structuring element; ‘12N’ =12-neighbor structuring element; ‘24N’ =24-neighbor structuring element.</w:t>
+      <w:proofErr w:type="spellEnd"/>
+      <w:r>
+        <w:t xml:space="preserve"> defines the structuring element (i.e., the neighborhood rule) controlling the percolation of the BDA from an epicenter to its dispersal radius defined by </w:t>
+      </w:r>
+      <w:proofErr w:type="spellStart"/>
+      <w:r>
+        <w:t>DispersalRate×TimeStep</w:t>
+      </w:r>
+      <w:proofErr w:type="spellEnd"/>
+      <w:r>
+        <w:t>. Options are: ‘</w:t>
+      </w:r>
+      <w:proofErr w:type="spellStart"/>
+      <w:r>
+        <w:t>MaxRadius</w:t>
+      </w:r>
+      <w:proofErr w:type="spellEnd"/>
+      <w:r>
+        <w:t>’ or regular dispersal (i.e., disperse to maximum radius); ‘4N’ = 4-neighbor structuring element; ‘8N’  = 8-neighbor structuring element; ‘12N’ =12-neighbor structuring element; ‘24N’ =24-neighbor structuring element.</w:t>
       </w:r>
     </w:p>
     <w:p>
@@ -11209,9 +12069,11 @@
       <w:pPr>
         <w:pStyle w:val="textinputfile"/>
       </w:pPr>
+      <w:proofErr w:type="spellStart"/>
       <w:r>
         <w:t>DispersalRate</w:t>
       </w:r>
+      <w:proofErr w:type="spellEnd"/>
       <w:r>
         <w:tab/>
       </w:r>
@@ -11230,9 +12092,11 @@
       <w:pPr>
         <w:pStyle w:val="textinputfile"/>
       </w:pPr>
+      <w:proofErr w:type="spellStart"/>
       <w:r>
         <w:t>EpidemicThresh</w:t>
       </w:r>
+      <w:proofErr w:type="spellEnd"/>
       <w:r>
         <w:tab/>
       </w:r>
@@ -11247,9 +12111,11 @@
       <w:pPr>
         <w:pStyle w:val="textinputfile"/>
       </w:pPr>
+      <w:proofErr w:type="spellStart"/>
       <w:r>
         <w:t>InitialEpicenterNum</w:t>
       </w:r>
+      <w:proofErr w:type="spellEnd"/>
       <w:r>
         <w:tab/>
         <w:t>5</w:t>
@@ -11259,9 +12125,11 @@
       <w:pPr>
         <w:pStyle w:val="textinputfile"/>
       </w:pPr>
+      <w:proofErr w:type="spellStart"/>
       <w:r>
         <w:t>OutbreakEpicenterCoeff</w:t>
       </w:r>
+      <w:proofErr w:type="spellEnd"/>
       <w:r>
         <w:tab/>
         <w:t>0.01</w:t>
@@ -11271,9 +12139,11 @@
       <w:pPr>
         <w:pStyle w:val="textinputfile"/>
       </w:pPr>
+      <w:proofErr w:type="spellStart"/>
       <w:r>
         <w:t>SeedEpicenter</w:t>
       </w:r>
+      <w:proofErr w:type="spellEnd"/>
       <w:r>
         <w:tab/>
       </w:r>
@@ -11292,9 +12162,11 @@
       <w:pPr>
         <w:pStyle w:val="textinputfile"/>
       </w:pPr>
+      <w:proofErr w:type="spellStart"/>
       <w:r>
         <w:t>SeedEpicenterCoeff</w:t>
       </w:r>
+      <w:proofErr w:type="spellEnd"/>
       <w:r>
         <w:tab/>
         <w:t>20</w:t>
@@ -11304,9 +12176,11 @@
       <w:pPr>
         <w:pStyle w:val="textinputfile"/>
       </w:pPr>
+      <w:proofErr w:type="spellStart"/>
       <w:r>
         <w:t>DispersalTemplate</w:t>
       </w:r>
+      <w:proofErr w:type="spellEnd"/>
       <w:r>
         <w:tab/>
       </w:r>
@@ -11318,7 +12192,15 @@
       </w:r>
       <w:r>
         <w:tab/>
-        <w:t>&lt;&lt;MaxRadius, 4N,</w:t>
+        <w:t>&lt;&lt;</w:t>
+      </w:r>
+      <w:proofErr w:type="spellStart"/>
+      <w:r>
+        <w:t>MaxRadius</w:t>
+      </w:r>
+      <w:proofErr w:type="spellEnd"/>
+      <w:r>
+        <w:t>, 4N,</w:t>
       </w:r>
     </w:p>
     <w:p>
@@ -11347,7 +12229,7 @@
         </w:numPr>
         <w:ind w:left="864" w:hanging="864"/>
       </w:pPr>
-      <w:bookmarkStart w:id="164" w:name="_Toc521830978"/>
+      <w:bookmarkStart w:id="164" w:name="_Toc3539318"/>
       <w:r>
         <w:t>Neighborhood Resource Dominance parameters</w:t>
       </w:r>
@@ -11373,6 +12255,7 @@
           <w:iCs/>
         </w:rPr>
       </w:pPr>
+      <w:proofErr w:type="spellStart"/>
       <w:r>
         <w:rPr>
           <w:i/>
@@ -11380,6 +12263,7 @@
         <w:lastRenderedPageBreak/>
         <w:t>NeighborhoodFlag</w:t>
       </w:r>
+      <w:proofErr w:type="spellEnd"/>
       <w:r>
         <w:t xml:space="preserve"> determines whether NRD is used in calculating BDP.</w:t>
       </w:r>
@@ -11403,6 +12287,7 @@
       <w:r>
         <w:t xml:space="preserve">The </w:t>
       </w:r>
+      <w:proofErr w:type="spellStart"/>
       <w:r>
         <w:rPr>
           <w:i/>
@@ -11425,7 +12310,14 @@
         <w:rPr>
           <w:i/>
         </w:rPr>
-        <w:t xml:space="preserve">p </w:t>
+        <w:t>p</w:t>
+      </w:r>
+      <w:proofErr w:type="spellEnd"/>
+      <w:r>
+        <w:rPr>
+          <w:i/>
+        </w:rPr>
+        <w:t xml:space="preserve"> </w:t>
       </w:r>
       <w:r>
         <w:t xml:space="preserve">flag determines whether the BDA module will use every cell in a neighborhood to calculate Neighborhood Resource Dominance (‘no’), or use the subsampling procedure to calculate NRD (‘yes’).  </w:t>
@@ -11439,6 +12331,7 @@
           <w:iCs/>
         </w:rPr>
       </w:pPr>
+      <w:proofErr w:type="spellStart"/>
       <w:r>
         <w:rPr>
           <w:i/>
@@ -11449,7 +12342,14 @@
         <w:rPr>
           <w:i/>
         </w:rPr>
-        <w:t xml:space="preserve">Radius </w:t>
+        <w:t>Radius</w:t>
+      </w:r>
+      <w:proofErr w:type="spellEnd"/>
+      <w:r>
+        <w:rPr>
+          <w:i/>
+        </w:rPr>
+        <w:t xml:space="preserve"> </w:t>
       </w:r>
       <w:r>
         <w:t xml:space="preserve">defines the radius of the neighborhood influence in meters. Logically this variable should not be larger than the extent of the map, but neighborhoods should be at least an order of magnitude smaller than the map extent to avoid excessive edge effects. </w:t>
@@ -11463,12 +12363,14 @@
           <w:iCs/>
         </w:rPr>
       </w:pPr>
+      <w:proofErr w:type="spellStart"/>
       <w:r>
         <w:rPr>
           <w:i/>
         </w:rPr>
         <w:t>NeighborShape</w:t>
       </w:r>
+      <w:proofErr w:type="spellEnd"/>
       <w:r>
         <w:t xml:space="preserve"> defines the radial function used to calculate NRD.  Valid entries are: uniform, linear, or Gaussian.</w:t>
       </w:r>
@@ -11477,12 +12379,14 @@
       <w:pPr>
         <w:pStyle w:val="textbody"/>
       </w:pPr>
+      <w:proofErr w:type="spellStart"/>
       <w:r>
         <w:rPr>
           <w:i/>
         </w:rPr>
         <w:t>NeighborWeight</w:t>
       </w:r>
+      <w:proofErr w:type="spellEnd"/>
       <w:r>
         <w:t xml:space="preserve"> (NW) defines the importance of NRD relative to SRD when calculating BDP. [Range:  0.01 - 100]</w:t>
       </w:r>
@@ -11517,12 +12421,14 @@
       <w:pPr>
         <w:pStyle w:val="textinputfile"/>
       </w:pPr>
+      <w:proofErr w:type="spellStart"/>
       <w:r>
         <w:t>Neighbor</w:t>
       </w:r>
       <w:r>
         <w:t>Flag</w:t>
       </w:r>
+      <w:proofErr w:type="spellEnd"/>
       <w:r>
         <w:tab/>
         <w:t>yes</w:t>
@@ -11541,9 +12447,11 @@
       <w:pPr>
         <w:pStyle w:val="textinputfile"/>
       </w:pPr>
+      <w:proofErr w:type="spellStart"/>
       <w:r>
         <w:t>NeighborSpeedUp</w:t>
       </w:r>
+      <w:proofErr w:type="spellEnd"/>
       <w:r>
         <w:tab/>
         <w:t>none</w:t>
@@ -11562,9 +12470,11 @@
       <w:pPr>
         <w:pStyle w:val="textinputfile"/>
       </w:pPr>
+      <w:proofErr w:type="spellStart"/>
       <w:r>
         <w:t>NeighborRadius</w:t>
       </w:r>
+      <w:proofErr w:type="spellEnd"/>
       <w:r>
         <w:tab/>
         <w:t>1000</w:t>
@@ -11583,9 +12493,11 @@
       <w:pPr>
         <w:pStyle w:val="textinputfile"/>
       </w:pPr>
+      <w:proofErr w:type="spellStart"/>
       <w:r>
         <w:t>NeighborShape</w:t>
       </w:r>
+      <w:proofErr w:type="spellEnd"/>
       <w:r>
         <w:tab/>
         <w:t>uniform</w:t>
@@ -11600,16 +12512,23 @@
         <w:t>o</w:t>
       </w:r>
       <w:r>
-        <w:t>r gaussian</w:t>
-      </w:r>
+        <w:t xml:space="preserve">r </w:t>
+      </w:r>
+      <w:proofErr w:type="spellStart"/>
+      <w:r>
+        <w:t>gaussian</w:t>
+      </w:r>
+      <w:proofErr w:type="spellEnd"/>
     </w:p>
     <w:p>
       <w:pPr>
         <w:pStyle w:val="textinputfile"/>
       </w:pPr>
+      <w:proofErr w:type="spellStart"/>
       <w:r>
         <w:t>NeighborWeight</w:t>
       </w:r>
+      <w:proofErr w:type="spellEnd"/>
       <w:r>
         <w:tab/>
         <w:t>10</w:t>
@@ -11624,7 +12543,7 @@
         </w:numPr>
         <w:ind w:left="864" w:hanging="864"/>
       </w:pPr>
-      <w:bookmarkStart w:id="165" w:name="_Toc521830979"/>
+      <w:bookmarkStart w:id="165" w:name="_Toc3539319"/>
       <w:r>
         <w:t>Intensity</w:t>
       </w:r>
@@ -11911,7 +12830,7 @@
         </w:numPr>
         <w:ind w:left="864" w:hanging="864"/>
       </w:pPr>
-      <w:bookmarkStart w:id="166" w:name="_Toc521830980"/>
+      <w:bookmarkStart w:id="166" w:name="_Toc3539320"/>
       <w:r>
         <w:t>Ecoregion Modifiers</w:t>
       </w:r>
@@ -12025,7 +12944,7 @@
         </w:numPr>
         <w:ind w:left="864" w:hanging="864"/>
       </w:pPr>
-      <w:bookmarkStart w:id="167" w:name="_Toc521830981"/>
+      <w:bookmarkStart w:id="167" w:name="_Toc3539321"/>
       <w:r>
         <w:t>Disturbance Modifiers</w:t>
       </w:r>
@@ -12093,13 +13012,29 @@
         <w:t>“Harvest”</w:t>
       </w:r>
       <w:r>
-        <w:t>, “BDA” or “BiomassInsects”</w:t>
+        <w:t>, “BDA” or “</w:t>
+      </w:r>
+      <w:proofErr w:type="spellStart"/>
+      <w:r>
+        <w:t>BiomassInsects</w:t>
+      </w:r>
+      <w:proofErr w:type="spellEnd"/>
+      <w:r>
+        <w:t>”</w:t>
       </w:r>
       <w:r>
         <w:t xml:space="preserve"> for the Disturbance Type.  Modifiers that apply to specific severity levels for wind and fire can be applied by adding “Severity” and the numeric value (1-5).  For example, WindSeverity4 would designate modifiers to apply to all sites disturbed by wind with severity class 4.  Specific harvest prescriptions can be targeted for modifiers by specifying the name of the prescription under Disturbance Type.  The prescription names must exactly match names used in the harvest input files.</w:t>
       </w:r>
       <w:r>
-        <w:t xml:space="preserve">  Specific BDA agents can be targeted for modifiers by specifying the agent name under Disturbance Type.  Modifiers that apply to specific defoliation levels for biomass insects can be applied by adding “Defol” and the minimum percent defoliation.  For example, BiomassInsectsDefol50 would designation modifiers to apply to all sites with defoliation at or above 50%.</w:t>
+        <w:t xml:space="preserve">  Specific BDA agents can be targeted for modifiers by specifying the agent name under Disturbance Type.  Modifiers that apply to specific defoliation levels for biomass insects can be applied by adding “</w:t>
+      </w:r>
+      <w:proofErr w:type="spellStart"/>
+      <w:r>
+        <w:t>Defol</w:t>
+      </w:r>
+      <w:proofErr w:type="spellEnd"/>
+      <w:r>
+        <w:t>” and the minimum percent defoliation.  For example, BiomassInsectsDefol50 would designation modifiers to apply to all sites with defoliation at or above 50%.</w:t>
       </w:r>
       <w:r>
         <w:t xml:space="preserve">  Example:</w:t>
@@ -12109,9 +13044,11 @@
       <w:pPr>
         <w:pStyle w:val="textinputfile"/>
       </w:pPr>
+      <w:proofErr w:type="spellStart"/>
       <w:r>
         <w:t>DisturbanceModifiers</w:t>
       </w:r>
+      <w:proofErr w:type="spellEnd"/>
     </w:p>
     <w:p>
       <w:pPr>
@@ -12160,8 +13097,13 @@
       </w:r>
       <w:r>
         <w:tab/>
-        <w:t>WindSeverity5 AspenClearcut</w:t>
-      </w:r>
+        <w:t xml:space="preserve">WindSeverity5 </w:t>
+      </w:r>
+      <w:proofErr w:type="spellStart"/>
+      <w:r>
+        <w:t>AspenClearcut</w:t>
+      </w:r>
+      <w:proofErr w:type="spellEnd"/>
     </w:p>
     <w:p>
       <w:pPr>
@@ -12191,9 +13133,11 @@
       <w:r>
         <w:t xml:space="preserve">Fire </w:t>
       </w:r>
+      <w:proofErr w:type="spellStart"/>
       <w:r>
         <w:t>MaxAgeClearcut</w:t>
       </w:r>
+      <w:proofErr w:type="spellEnd"/>
     </w:p>
     <w:p>
       <w:pPr>
@@ -12219,7 +13163,7 @@
         </w:numPr>
         <w:ind w:left="864" w:hanging="864"/>
       </w:pPr>
-      <w:bookmarkStart w:id="168" w:name="_Toc521830982"/>
+      <w:bookmarkStart w:id="168" w:name="_Toc3539322"/>
       <w:r>
         <w:t>Species parameters</w:t>
       </w:r>
@@ -12271,17 +13215,27 @@
           <w:iCs/>
         </w:rPr>
       </w:pPr>
+      <w:proofErr w:type="spellStart"/>
       <w:r>
         <w:rPr>
           <w:i/>
         </w:rPr>
         <w:t>SRDProb</w:t>
       </w:r>
+      <w:proofErr w:type="spellEnd"/>
       <w:r>
         <w:t xml:space="preserve"> values for each Host Preference Class (Minor, Secondary, Major)</w:t>
       </w:r>
       <w:r>
-        <w:t xml:space="preserve"> define the SRD values for cohorts in that class.  The SRDProb values must range between 0 and 1.  </w:t>
+        <w:t xml:space="preserve"> define the SRD values for cohorts in that class.  The </w:t>
+      </w:r>
+      <w:proofErr w:type="spellStart"/>
+      <w:r>
+        <w:t>SRDProb</w:t>
+      </w:r>
+      <w:proofErr w:type="spellEnd"/>
+      <w:r>
+        <w:t xml:space="preserve"> values must range between 0 and 1.  </w:t>
       </w:r>
       <w:r>
         <w:t>All</w:t>
@@ -12352,6 +13306,7 @@
       <w:pPr>
         <w:pStyle w:val="textbody"/>
       </w:pPr>
+      <w:proofErr w:type="spellStart"/>
       <w:r>
         <w:rPr>
           <w:i/>
@@ -12364,6 +13319,7 @@
         </w:rPr>
         <w:t>Prob</w:t>
       </w:r>
+      <w:proofErr w:type="spellEnd"/>
       <w:r>
         <w:t xml:space="preserve"> values for each Susceptibilit</w:t>
       </w:r>
@@ -12389,16 +13345,25 @@
         <w:t xml:space="preserve"> and the susceptibility class of each cohort.</w:t>
       </w:r>
       <w:r>
-        <w:t xml:space="preserve">  The Mort</w:t>
-      </w:r>
-      <w:r>
-        <w:t>Prob values must range between 0 and 1.</w:t>
+        <w:t xml:space="preserve">  The </w:t>
+      </w:r>
+      <w:proofErr w:type="spellStart"/>
+      <w:r>
+        <w:t>Mort</w:t>
+      </w:r>
+      <w:r>
+        <w:t>Prob</w:t>
+      </w:r>
+      <w:proofErr w:type="spellEnd"/>
+      <w:r>
+        <w:t xml:space="preserve"> values must range between 0 and 1.</w:t>
       </w:r>
     </w:p>
     <w:p>
       <w:pPr>
         <w:pStyle w:val="textbody"/>
       </w:pPr>
+      <w:proofErr w:type="spellStart"/>
       <w:r>
         <w:rPr>
           <w:i/>
@@ -12411,11 +13376,20 @@
         </w:rPr>
         <w:t>DeadFuel</w:t>
       </w:r>
+      <w:proofErr w:type="spellEnd"/>
       <w:r>
         <w:t xml:space="preserve"> s</w:t>
       </w:r>
       <w:r>
-        <w:t>pecifies whether a species contributes to a specialty dead fuel class for use with fuel extensions that account for disturbance-related fuels.  This feature is used to track the number of dead cohorts of these species for each site, which can be used by other extensions.  For example, the Dynamic Fire and Fuel System (DFFS) extension uses the presence of dead conifers to specify certain insect-kill fuel types. Paremter o</w:t>
+        <w:t xml:space="preserve">pecifies whether a species contributes to a specialty dead fuel class for use with fuel extensions that account for disturbance-related fuels.  This feature is used to track the number of dead cohorts of these species for each site, which can be used by other extensions.  For example, the Dynamic Fire and Fuel System (DFFS) extension uses the presence of dead conifers to specify certain insect-kill fuel types. </w:t>
+      </w:r>
+      <w:proofErr w:type="spellStart"/>
+      <w:r>
+        <w:t>Paremter</w:t>
+      </w:r>
+      <w:proofErr w:type="spellEnd"/>
+      <w:r>
+        <w:t xml:space="preserve"> o</w:t>
       </w:r>
       <w:r>
         <w:t>ptions are ‘yes’ or ‘no’.  Species that are not listed default to ‘no’.</w:t>
@@ -12442,6 +13416,7 @@
           <w:szCs w:val="16"/>
         </w:rPr>
       </w:pPr>
+      <w:proofErr w:type="spellStart"/>
       <w:r>
         <w:rPr>
           <w:sz w:val="16"/>
@@ -12449,6 +13424,7 @@
         </w:rPr>
         <w:t>BDASpeciesParameters</w:t>
       </w:r>
+      <w:proofErr w:type="spellEnd"/>
     </w:p>
     <w:p>
       <w:pPr>
@@ -12545,56 +13521,60 @@
           <w:sz w:val="16"/>
           <w:szCs w:val="16"/>
         </w:rPr>
-        <w:t xml:space="preserve">&gt;&gt;Species  MinorHost  </w:t>
-      </w:r>
+        <w:t xml:space="preserve">&gt;&gt;Species  </w:t>
+      </w:r>
+      <w:proofErr w:type="spellStart"/>
       <w:r>
         <w:rPr>
           <w:sz w:val="16"/>
           <w:szCs w:val="16"/>
         </w:rPr>
-        <w:t xml:space="preserve">  </w:t>
-      </w:r>
+        <w:t>MinorHost</w:t>
+      </w:r>
+      <w:proofErr w:type="spellEnd"/>
       <w:r>
         <w:rPr>
           <w:sz w:val="16"/>
           <w:szCs w:val="16"/>
         </w:rPr>
-        <w:t xml:space="preserve">2ndHost     </w:t>
+        <w:t xml:space="preserve">  </w:t>
       </w:r>
       <w:r>
         <w:rPr>
           <w:sz w:val="16"/>
           <w:szCs w:val="16"/>
         </w:rPr>
-        <w:t xml:space="preserve"> </w:t>
+        <w:t xml:space="preserve">  </w:t>
       </w:r>
       <w:r>
         <w:rPr>
           <w:sz w:val="16"/>
           <w:szCs w:val="16"/>
         </w:rPr>
-        <w:t xml:space="preserve">MajorHost   </w:t>
+        <w:t xml:space="preserve">2ndHost     </w:t>
       </w:r>
       <w:r>
         <w:rPr>
           <w:sz w:val="16"/>
           <w:szCs w:val="16"/>
         </w:rPr>
-        <w:t>|</w:t>
-      </w:r>
+        <w:t xml:space="preserve"> </w:t>
+      </w:r>
+      <w:proofErr w:type="spellStart"/>
       <w:r>
         <w:rPr>
           <w:sz w:val="16"/>
           <w:szCs w:val="16"/>
         </w:rPr>
-        <w:t xml:space="preserve"> Class3        Class2        Class1 </w:t>
-      </w:r>
+        <w:t>MajorHost</w:t>
+      </w:r>
+      <w:proofErr w:type="spellEnd"/>
       <w:r>
         <w:rPr>
           <w:sz w:val="16"/>
           <w:szCs w:val="16"/>
         </w:rPr>
-        <w:t xml:space="preserve">      </w:t>
+        <w:t xml:space="preserve">   </w:t>
       </w:r>
       <w:r>
         <w:rPr>
@@ -12608,13 +13588,34 @@
           <w:sz w:val="16"/>
           <w:szCs w:val="16"/>
         </w:rPr>
-        <w:t xml:space="preserve"> </w:t>
+        <w:t xml:space="preserve"> Class3        Class2        Class1 </w:t>
       </w:r>
       <w:r>
         <w:rPr>
           <w:sz w:val="16"/>
           <w:szCs w:val="16"/>
         </w:rPr>
+        <w:t xml:space="preserve">      </w:t>
+      </w:r>
+      <w:r>
+        <w:rPr>
+          <w:sz w:val="16"/>
+          <w:szCs w:val="16"/>
+        </w:rPr>
+        <w:t>|</w:t>
+      </w:r>
+      <w:r>
+        <w:rPr>
+          <w:sz w:val="16"/>
+          <w:szCs w:val="16"/>
+        </w:rPr>
+        <w:t xml:space="preserve"> </w:t>
+      </w:r>
+      <w:r>
+        <w:rPr>
+          <w:sz w:val="16"/>
+          <w:szCs w:val="16"/>
+        </w:rPr>
         <w:t>Dead</w:t>
       </w:r>
     </w:p>
@@ -12632,83 +13633,165 @@
           <w:sz w:val="16"/>
           <w:szCs w:val="16"/>
         </w:rPr>
-        <w:t xml:space="preserve">&gt;&gt;Name     Age SRDProb  Age SRDProb  Age SRDProb </w:t>
-      </w:r>
+        <w:t xml:space="preserve">&gt;&gt;Name     Age </w:t>
+      </w:r>
+      <w:proofErr w:type="spellStart"/>
       <w:r>
         <w:rPr>
           <w:sz w:val="16"/>
           <w:szCs w:val="16"/>
         </w:rPr>
-        <w:t>|</w:t>
-      </w:r>
+        <w:t>SRDProb</w:t>
+      </w:r>
+      <w:proofErr w:type="spellEnd"/>
       <w:r>
         <w:rPr>
           <w:sz w:val="16"/>
           <w:szCs w:val="16"/>
         </w:rPr>
-        <w:t xml:space="preserve"> Age Mort</w:t>
-      </w:r>
+        <w:t xml:space="preserve">  Age </w:t>
+      </w:r>
+      <w:proofErr w:type="spellStart"/>
       <w:r>
         <w:rPr>
           <w:sz w:val="16"/>
           <w:szCs w:val="16"/>
         </w:rPr>
-        <w:t xml:space="preserve">Prob  Age </w:t>
-      </w:r>
+        <w:t>SRDProb</w:t>
+      </w:r>
+      <w:proofErr w:type="spellEnd"/>
       <w:r>
         <w:rPr>
           <w:sz w:val="16"/>
           <w:szCs w:val="16"/>
         </w:rPr>
-        <w:t>Mort</w:t>
-      </w:r>
+        <w:t xml:space="preserve">  Age </w:t>
+      </w:r>
+      <w:proofErr w:type="spellStart"/>
       <w:r>
         <w:rPr>
           <w:sz w:val="16"/>
           <w:szCs w:val="16"/>
         </w:rPr>
-        <w:t xml:space="preserve">Prob  Age </w:t>
-      </w:r>
+        <w:t>SRDProb</w:t>
+      </w:r>
+      <w:proofErr w:type="spellEnd"/>
       <w:r>
         <w:rPr>
           <w:sz w:val="16"/>
           <w:szCs w:val="16"/>
         </w:rPr>
-        <w:t>Mort</w:t>
+        <w:t xml:space="preserve"> </w:t>
       </w:r>
       <w:r>
         <w:rPr>
           <w:sz w:val="16"/>
           <w:szCs w:val="16"/>
         </w:rPr>
-        <w:t xml:space="preserve">Prob </w:t>
+        <w:t>|</w:t>
       </w:r>
       <w:r>
         <w:rPr>
           <w:sz w:val="16"/>
           <w:szCs w:val="16"/>
         </w:rPr>
-        <w:t>|</w:t>
-      </w:r>
+        <w:t xml:space="preserve"> Age </w:t>
+      </w:r>
+      <w:proofErr w:type="spellStart"/>
       <w:r>
         <w:rPr>
           <w:sz w:val="16"/>
           <w:szCs w:val="16"/>
         </w:rPr>
-        <w:t xml:space="preserve"> </w:t>
+        <w:t>Mort</w:t>
       </w:r>
       <w:r>
         <w:rPr>
           <w:sz w:val="16"/>
           <w:szCs w:val="16"/>
         </w:rPr>
-        <w:t>Fuel</w:t>
-      </w:r>
+        <w:t>Prob</w:t>
+      </w:r>
+      <w:proofErr w:type="spellEnd"/>
       <w:r>
         <w:rPr>
           <w:sz w:val="16"/>
           <w:szCs w:val="16"/>
         </w:rPr>
+        <w:t xml:space="preserve">  Age </w:t>
+      </w:r>
+      <w:proofErr w:type="spellStart"/>
+      <w:r>
+        <w:rPr>
+          <w:sz w:val="16"/>
+          <w:szCs w:val="16"/>
+        </w:rPr>
+        <w:t>Mort</w:t>
+      </w:r>
+      <w:r>
+        <w:rPr>
+          <w:sz w:val="16"/>
+          <w:szCs w:val="16"/>
+        </w:rPr>
+        <w:t>Prob</w:t>
+      </w:r>
+      <w:proofErr w:type="spellEnd"/>
+      <w:r>
+        <w:rPr>
+          <w:sz w:val="16"/>
+          <w:szCs w:val="16"/>
+        </w:rPr>
+        <w:t xml:space="preserve">  Age </w:t>
+      </w:r>
+      <w:proofErr w:type="spellStart"/>
+      <w:r>
+        <w:rPr>
+          <w:sz w:val="16"/>
+          <w:szCs w:val="16"/>
+        </w:rPr>
+        <w:t>Mort</w:t>
+      </w:r>
+      <w:r>
+        <w:rPr>
+          <w:sz w:val="16"/>
+          <w:szCs w:val="16"/>
+        </w:rPr>
+        <w:t>Prob</w:t>
+      </w:r>
+      <w:proofErr w:type="spellEnd"/>
+      <w:r>
+        <w:rPr>
+          <w:sz w:val="16"/>
+          <w:szCs w:val="16"/>
+        </w:rPr>
+        <w:t xml:space="preserve"> </w:t>
+      </w:r>
+      <w:r>
+        <w:rPr>
+          <w:sz w:val="16"/>
+          <w:szCs w:val="16"/>
+        </w:rPr>
+        <w:t>|</w:t>
+      </w:r>
+      <w:r>
+        <w:rPr>
+          <w:sz w:val="16"/>
+          <w:szCs w:val="16"/>
+        </w:rPr>
+        <w:t xml:space="preserve"> </w:t>
+      </w:r>
+      <w:r>
+        <w:rPr>
+          <w:sz w:val="16"/>
+          <w:szCs w:val="16"/>
+        </w:rPr>
+        <w:t>Fuel</w:t>
+      </w:r>
+      <w:r>
+        <w:rPr>
+          <w:sz w:val="16"/>
+          <w:szCs w:val="16"/>
+        </w:rPr>
         <w:t>?</w:t>
       </w:r>
     </w:p>
@@ -12745,95 +13828,104 @@
           <w:szCs w:val="16"/>
         </w:rPr>
       </w:pPr>
+      <w:proofErr w:type="spellStart"/>
       <w:r>
         <w:rPr>
           <w:sz w:val="16"/>
           <w:szCs w:val="16"/>
         </w:rPr>
-        <w:t xml:space="preserve">abiebals  </w:t>
-      </w:r>
+        <w:t>abiebals</w:t>
+      </w:r>
+      <w:proofErr w:type="spellEnd"/>
       <w:r>
         <w:rPr>
           <w:sz w:val="16"/>
           <w:szCs w:val="16"/>
         </w:rPr>
-        <w:t xml:space="preserve"> </w:t>
+        <w:t xml:space="preserve">  </w:t>
       </w:r>
       <w:r>
         <w:rPr>
           <w:sz w:val="16"/>
           <w:szCs w:val="16"/>
         </w:rPr>
-        <w:t xml:space="preserve"> 0   0.25</w:t>
+        <w:t xml:space="preserve"> </w:t>
       </w:r>
       <w:r>
         <w:rPr>
           <w:sz w:val="16"/>
           <w:szCs w:val="16"/>
         </w:rPr>
-        <w:tab/>
+        <w:t xml:space="preserve"> 0   0.25</w:t>
       </w:r>
       <w:r>
         <w:rPr>
           <w:sz w:val="16"/>
           <w:szCs w:val="16"/>
         </w:rPr>
-        <w:t xml:space="preserve">  </w:t>
+        <w:tab/>
       </w:r>
       <w:r>
         <w:rPr>
           <w:sz w:val="16"/>
           <w:szCs w:val="16"/>
         </w:rPr>
-        <w:t>20  0.5</w:t>
+        <w:t xml:space="preserve">  </w:t>
       </w:r>
       <w:r>
         <w:rPr>
           <w:sz w:val="16"/>
           <w:szCs w:val="16"/>
         </w:rPr>
-        <w:tab/>
+        <w:t>20  0.5</w:t>
       </w:r>
       <w:r>
         <w:rPr>
           <w:sz w:val="16"/>
           <w:szCs w:val="16"/>
         </w:rPr>
-        <w:t xml:space="preserve"> 40  1.0</w:t>
+        <w:tab/>
       </w:r>
       <w:r>
         <w:rPr>
           <w:sz w:val="16"/>
           <w:szCs w:val="16"/>
         </w:rPr>
-        <w:t xml:space="preserve"> </w:t>
+        <w:t xml:space="preserve"> 40  1.0</w:t>
       </w:r>
       <w:r>
         <w:rPr>
           <w:sz w:val="16"/>
           <w:szCs w:val="16"/>
         </w:rPr>
-        <w:t xml:space="preserve">     </w:t>
+        <w:t xml:space="preserve"> </w:t>
       </w:r>
       <w:r>
         <w:rPr>
           <w:sz w:val="16"/>
           <w:szCs w:val="16"/>
         </w:rPr>
-        <w:t>11  1.</w:t>
+        <w:t xml:space="preserve">     </w:t>
       </w:r>
       <w:r>
         <w:rPr>
           <w:sz w:val="16"/>
           <w:szCs w:val="16"/>
         </w:rPr>
-        <w:t>0</w:t>
+        <w:t>11  1.</w:t>
       </w:r>
       <w:r>
         <w:rPr>
           <w:sz w:val="16"/>
           <w:szCs w:val="16"/>
         </w:rPr>
+        <w:t>0</w:t>
+      </w:r>
+      <w:r>
+        <w:rPr>
+          <w:sz w:val="16"/>
+          <w:szCs w:val="16"/>
+        </w:rPr>
         <w:tab/>
         <w:t xml:space="preserve">     </w:t>
       </w:r>
@@ -12912,60 +14004,69 @@
           <w:szCs w:val="16"/>
         </w:rPr>
       </w:pPr>
+      <w:proofErr w:type="spellStart"/>
       <w:r>
         <w:rPr>
           <w:sz w:val="16"/>
           <w:szCs w:val="16"/>
         </w:rPr>
-        <w:t xml:space="preserve">piceglau  </w:t>
-      </w:r>
+        <w:t>piceglau</w:t>
+      </w:r>
+      <w:proofErr w:type="spellEnd"/>
       <w:r>
         <w:rPr>
           <w:sz w:val="16"/>
           <w:szCs w:val="16"/>
         </w:rPr>
-        <w:t xml:space="preserve"> </w:t>
+        <w:t xml:space="preserve">  </w:t>
       </w:r>
       <w:r>
         <w:rPr>
           <w:sz w:val="16"/>
           <w:szCs w:val="16"/>
         </w:rPr>
-        <w:t xml:space="preserve"> 0   0.25</w:t>
+        <w:t xml:space="preserve"> </w:t>
       </w:r>
       <w:r>
         <w:rPr>
           <w:sz w:val="16"/>
           <w:szCs w:val="16"/>
         </w:rPr>
-        <w:tab/>
+        <w:t xml:space="preserve"> 0   0.25</w:t>
       </w:r>
       <w:r>
         <w:rPr>
           <w:sz w:val="16"/>
           <w:szCs w:val="16"/>
         </w:rPr>
-        <w:t xml:space="preserve">  </w:t>
+        <w:tab/>
       </w:r>
       <w:r>
         <w:rPr>
           <w:sz w:val="16"/>
           <w:szCs w:val="16"/>
         </w:rPr>
-        <w:t xml:space="preserve">20  0.5      </w:t>
+        <w:t xml:space="preserve">  </w:t>
       </w:r>
       <w:r>
         <w:rPr>
           <w:sz w:val="16"/>
           <w:szCs w:val="16"/>
         </w:rPr>
-        <w:t xml:space="preserve"> 40  1.0      0   0</w:t>
+        <w:t xml:space="preserve">20  0.5      </w:t>
       </w:r>
       <w:r>
         <w:rPr>
           <w:sz w:val="16"/>
           <w:szCs w:val="16"/>
         </w:rPr>
+        <w:t xml:space="preserve"> 40  1.0      0   0</w:t>
+      </w:r>
+      <w:r>
+        <w:rPr>
+          <w:sz w:val="16"/>
+          <w:szCs w:val="16"/>
+        </w:rPr>
         <w:tab/>
         <w:t xml:space="preserve">     </w:t>
       </w:r>
@@ -13029,12 +14130,21 @@
           <w:szCs w:val="16"/>
         </w:rPr>
       </w:pPr>
+      <w:proofErr w:type="spellStart"/>
       <w:r>
         <w:rPr>
           <w:sz w:val="16"/>
           <w:szCs w:val="16"/>
         </w:rPr>
-        <w:t xml:space="preserve">picemari  </w:t>
+        <w:t>picemari</w:t>
+      </w:r>
+      <w:proofErr w:type="spellEnd"/>
+      <w:r>
+        <w:rPr>
+          <w:sz w:val="16"/>
+          <w:szCs w:val="16"/>
+        </w:rPr>
+        <w:t xml:space="preserve">  </w:t>
       </w:r>
       <w:r>
         <w:rPr>
@@ -13162,7 +14272,7 @@
         </w:numPr>
         <w:ind w:left="864" w:hanging="864"/>
       </w:pPr>
-      <w:bookmarkStart w:id="169" w:name="_Toc521830983"/>
+      <w:bookmarkStart w:id="169" w:name="_Toc3539323"/>
       <w:r>
         <w:lastRenderedPageBreak/>
         <w:t>Ignored species (Optional)</w:t>
@@ -13176,14 +14286,24 @@
       <w:r>
         <w:t xml:space="preserve">The keyword </w:t>
       </w:r>
+      <w:proofErr w:type="spellStart"/>
       <w:r>
         <w:rPr>
           <w:i/>
         </w:rPr>
         <w:t>IgnoredSpecies</w:t>
       </w:r>
-      <w:r>
-        <w:t xml:space="preserve">, followed by a list of species (each species on a separate line), define the species that should not be included in calculations of site resource dominance.  These species should be those that do not affect the resource value to the disturbance agent either positively or negatively.  Nonhost species that do not appear in this list are assumed to provide a 0 resource value, which, when averaged with host resource values, reduces the overall resource value.  </w:t>
+      <w:proofErr w:type="spellEnd"/>
+      <w:r>
+        <w:t xml:space="preserve">, followed by a list of species (each species on a separate line), define the species that should not be included in calculations of site resource dominance.  These species should be those that do not affect the resource value to the disturbance agent either positively or negatively.  </w:t>
+      </w:r>
+      <w:proofErr w:type="spellStart"/>
+      <w:r>
+        <w:t>Nonhost</w:t>
+      </w:r>
+      <w:proofErr w:type="spellEnd"/>
+      <w:r>
+        <w:t xml:space="preserve"> species that do not appear in this list are assumed to provide a 0 resource value, which, when averaged with host resource values, reduces the overall resource value.  </w:t>
       </w:r>
       <w:r>
         <w:t xml:space="preserve">If a species appears </w:t>
@@ -13197,33 +14317,39 @@
       <w:r>
         <w:t xml:space="preserve"> the </w:t>
       </w:r>
+      <w:proofErr w:type="spellStart"/>
       <w:r>
         <w:rPr>
           <w:i/>
         </w:rPr>
         <w:t>BDASpeciesParameters</w:t>
       </w:r>
+      <w:proofErr w:type="spellEnd"/>
       <w:r>
         <w:t xml:space="preserve"> table</w:t>
       </w:r>
       <w:r>
         <w:t xml:space="preserve"> and the </w:t>
       </w:r>
+      <w:proofErr w:type="spellStart"/>
       <w:r>
         <w:rPr>
           <w:i/>
         </w:rPr>
         <w:t>IgnoredSpecies</w:t>
       </w:r>
+      <w:proofErr w:type="spellEnd"/>
       <w:r>
         <w:t xml:space="preserve"> list, the </w:t>
       </w:r>
+      <w:proofErr w:type="spellStart"/>
       <w:r>
         <w:rPr>
           <w:i/>
         </w:rPr>
         <w:t>IgnoredSpecies</w:t>
       </w:r>
+      <w:proofErr w:type="spellEnd"/>
       <w:r>
         <w:t xml:space="preserve"> list will override the other parameters for the species, and it will be ignored in calculations of site resource dominance</w:t>
       </w:r>
@@ -13235,25 +14361,31 @@
       <w:pPr>
         <w:pStyle w:val="textinputfile"/>
       </w:pPr>
+      <w:proofErr w:type="spellStart"/>
       <w:r>
         <w:t>IgnoredSpecies</w:t>
       </w:r>
+      <w:proofErr w:type="spellEnd"/>
     </w:p>
     <w:p>
       <w:pPr>
         <w:pStyle w:val="textinputfile"/>
       </w:pPr>
+      <w:proofErr w:type="spellStart"/>
       <w:r>
         <w:t>pinuresi</w:t>
       </w:r>
+      <w:proofErr w:type="spellEnd"/>
     </w:p>
     <w:p>
       <w:pPr>
         <w:pStyle w:val="textinputfile"/>
       </w:pPr>
+      <w:proofErr w:type="spellStart"/>
       <w:r>
         <w:t>pinustro</w:t>
       </w:r>
+      <w:proofErr w:type="spellEnd"/>
     </w:p>
     <w:p>
       <w:pPr>
@@ -13283,7 +14415,7 @@
           <w:numId w:val="4"/>
         </w:numPr>
       </w:pPr>
-      <w:bookmarkStart w:id="170" w:name="_Toc521830984"/>
+      <w:bookmarkStart w:id="170" w:name="_Toc3539324"/>
       <w:r>
         <w:lastRenderedPageBreak/>
         <w:t>Output Files</w:t>
@@ -13298,7 +14430,7 @@
           <w:numId w:val="4"/>
         </w:numPr>
       </w:pPr>
-      <w:bookmarkStart w:id="171" w:name="_Toc521830985"/>
+      <w:bookmarkStart w:id="171" w:name="_Toc3539325"/>
       <w:r>
         <w:t>BDA Severity Map</w:t>
       </w:r>
@@ -13320,7 +14452,7 @@
           <w:numId w:val="4"/>
         </w:numPr>
       </w:pPr>
-      <w:bookmarkStart w:id="172" w:name="_Toc521830986"/>
+      <w:bookmarkStart w:id="172" w:name="_Toc3539326"/>
       <w:r>
         <w:t>BDA Site Resource Dominance (SRD) Map (Optional)</w:t>
       </w:r>
@@ -13348,7 +14480,7 @@
           <w:numId w:val="4"/>
         </w:numPr>
       </w:pPr>
-      <w:bookmarkStart w:id="173" w:name="_Toc521830987"/>
+      <w:bookmarkStart w:id="173" w:name="_Toc3539327"/>
       <w:r>
         <w:t>BDA Neighborhood Resource Dominance (NRD) Map (Optional)</w:t>
       </w:r>
@@ -13376,7 +14508,7 @@
           <w:numId w:val="4"/>
         </w:numPr>
       </w:pPr>
-      <w:bookmarkStart w:id="174" w:name="_Toc521830988"/>
+      <w:bookmarkStart w:id="174" w:name="_Toc3539328"/>
       <w:r>
         <w:t xml:space="preserve">BDA </w:t>
       </w:r>
@@ -13416,7 +14548,7 @@
           <w:numId w:val="4"/>
         </w:numPr>
       </w:pPr>
-      <w:bookmarkStart w:id="175" w:name="_Toc521830989"/>
+      <w:bookmarkStart w:id="175" w:name="_Toc3539329"/>
       <w:r>
         <w:t>BDA Log file</w:t>
       </w:r>
@@ -13444,7 +14576,7 @@
 </file>
 
 <file path=word/endnotes.xml><?xml version="1.0" encoding="utf-8"?>
-<w:endnotes xmlns:wpc="http://schemas.microsoft.com/office/word/2010/wordprocessingCanvas" xmlns:cx="http://schemas.microsoft.com/office/drawing/2014/chartex" xmlns:cx1="http://schemas.microsoft.com/office/drawing/2015/9/8/chartex" xmlns:mc="http://schemas.openxmlformats.org/markup-compatibility/2006" xmlns:o="urn:schemas-microsoft-com:office:office" xmlns:r="http://schemas.openxmlformats.org/officeDocument/2006/relationships" xmlns:m="http://schemas.openxmlformats.org/officeDocument/2006/math" xmlns:v="urn:schemas-microsoft-com:vml" xmlns:wp14="http://schemas.microsoft.com/office/word/2010/wordprocessingDrawing" xmlns:wp="http://schemas.openxmlformats.org/drawingml/2006/wordprocessingDrawing" xmlns:w10="urn:schemas-microsoft-com:office:word" xmlns:w="http://schemas.openxmlformats.org/wordprocessingml/2006/main" xmlns:w14="http://schemas.microsoft.com/office/word/2010/wordml" xmlns:w15="http://schemas.microsoft.com/office/word/2012/wordml" xmlns:w16se="http://schemas.microsoft.com/office/word/2015/wordml/symex" xmlns:wpg="http://schemas.microsoft.com/office/word/2010/wordprocessingGroup" xmlns:wpi="http://schemas.microsoft.com/office/word/2010/wordprocessingInk" xmlns:wne="http://schemas.microsoft.com/office/word/2006/wordml" xmlns:wps="http://schemas.microsoft.com/office/word/2010/wordprocessingShape" mc:Ignorable="w14 w15 w16se wp14">
+<w:endnotes xmlns:wpc="http://schemas.microsoft.com/office/word/2010/wordprocessingCanvas" xmlns:mc="http://schemas.openxmlformats.org/markup-compatibility/2006" xmlns:o="urn:schemas-microsoft-com:office:office" xmlns:r="http://schemas.openxmlformats.org/officeDocument/2006/relationships" xmlns:m="http://schemas.openxmlformats.org/officeDocument/2006/math" xmlns:v="urn:schemas-microsoft-com:vml" xmlns:wp14="http://schemas.microsoft.com/office/word/2010/wordprocessingDrawing" xmlns:wp="http://schemas.openxmlformats.org/drawingml/2006/wordprocessingDrawing" xmlns:w10="urn:schemas-microsoft-com:office:word" xmlns:w="http://schemas.openxmlformats.org/wordprocessingml/2006/main" xmlns:w14="http://schemas.microsoft.com/office/word/2010/wordml" xmlns:w15="http://schemas.microsoft.com/office/word/2012/wordml" xmlns:wpg="http://schemas.microsoft.com/office/word/2010/wordprocessingGroup" xmlns:wpi="http://schemas.microsoft.com/office/word/2010/wordprocessingInk" xmlns:wne="http://schemas.microsoft.com/office/word/2006/wordml" xmlns:wps="http://schemas.microsoft.com/office/word/2010/wordprocessingShape" mc:Ignorable="w14 w15 wp14">
   <w:endnote w:type="separator" w:id="-1">
     <w:p>
       <w:r>
@@ -13463,7 +14595,7 @@
 </file>
 
 <file path=word/footer1.xml><?xml version="1.0" encoding="utf-8"?>
-<w:ftr xmlns:wpc="http://schemas.microsoft.com/office/word/2010/wordprocessingCanvas" xmlns:cx="http://schemas.microsoft.com/office/drawing/2014/chartex" xmlns:cx1="http://schemas.microsoft.com/office/drawing/2015/9/8/chartex" xmlns:mc="http://schemas.openxmlformats.org/markup-compatibility/2006" xmlns:o="urn:schemas-microsoft-com:office:office" xmlns:r="http://schemas.openxmlformats.org/officeDocument/2006/relationships" xmlns:m="http://schemas.openxmlformats.org/officeDocument/2006/math" xmlns:v="urn:schemas-microsoft-com:vml" xmlns:wp14="http://schemas.microsoft.com/office/word/2010/wordprocessingDrawing" xmlns:wp="http://schemas.openxmlformats.org/drawingml/2006/wordprocessingDrawing" xmlns:w10="urn:schemas-microsoft-com:office:word" xmlns:w="http://schemas.openxmlformats.org/wordprocessingml/2006/main" xmlns:w14="http://schemas.microsoft.com/office/word/2010/wordml" xmlns:w15="http://schemas.microsoft.com/office/word/2012/wordml" xmlns:w16se="http://schemas.microsoft.com/office/word/2015/wordml/symex" xmlns:wpg="http://schemas.microsoft.com/office/word/2010/wordprocessingGroup" xmlns:wpi="http://schemas.microsoft.com/office/word/2010/wordprocessingInk" xmlns:wne="http://schemas.microsoft.com/office/word/2006/wordml" xmlns:wps="http://schemas.microsoft.com/office/word/2010/wordprocessingShape" mc:Ignorable="w14 w15 w16se wp14">
+<w:ftr xmlns:wpc="http://schemas.microsoft.com/office/word/2010/wordprocessingCanvas" xmlns:mc="http://schemas.openxmlformats.org/markup-compatibility/2006" xmlns:o="urn:schemas-microsoft-com:office:office" xmlns:r="http://schemas.openxmlformats.org/officeDocument/2006/relationships" xmlns:m="http://schemas.openxmlformats.org/officeDocument/2006/math" xmlns:v="urn:schemas-microsoft-com:vml" xmlns:wp14="http://schemas.microsoft.com/office/word/2010/wordprocessingDrawing" xmlns:wp="http://schemas.openxmlformats.org/drawingml/2006/wordprocessingDrawing" xmlns:w10="urn:schemas-microsoft-com:office:word" xmlns:w="http://schemas.openxmlformats.org/wordprocessingml/2006/main" xmlns:w14="http://schemas.microsoft.com/office/word/2010/wordml" xmlns:w15="http://schemas.microsoft.com/office/word/2012/wordml" xmlns:wpg="http://schemas.microsoft.com/office/word/2010/wordprocessingGroup" xmlns:wpi="http://schemas.microsoft.com/office/word/2010/wordprocessingInk" xmlns:wne="http://schemas.microsoft.com/office/word/2006/wordml" xmlns:wps="http://schemas.microsoft.com/office/word/2010/wordprocessingShape" mc:Ignorable="w14 w15 wp14">
   <w:p>
     <w:pPr>
       <w:pStyle w:val="Footer"/>
@@ -13508,7 +14640,7 @@
         <w:rFonts w:ascii="Arial" w:hAnsi="Arial" w:cs="Arial"/>
         <w:noProof/>
       </w:rPr>
-      <w:t>1</w:t>
+      <w:t>20</w:t>
     </w:r>
     <w:r>
       <w:rPr>
@@ -13527,7 +14659,7 @@
 </file>
 
 <file path=word/footnotes.xml><?xml version="1.0" encoding="utf-8"?>
-<w:footnotes xmlns:wpc="http://schemas.microsoft.com/office/word/2010/wordprocessingCanvas" xmlns:cx="http://schemas.microsoft.com/office/drawing/2014/chartex" xmlns:cx1="http://schemas.microsoft.com/office/drawing/2015/9/8/chartex" xmlns:mc="http://schemas.openxmlformats.org/markup-compatibility/2006" xmlns:o="urn:schemas-microsoft-com:office:office" xmlns:r="http://schemas.openxmlformats.org/officeDocument/2006/relationships" xmlns:m="http://schemas.openxmlformats.org/officeDocument/2006/math" xmlns:v="urn:schemas-microsoft-com:vml" xmlns:wp14="http://schemas.microsoft.com/office/word/2010/wordprocessingDrawing" xmlns:wp="http://schemas.openxmlformats.org/drawingml/2006/wordprocessingDrawing" xmlns:w10="urn:schemas-microsoft-com:office:word" xmlns:w="http://schemas.openxmlformats.org/wordprocessingml/2006/main" xmlns:w14="http://schemas.microsoft.com/office/word/2010/wordml" xmlns:w15="http://schemas.microsoft.com/office/word/2012/wordml" xmlns:w16se="http://schemas.microsoft.com/office/word/2015/wordml/symex" xmlns:wpg="http://schemas.microsoft.com/office/word/2010/wordprocessingGroup" xmlns:wpi="http://schemas.microsoft.com/office/word/2010/wordprocessingInk" xmlns:wne="http://schemas.microsoft.com/office/word/2006/wordml" xmlns:wps="http://schemas.microsoft.com/office/word/2010/wordprocessingShape" mc:Ignorable="w14 w15 w16se wp14">
+<w:footnotes xmlns:wpc="http://schemas.microsoft.com/office/word/2010/wordprocessingCanvas" xmlns:mc="http://schemas.openxmlformats.org/markup-compatibility/2006" xmlns:o="urn:schemas-microsoft-com:office:office" xmlns:r="http://schemas.openxmlformats.org/officeDocument/2006/relationships" xmlns:m="http://schemas.openxmlformats.org/officeDocument/2006/math" xmlns:v="urn:schemas-microsoft-com:vml" xmlns:wp14="http://schemas.microsoft.com/office/word/2010/wordprocessingDrawing" xmlns:wp="http://schemas.openxmlformats.org/drawingml/2006/wordprocessingDrawing" xmlns:w10="urn:schemas-microsoft-com:office:word" xmlns:w="http://schemas.openxmlformats.org/wordprocessingml/2006/main" xmlns:w14="http://schemas.microsoft.com/office/word/2010/wordml" xmlns:w15="http://schemas.microsoft.com/office/word/2012/wordml" xmlns:wpg="http://schemas.microsoft.com/office/word/2010/wordprocessingGroup" xmlns:wpi="http://schemas.microsoft.com/office/word/2010/wordprocessingInk" xmlns:wne="http://schemas.microsoft.com/office/word/2006/wordml" xmlns:wps="http://schemas.microsoft.com/office/word/2010/wordprocessingShape" mc:Ignorable="w14 w15 wp14">
   <w:footnote w:type="separator" w:id="-1">
     <w:p>
       <w:r>
@@ -13546,7 +14678,7 @@
 </file>
 
 <file path=word/header1.xml><?xml version="1.0" encoding="utf-8"?>
-<w:hdr xmlns:wpc="http://schemas.microsoft.com/office/word/2010/wordprocessingCanvas" xmlns:cx="http://schemas.microsoft.com/office/drawing/2014/chartex" xmlns:cx1="http://schemas.microsoft.com/office/drawing/2015/9/8/chartex" xmlns:mc="http://schemas.openxmlformats.org/markup-compatibility/2006" xmlns:o="urn:schemas-microsoft-com:office:office" xmlns:r="http://schemas.openxmlformats.org/officeDocument/2006/relationships" xmlns:m="http://schemas.openxmlformats.org/officeDocument/2006/math" xmlns:v="urn:schemas-microsoft-com:vml" xmlns:wp14="http://schemas.microsoft.com/office/word/2010/wordprocessingDrawing" xmlns:wp="http://schemas.openxmlformats.org/drawingml/2006/wordprocessingDrawing" xmlns:w10="urn:schemas-microsoft-com:office:word" xmlns:w="http://schemas.openxmlformats.org/wordprocessingml/2006/main" xmlns:w14="http://schemas.microsoft.com/office/word/2010/wordml" xmlns:w15="http://schemas.microsoft.com/office/word/2012/wordml" xmlns:w16se="http://schemas.microsoft.com/office/word/2015/wordml/symex" xmlns:wpg="http://schemas.microsoft.com/office/word/2010/wordprocessingGroup" xmlns:wpi="http://schemas.microsoft.com/office/word/2010/wordprocessingInk" xmlns:wne="http://schemas.microsoft.com/office/word/2006/wordml" xmlns:wps="http://schemas.microsoft.com/office/word/2010/wordprocessingShape" mc:Ignorable="w14 w15 w16se wp14">
+<w:hdr xmlns:wpc="http://schemas.microsoft.com/office/word/2010/wordprocessingCanvas" xmlns:mc="http://schemas.openxmlformats.org/markup-compatibility/2006" xmlns:o="urn:schemas-microsoft-com:office:office" xmlns:r="http://schemas.openxmlformats.org/officeDocument/2006/relationships" xmlns:m="http://schemas.openxmlformats.org/officeDocument/2006/math" xmlns:v="urn:schemas-microsoft-com:vml" xmlns:wp14="http://schemas.microsoft.com/office/word/2010/wordprocessingDrawing" xmlns:wp="http://schemas.openxmlformats.org/drawingml/2006/wordprocessingDrawing" xmlns:w10="urn:schemas-microsoft-com:office:word" xmlns:w="http://schemas.openxmlformats.org/wordprocessingml/2006/main" xmlns:w14="http://schemas.microsoft.com/office/word/2010/wordml" xmlns:w15="http://schemas.microsoft.com/office/word/2012/wordml" xmlns:wpg="http://schemas.microsoft.com/office/word/2010/wordprocessingGroup" xmlns:wpi="http://schemas.microsoft.com/office/word/2010/wordprocessingInk" xmlns:wne="http://schemas.microsoft.com/office/word/2006/wordml" xmlns:wps="http://schemas.microsoft.com/office/word/2010/wordprocessingShape" mc:Ignorable="w14 w15 wp14">
   <w:p>
     <w:pPr>
       <w:pStyle w:val="Header"/>
@@ -13560,7 +14692,7 @@
 </file>
 
 <file path=word/header2.xml><?xml version="1.0" encoding="utf-8"?>
-<w:hdr xmlns:wpc="http://schemas.microsoft.com/office/word/2010/wordprocessingCanvas" xmlns:cx="http://schemas.microsoft.com/office/drawing/2014/chartex" xmlns:cx1="http://schemas.microsoft.com/office/drawing/2015/9/8/chartex" xmlns:mc="http://schemas.openxmlformats.org/markup-compatibility/2006" xmlns:o="urn:schemas-microsoft-com:office:office" xmlns:r="http://schemas.openxmlformats.org/officeDocument/2006/relationships" xmlns:m="http://schemas.openxmlformats.org/officeDocument/2006/math" xmlns:v="urn:schemas-microsoft-com:vml" xmlns:wp14="http://schemas.microsoft.com/office/word/2010/wordprocessingDrawing" xmlns:wp="http://schemas.openxmlformats.org/drawingml/2006/wordprocessingDrawing" xmlns:w10="urn:schemas-microsoft-com:office:word" xmlns:w="http://schemas.openxmlformats.org/wordprocessingml/2006/main" xmlns:w14="http://schemas.microsoft.com/office/word/2010/wordml" xmlns:w15="http://schemas.microsoft.com/office/word/2012/wordml" xmlns:w16se="http://schemas.microsoft.com/office/word/2015/wordml/symex" xmlns:wpg="http://schemas.microsoft.com/office/word/2010/wordprocessingGroup" xmlns:wpi="http://schemas.microsoft.com/office/word/2010/wordprocessingInk" xmlns:wne="http://schemas.microsoft.com/office/word/2006/wordml" xmlns:wps="http://schemas.microsoft.com/office/word/2010/wordprocessingShape" mc:Ignorable="w14 w15 w16se wp14">
+<w:hdr xmlns:wpc="http://schemas.microsoft.com/office/word/2010/wordprocessingCanvas" xmlns:mc="http://schemas.openxmlformats.org/markup-compatibility/2006" xmlns:o="urn:schemas-microsoft-com:office:office" xmlns:r="http://schemas.openxmlformats.org/officeDocument/2006/relationships" xmlns:m="http://schemas.openxmlformats.org/officeDocument/2006/math" xmlns:v="urn:schemas-microsoft-com:vml" xmlns:wp14="http://schemas.microsoft.com/office/word/2010/wordprocessingDrawing" xmlns:wp="http://schemas.openxmlformats.org/drawingml/2006/wordprocessingDrawing" xmlns:w10="urn:schemas-microsoft-com:office:word" xmlns:w="http://schemas.openxmlformats.org/wordprocessingml/2006/main" xmlns:w14="http://schemas.microsoft.com/office/word/2010/wordml" xmlns:w15="http://schemas.microsoft.com/office/word/2012/wordml" xmlns:wpg="http://schemas.microsoft.com/office/word/2010/wordprocessingGroup" xmlns:wpi="http://schemas.microsoft.com/office/word/2010/wordprocessingInk" xmlns:wne="http://schemas.microsoft.com/office/word/2006/wordml" xmlns:wps="http://schemas.microsoft.com/office/word/2010/wordprocessingShape" mc:Ignorable="w14 w15 wp14">
   <w:p>
     <w:pPr>
       <w:pStyle w:val="Header"/>
@@ -13571,19 +14703,39 @@
         <w:tab w:val="right" w:pos="9350"/>
       </w:tabs>
     </w:pPr>
-    <w:fldSimple w:instr=" DOCPROPERTY  &quot;Extension Name&quot;  \* MERGEFORMAT ">
-      <w:r>
-        <w:t>Biological Disturbance Agent</w:t>
-      </w:r>
-    </w:fldSimple>
+    <w:r>
+      <w:fldChar w:fldCharType="begin"/>
+    </w:r>
+    <w:r>
+      <w:instrText xml:space="preserve"> DOCPROPERTY  "Extension Name"  \* MERGEFORMAT </w:instrText>
+    </w:r>
+    <w:r>
+      <w:fldChar w:fldCharType="separate"/>
+    </w:r>
+    <w:r>
+      <w:t>Biological Disturbance Agent</w:t>
+    </w:r>
+    <w:r>
+      <w:fldChar w:fldCharType="end"/>
+    </w:r>
     <w:r>
       <w:t xml:space="preserve"> v</w:t>
     </w:r>
-    <w:fldSimple w:instr=" DOCPROPERTY  &quot;Extension Version&quot;  \* MERGEFORMAT ">
-      <w:r>
-        <w:t>4.0</w:t>
-      </w:r>
-    </w:fldSimple>
+    <w:r>
+      <w:fldChar w:fldCharType="begin"/>
+    </w:r>
+    <w:r>
+      <w:instrText xml:space="preserve"> DOCPROPERTY  "Extension Version"  \* MERGEFORMAT </w:instrText>
+    </w:r>
+    <w:r>
+      <w:fldChar w:fldCharType="separate"/>
+    </w:r>
+    <w:r>
+      <w:t>4.0</w:t>
+    </w:r>
+    <w:r>
+      <w:fldChar w:fldCharType="end"/>
+    </w:r>
     <w:r>
       <w:t xml:space="preserve"> – User Guide</w:t>
     </w:r>
@@ -13596,7 +14748,7 @@
 </file>
 
 <file path=word/numbering.xml><?xml version="1.0" encoding="utf-8"?>
-<w:numbering xmlns:wpc="http://schemas.microsoft.com/office/word/2010/wordprocessingCanvas" xmlns:cx="http://schemas.microsoft.com/office/drawing/2014/chartex" xmlns:cx1="http://schemas.microsoft.com/office/drawing/2015/9/8/chartex" xmlns:mc="http://schemas.openxmlformats.org/markup-compatibility/2006" xmlns:o="urn:schemas-microsoft-com:office:office" xmlns:r="http://schemas.openxmlformats.org/officeDocument/2006/relationships" xmlns:m="http://schemas.openxmlformats.org/officeDocument/2006/math" xmlns:v="urn:schemas-microsoft-com:vml" xmlns:wp14="http://schemas.microsoft.com/office/word/2010/wordprocessingDrawing" xmlns:wp="http://schemas.openxmlformats.org/drawingml/2006/wordprocessingDrawing" xmlns:w10="urn:schemas-microsoft-com:office:word" xmlns:w="http://schemas.openxmlformats.org/wordprocessingml/2006/main" xmlns:w14="http://schemas.microsoft.com/office/word/2010/wordml" xmlns:w15="http://schemas.microsoft.com/office/word/2012/wordml" xmlns:w16se="http://schemas.microsoft.com/office/word/2015/wordml/symex" xmlns:wpg="http://schemas.microsoft.com/office/word/2010/wordprocessingGroup" xmlns:wpi="http://schemas.microsoft.com/office/word/2010/wordprocessingInk" xmlns:wne="http://schemas.microsoft.com/office/word/2006/wordml" xmlns:wps="http://schemas.microsoft.com/office/word/2010/wordprocessingShape" mc:Ignorable="w14 w15 w16se wp14">
+<w:numbering xmlns:wpc="http://schemas.microsoft.com/office/word/2010/wordprocessingCanvas" xmlns:mc="http://schemas.openxmlformats.org/markup-compatibility/2006" xmlns:o="urn:schemas-microsoft-com:office:office" xmlns:r="http://schemas.openxmlformats.org/officeDocument/2006/relationships" xmlns:m="http://schemas.openxmlformats.org/officeDocument/2006/math" xmlns:v="urn:schemas-microsoft-com:vml" xmlns:wp14="http://schemas.microsoft.com/office/word/2010/wordprocessingDrawing" xmlns:wp="http://schemas.openxmlformats.org/drawingml/2006/wordprocessingDrawing" xmlns:w10="urn:schemas-microsoft-com:office:word" xmlns:w="http://schemas.openxmlformats.org/wordprocessingml/2006/main" xmlns:w14="http://schemas.microsoft.com/office/word/2010/wordml" xmlns:w15="http://schemas.microsoft.com/office/word/2012/wordml" xmlns:wpg="http://schemas.microsoft.com/office/word/2010/wordprocessingGroup" xmlns:wpi="http://schemas.microsoft.com/office/word/2010/wordprocessingInk" xmlns:wne="http://schemas.microsoft.com/office/word/2006/wordml" xmlns:wps="http://schemas.microsoft.com/office/word/2010/wordprocessingShape" mc:Ignorable="w14 w15 wp14">
   <w:abstractNum w:abstractNumId="0" w15:restartNumberingAfterBreak="0">
     <w:nsid w:val="FFFFFF83"/>
     <w:multiLevelType w:val="singleLevel"/>
@@ -14781,7 +15933,7 @@
 </file>
 
 <file path=word/styles.xml><?xml version="1.0" encoding="utf-8"?>
-<w:styles xmlns:mc="http://schemas.openxmlformats.org/markup-compatibility/2006" xmlns:r="http://schemas.openxmlformats.org/officeDocument/2006/relationships" xmlns:w="http://schemas.openxmlformats.org/wordprocessingml/2006/main" xmlns:w14="http://schemas.microsoft.com/office/word/2010/wordml" xmlns:w15="http://schemas.microsoft.com/office/word/2012/wordml" xmlns:w16se="http://schemas.microsoft.com/office/word/2015/wordml/symex" mc:Ignorable="w14 w15 w16se">
+<w:styles xmlns:mc="http://schemas.openxmlformats.org/markup-compatibility/2006" xmlns:r="http://schemas.openxmlformats.org/officeDocument/2006/relationships" xmlns:w="http://schemas.openxmlformats.org/wordprocessingml/2006/main" xmlns:w14="http://schemas.microsoft.com/office/word/2010/wordml" xmlns:w15="http://schemas.microsoft.com/office/word/2012/wordml" mc:Ignorable="w14 w15">
   <w:docDefaults>
     <w:rPrDefault>
       <w:rPr>
@@ -18006,7 +19158,7 @@
 </file>
 
 <file path=customXml/itemProps1.xml><?xml version="1.0" encoding="utf-8"?>
-<ds:datastoreItem xmlns:ds="http://schemas.openxmlformats.org/officeDocument/2006/customXml" ds:itemID="{CF1000CD-AD4C-4345-A105-ECC5BA22D52D}">
+<ds:datastoreItem xmlns:ds="http://schemas.openxmlformats.org/officeDocument/2006/customXml" ds:itemID="{B1AA5BC9-0A89-404F-9D1D-72BAFD2AD880}">
   <ds:schemaRefs>
     <ds:schemaRef ds:uri="http://schemas.openxmlformats.org/officeDocument/2006/bibliography"/>
   </ds:schemaRefs>

</xml_diff>

<commit_message>
Allow 0 standard deviation for CyclicNormal. Compile installer v4.0.1. Update documentation.
</commit_message>
<xml_diff>
--- a/docs/LANDIS-II Biological Disturbance Agent v4.0 User Guide.docx
+++ b/docs/LANDIS-II Biological Disturbance Agent v4.0 User Guide.docx
@@ -10,39 +10,19 @@
       <w:r>
         <w:t xml:space="preserve">LANDIS-II </w:t>
       </w:r>
-      <w:r>
-        <w:fldChar w:fldCharType="begin"/>
-      </w:r>
-      <w:r>
-        <w:instrText xml:space="preserve"> DOCPROPERTY  "Extension Name"  \* MERGEFORMAT </w:instrText>
-      </w:r>
-      <w:r>
-        <w:fldChar w:fldCharType="separate"/>
-      </w:r>
-      <w:r>
-        <w:t>Biological Disturbance Agent</w:t>
-      </w:r>
-      <w:r>
-        <w:fldChar w:fldCharType="end"/>
-      </w:r>
+      <w:fldSimple w:instr=" DOCPROPERTY  &quot;Extension Name&quot;  \* MERGEFORMAT ">
+        <w:r>
+          <w:t>Biological Disturbance Agent</w:t>
+        </w:r>
+      </w:fldSimple>
       <w:r>
         <w:t xml:space="preserve"> v</w:t>
       </w:r>
-      <w:r>
-        <w:fldChar w:fldCharType="begin"/>
-      </w:r>
-      <w:r>
-        <w:instrText xml:space="preserve"> DOCPROPERTY  "Extension Version"  \* MERGEFORMAT </w:instrText>
-      </w:r>
-      <w:r>
-        <w:fldChar w:fldCharType="separate"/>
-      </w:r>
-      <w:r>
-        <w:t>4.0</w:t>
-      </w:r>
-      <w:r>
-        <w:fldChar w:fldCharType="end"/>
-      </w:r>
+      <w:fldSimple w:instr=" DOCPROPERTY  &quot;Extension Version&quot;  \* MERGEFORMAT ">
+        <w:r>
+          <w:t>4.0.1</w:t>
+        </w:r>
+      </w:fldSimple>
     </w:p>
     <w:p>
       <w:pPr>
@@ -226,8 +206,6 @@
         </w:rPr>
         <w:fldChar w:fldCharType="end"/>
       </w:r>
-      <w:bookmarkStart w:id="1" w:name="_GoBack"/>
-      <w:bookmarkEnd w:id="1"/>
     </w:p>
     <w:p>
       <w:pPr>
@@ -311,7 +289,7 @@
         </w:rPr>
         <w:fldChar w:fldCharType="separate"/>
       </w:r>
-      <w:hyperlink w:anchor="_Toc3539279" w:history="1">
+      <w:hyperlink w:anchor="_Toc8716411" w:history="1">
         <w:r>
           <w:rPr>
             <w:rStyle w:val="Hyperlink"/>
@@ -357,7 +335,7 @@
             <w:noProof/>
             <w:webHidden/>
           </w:rPr>
-          <w:instrText xml:space="preserve"> PAGEREF _Toc3539279 \h </w:instrText>
+          <w:instrText xml:space="preserve"> PAGEREF _Toc8716411 \h </w:instrText>
         </w:r>
         <w:r>
           <w:rPr>
@@ -402,7 +380,7 @@
           <w:szCs w:val="22"/>
         </w:rPr>
       </w:pPr>
-      <w:hyperlink w:anchor="_Toc3539280" w:history="1">
+      <w:hyperlink w:anchor="_Toc8716412" w:history="1">
         <w:r>
           <w:rPr>
             <w:rStyle w:val="Hyperlink"/>
@@ -445,7 +423,7 @@
             <w:noProof/>
             <w:webHidden/>
           </w:rPr>
-          <w:instrText xml:space="preserve"> PAGEREF _Toc3539280 \h </w:instrText>
+          <w:instrText xml:space="preserve"> PAGEREF _Toc8716412 \h </w:instrText>
         </w:r>
         <w:r>
           <w:rPr>
@@ -490,7 +468,7 @@
           <w:szCs w:val="22"/>
         </w:rPr>
       </w:pPr>
-      <w:hyperlink w:anchor="_Toc3539281" w:history="1">
+      <w:hyperlink w:anchor="_Toc8716413" w:history="1">
         <w:r>
           <w:rPr>
             <w:rStyle w:val="Hyperlink"/>
@@ -533,7 +511,7 @@
             <w:noProof/>
             <w:webHidden/>
           </w:rPr>
-          <w:instrText xml:space="preserve"> PAGEREF _Toc3539281 \h </w:instrText>
+          <w:instrText xml:space="preserve"> PAGEREF _Toc8716413 \h </w:instrText>
         </w:r>
         <w:r>
           <w:rPr>
@@ -580,7 +558,7 @@
           <w:szCs w:val="22"/>
         </w:rPr>
       </w:pPr>
-      <w:hyperlink w:anchor="_Toc3539282" w:history="1">
+      <w:hyperlink w:anchor="_Toc8716414" w:history="1">
         <w:r>
           <w:rPr>
             <w:rStyle w:val="Hyperlink"/>
@@ -625,7 +603,7 @@
             <w:noProof/>
             <w:webHidden/>
           </w:rPr>
-          <w:instrText xml:space="preserve"> PAGEREF _Toc3539282 \h </w:instrText>
+          <w:instrText xml:space="preserve"> PAGEREF _Toc8716414 \h </w:instrText>
         </w:r>
         <w:r>
           <w:rPr>
@@ -670,7 +648,7 @@
           <w:szCs w:val="22"/>
         </w:rPr>
       </w:pPr>
-      <w:hyperlink w:anchor="_Toc3539283" w:history="1">
+      <w:hyperlink w:anchor="_Toc8716415" w:history="1">
         <w:r>
           <w:rPr>
             <w:rStyle w:val="Hyperlink"/>
@@ -713,7 +691,7 @@
             <w:noProof/>
             <w:webHidden/>
           </w:rPr>
-          <w:instrText xml:space="preserve"> PAGEREF _Toc3539283 \h </w:instrText>
+          <w:instrText xml:space="preserve"> PAGEREF _Toc8716415 \h </w:instrText>
         </w:r>
         <w:r>
           <w:rPr>
@@ -758,7 +736,7 @@
           <w:szCs w:val="22"/>
         </w:rPr>
       </w:pPr>
-      <w:hyperlink w:anchor="_Toc3539284" w:history="1">
+      <w:hyperlink w:anchor="_Toc8716416" w:history="1">
         <w:r>
           <w:rPr>
             <w:rStyle w:val="Hyperlink"/>
@@ -801,7 +779,7 @@
             <w:noProof/>
             <w:webHidden/>
           </w:rPr>
-          <w:instrText xml:space="preserve"> PAGEREF _Toc3539284 \h </w:instrText>
+          <w:instrText xml:space="preserve"> PAGEREF _Toc8716416 \h </w:instrText>
         </w:r>
         <w:r>
           <w:rPr>
@@ -846,7 +824,7 @@
           <w:szCs w:val="22"/>
         </w:rPr>
       </w:pPr>
-      <w:hyperlink w:anchor="_Toc3539285" w:history="1">
+      <w:hyperlink w:anchor="_Toc8716417" w:history="1">
         <w:r>
           <w:rPr>
             <w:rStyle w:val="Hyperlink"/>
@@ -889,7 +867,7 @@
             <w:noProof/>
             <w:webHidden/>
           </w:rPr>
-          <w:instrText xml:space="preserve"> PAGEREF _Toc3539285 \h </w:instrText>
+          <w:instrText xml:space="preserve"> PAGEREF _Toc8716417 \h </w:instrText>
         </w:r>
         <w:r>
           <w:rPr>
@@ -934,7 +912,7 @@
           <w:szCs w:val="22"/>
         </w:rPr>
       </w:pPr>
-      <w:hyperlink w:anchor="_Toc3539286" w:history="1">
+      <w:hyperlink w:anchor="_Toc8716418" w:history="1">
         <w:r>
           <w:rPr>
             <w:rStyle w:val="Hyperlink"/>
@@ -977,7 +955,7 @@
             <w:noProof/>
             <w:webHidden/>
           </w:rPr>
-          <w:instrText xml:space="preserve"> PAGEREF _Toc3539286 \h </w:instrText>
+          <w:instrText xml:space="preserve"> PAGEREF _Toc8716418 \h </w:instrText>
         </w:r>
         <w:r>
           <w:rPr>
@@ -1024,7 +1002,7 @@
           <w:szCs w:val="22"/>
         </w:rPr>
       </w:pPr>
-      <w:hyperlink w:anchor="_Toc3539287" w:history="1">
+      <w:hyperlink w:anchor="_Toc8716419" w:history="1">
         <w:r>
           <w:rPr>
             <w:rStyle w:val="Hyperlink"/>
@@ -1069,7 +1047,7 @@
             <w:noProof/>
             <w:webHidden/>
           </w:rPr>
-          <w:instrText xml:space="preserve"> PAGEREF _Toc3539287 \h </w:instrText>
+          <w:instrText xml:space="preserve"> PAGEREF _Toc8716419 \h </w:instrText>
         </w:r>
         <w:r>
           <w:rPr>
@@ -1116,7 +1094,7 @@
           <w:szCs w:val="22"/>
         </w:rPr>
       </w:pPr>
-      <w:hyperlink w:anchor="_Toc3539288" w:history="1">
+      <w:hyperlink w:anchor="_Toc8716420" w:history="1">
         <w:r>
           <w:rPr>
             <w:rStyle w:val="Hyperlink"/>
@@ -1161,7 +1139,7 @@
             <w:noProof/>
             <w:webHidden/>
           </w:rPr>
-          <w:instrText xml:space="preserve"> PAGEREF _Toc3539288 \h </w:instrText>
+          <w:instrText xml:space="preserve"> PAGEREF _Toc8716420 \h </w:instrText>
         </w:r>
         <w:r>
           <w:rPr>
@@ -1206,7 +1184,7 @@
           <w:szCs w:val="22"/>
         </w:rPr>
       </w:pPr>
-      <w:hyperlink w:anchor="_Toc3539289" w:history="1">
+      <w:hyperlink w:anchor="_Toc8716421" w:history="1">
         <w:r>
           <w:rPr>
             <w:rStyle w:val="Hyperlink"/>
@@ -1249,7 +1227,7 @@
             <w:noProof/>
             <w:webHidden/>
           </w:rPr>
-          <w:instrText xml:space="preserve"> PAGEREF _Toc3539289 \h </w:instrText>
+          <w:instrText xml:space="preserve"> PAGEREF _Toc8716421 \h </w:instrText>
         </w:r>
         <w:r>
           <w:rPr>
@@ -1296,7 +1274,7 @@
           <w:szCs w:val="22"/>
         </w:rPr>
       </w:pPr>
-      <w:hyperlink w:anchor="_Toc3539290" w:history="1">
+      <w:hyperlink w:anchor="_Toc8716422" w:history="1">
         <w:r>
           <w:rPr>
             <w:rStyle w:val="Hyperlink"/>
@@ -1341,7 +1319,7 @@
             <w:noProof/>
             <w:webHidden/>
           </w:rPr>
-          <w:instrText xml:space="preserve"> PAGEREF _Toc3539290 \h </w:instrText>
+          <w:instrText xml:space="preserve"> PAGEREF _Toc8716422 \h </w:instrText>
         </w:r>
         <w:r>
           <w:rPr>
@@ -1388,7 +1366,7 @@
           <w:szCs w:val="22"/>
         </w:rPr>
       </w:pPr>
-      <w:hyperlink w:anchor="_Toc3539291" w:history="1">
+      <w:hyperlink w:anchor="_Toc8716423" w:history="1">
         <w:r>
           <w:rPr>
             <w:rStyle w:val="Hyperlink"/>
@@ -1433,7 +1411,7 @@
             <w:noProof/>
             <w:webHidden/>
           </w:rPr>
-          <w:instrText xml:space="preserve"> PAGEREF _Toc3539291 \h </w:instrText>
+          <w:instrText xml:space="preserve"> PAGEREF _Toc8716423 \h </w:instrText>
         </w:r>
         <w:r>
           <w:rPr>
@@ -1480,7 +1458,7 @@
           <w:szCs w:val="22"/>
         </w:rPr>
       </w:pPr>
-      <w:hyperlink w:anchor="_Toc3539292" w:history="1">
+      <w:hyperlink w:anchor="_Toc8716424" w:history="1">
         <w:r>
           <w:rPr>
             <w:rStyle w:val="Hyperlink"/>
@@ -1525,7 +1503,7 @@
             <w:noProof/>
             <w:webHidden/>
           </w:rPr>
-          <w:instrText xml:space="preserve"> PAGEREF _Toc3539292 \h </w:instrText>
+          <w:instrText xml:space="preserve"> PAGEREF _Toc8716424 \h </w:instrText>
         </w:r>
         <w:r>
           <w:rPr>
@@ -1572,7 +1550,7 @@
           <w:szCs w:val="22"/>
         </w:rPr>
       </w:pPr>
-      <w:hyperlink w:anchor="_Toc3539293" w:history="1">
+      <w:hyperlink w:anchor="_Toc8716425" w:history="1">
         <w:r>
           <w:rPr>
             <w:rStyle w:val="Hyperlink"/>
@@ -1617,7 +1595,7 @@
             <w:noProof/>
             <w:webHidden/>
           </w:rPr>
-          <w:instrText xml:space="preserve"> PAGEREF _Toc3539293 \h </w:instrText>
+          <w:instrText xml:space="preserve"> PAGEREF _Toc8716425 \h </w:instrText>
         </w:r>
         <w:r>
           <w:rPr>
@@ -1662,7 +1640,7 @@
           <w:szCs w:val="22"/>
         </w:rPr>
       </w:pPr>
-      <w:hyperlink w:anchor="_Toc3539294" w:history="1">
+      <w:hyperlink w:anchor="_Toc8716426" w:history="1">
         <w:r>
           <w:rPr>
             <w:rStyle w:val="Hyperlink"/>
@@ -1705,7 +1683,7 @@
             <w:noProof/>
             <w:webHidden/>
           </w:rPr>
-          <w:instrText xml:space="preserve"> PAGEREF _Toc3539294 \h </w:instrText>
+          <w:instrText xml:space="preserve"> PAGEREF _Toc8716426 \h </w:instrText>
         </w:r>
         <w:r>
           <w:rPr>
@@ -1725,7 +1703,7 @@
             <w:noProof/>
             <w:webHidden/>
           </w:rPr>
-          <w:t>11</w:t>
+          <w:t>12</w:t>
         </w:r>
         <w:r>
           <w:rPr>
@@ -1752,7 +1730,7 @@
           <w:szCs w:val="22"/>
         </w:rPr>
       </w:pPr>
-      <w:hyperlink w:anchor="_Toc3539295" w:history="1">
+      <w:hyperlink w:anchor="_Toc8716427" w:history="1">
         <w:r>
           <w:rPr>
             <w:rStyle w:val="Hyperlink"/>
@@ -1776,7 +1754,7 @@
             <w:rStyle w:val="Hyperlink"/>
             <w:noProof/>
           </w:rPr>
-          <w:t>Version 3.0.1 (June 2017)</w:t>
+          <w:t>Version 4.0.1 (May 2019)</w:t>
         </w:r>
         <w:r>
           <w:rPr>
@@ -1797,7 +1775,7 @@
             <w:noProof/>
             <w:webHidden/>
           </w:rPr>
-          <w:instrText xml:space="preserve"> PAGEREF _Toc3539295 \h </w:instrText>
+          <w:instrText xml:space="preserve"> PAGEREF _Toc8716427 \h </w:instrText>
         </w:r>
         <w:r>
           <w:rPr>
@@ -1817,7 +1795,7 @@
             <w:noProof/>
             <w:webHidden/>
           </w:rPr>
-          <w:t>11</w:t>
+          <w:t>12</w:t>
         </w:r>
         <w:r>
           <w:rPr>
@@ -1844,7 +1822,7 @@
           <w:szCs w:val="22"/>
         </w:rPr>
       </w:pPr>
-      <w:hyperlink w:anchor="_Toc3539296" w:history="1">
+      <w:hyperlink w:anchor="_Toc8716428" w:history="1">
         <w:r>
           <w:rPr>
             <w:rStyle w:val="Hyperlink"/>
@@ -1868,7 +1846,7 @@
             <w:rStyle w:val="Hyperlink"/>
             <w:noProof/>
           </w:rPr>
-          <w:t>Version 2.0.3</w:t>
+          <w:t>Version 3.0.1 (June 2017)</w:t>
         </w:r>
         <w:r>
           <w:rPr>
@@ -1889,7 +1867,7 @@
             <w:noProof/>
             <w:webHidden/>
           </w:rPr>
-          <w:instrText xml:space="preserve"> PAGEREF _Toc3539296 \h </w:instrText>
+          <w:instrText xml:space="preserve"> PAGEREF _Toc8716428 \h </w:instrText>
         </w:r>
         <w:r>
           <w:rPr>
@@ -1936,7 +1914,7 @@
           <w:szCs w:val="22"/>
         </w:rPr>
       </w:pPr>
-      <w:hyperlink w:anchor="_Toc3539297" w:history="1">
+      <w:hyperlink w:anchor="_Toc8716429" w:history="1">
         <w:r>
           <w:rPr>
             <w:rStyle w:val="Hyperlink"/>
@@ -1960,7 +1938,7 @@
             <w:rStyle w:val="Hyperlink"/>
             <w:noProof/>
           </w:rPr>
-          <w:t>Version 2.0.2</w:t>
+          <w:t>Version 2.0.3</w:t>
         </w:r>
         <w:r>
           <w:rPr>
@@ -1981,7 +1959,7 @@
             <w:noProof/>
             <w:webHidden/>
           </w:rPr>
-          <w:instrText xml:space="preserve"> PAGEREF _Toc3539297 \h </w:instrText>
+          <w:instrText xml:space="preserve"> PAGEREF _Toc8716429 \h </w:instrText>
         </w:r>
         <w:r>
           <w:rPr>
@@ -2028,7 +2006,7 @@
           <w:szCs w:val="22"/>
         </w:rPr>
       </w:pPr>
-      <w:hyperlink w:anchor="_Toc3539298" w:history="1">
+      <w:hyperlink w:anchor="_Toc8716430" w:history="1">
         <w:r>
           <w:rPr>
             <w:rStyle w:val="Hyperlink"/>
@@ -2052,7 +2030,7 @@
             <w:rStyle w:val="Hyperlink"/>
             <w:noProof/>
           </w:rPr>
-          <w:t>Version 2.0.1</w:t>
+          <w:t>Version 2.0.2</w:t>
         </w:r>
         <w:r>
           <w:rPr>
@@ -2073,7 +2051,7 @@
             <w:noProof/>
             <w:webHidden/>
           </w:rPr>
-          <w:instrText xml:space="preserve"> PAGEREF _Toc3539298 \h </w:instrText>
+          <w:instrText xml:space="preserve"> PAGEREF _Toc8716430 \h </w:instrText>
         </w:r>
         <w:r>
           <w:rPr>
@@ -2120,7 +2098,7 @@
           <w:szCs w:val="22"/>
         </w:rPr>
       </w:pPr>
-      <w:hyperlink w:anchor="_Toc3539299" w:history="1">
+      <w:hyperlink w:anchor="_Toc8716431" w:history="1">
         <w:r>
           <w:rPr>
             <w:rStyle w:val="Hyperlink"/>
@@ -2144,7 +2122,7 @@
             <w:rStyle w:val="Hyperlink"/>
             <w:noProof/>
           </w:rPr>
-          <w:t>Version 1.2</w:t>
+          <w:t>Version 2.0.1</w:t>
         </w:r>
         <w:r>
           <w:rPr>
@@ -2165,7 +2143,7 @@
             <w:noProof/>
             <w:webHidden/>
           </w:rPr>
-          <w:instrText xml:space="preserve"> PAGEREF _Toc3539299 \h </w:instrText>
+          <w:instrText xml:space="preserve"> PAGEREF _Toc8716431 \h </w:instrText>
         </w:r>
         <w:r>
           <w:rPr>
@@ -2212,7 +2190,7 @@
           <w:szCs w:val="22"/>
         </w:rPr>
       </w:pPr>
-      <w:hyperlink w:anchor="_Toc3539300" w:history="1">
+      <w:hyperlink w:anchor="_Toc8716432" w:history="1">
         <w:r>
           <w:rPr>
             <w:rStyle w:val="Hyperlink"/>
@@ -2236,6 +2214,98 @@
             <w:rStyle w:val="Hyperlink"/>
             <w:noProof/>
           </w:rPr>
+          <w:t>Version 1.2</w:t>
+        </w:r>
+        <w:r>
+          <w:rPr>
+            <w:noProof/>
+            <w:webHidden/>
+          </w:rPr>
+          <w:tab/>
+        </w:r>
+        <w:r>
+          <w:rPr>
+            <w:noProof/>
+            <w:webHidden/>
+          </w:rPr>
+          <w:fldChar w:fldCharType="begin"/>
+        </w:r>
+        <w:r>
+          <w:rPr>
+            <w:noProof/>
+            <w:webHidden/>
+          </w:rPr>
+          <w:instrText xml:space="preserve"> PAGEREF _Toc8716432 \h </w:instrText>
+        </w:r>
+        <w:r>
+          <w:rPr>
+            <w:noProof/>
+            <w:webHidden/>
+          </w:rPr>
+        </w:r>
+        <w:r>
+          <w:rPr>
+            <w:noProof/>
+            <w:webHidden/>
+          </w:rPr>
+          <w:fldChar w:fldCharType="separate"/>
+        </w:r>
+        <w:r>
+          <w:rPr>
+            <w:noProof/>
+            <w:webHidden/>
+          </w:rPr>
+          <w:t>12</w:t>
+        </w:r>
+        <w:r>
+          <w:rPr>
+            <w:noProof/>
+            <w:webHidden/>
+          </w:rPr>
+          <w:fldChar w:fldCharType="end"/>
+        </w:r>
+      </w:hyperlink>
+    </w:p>
+    <w:p>
+      <w:pPr>
+        <w:pStyle w:val="TOC3"/>
+        <w:tabs>
+          <w:tab w:val="left" w:pos="1200"/>
+          <w:tab w:val="right" w:leader="dot" w:pos="9350"/>
+        </w:tabs>
+        <w:rPr>
+          <w:rFonts w:asciiTheme="minorHAnsi" w:eastAsiaTheme="minorEastAsia" w:hAnsiTheme="minorHAnsi" w:cstheme="minorBidi"/>
+          <w:i w:val="0"/>
+          <w:iCs w:val="0"/>
+          <w:noProof/>
+          <w:sz w:val="22"/>
+          <w:szCs w:val="22"/>
+        </w:rPr>
+      </w:pPr>
+      <w:hyperlink w:anchor="_Toc8716433" w:history="1">
+        <w:r>
+          <w:rPr>
+            <w:rStyle w:val="Hyperlink"/>
+            <w:noProof/>
+          </w:rPr>
+          <w:t>1.8.7</w:t>
+        </w:r>
+        <w:r>
+          <w:rPr>
+            <w:rFonts w:asciiTheme="minorHAnsi" w:eastAsiaTheme="minorEastAsia" w:hAnsiTheme="minorHAnsi" w:cstheme="minorBidi"/>
+            <w:i w:val="0"/>
+            <w:iCs w:val="0"/>
+            <w:noProof/>
+            <w:sz w:val="22"/>
+            <w:szCs w:val="22"/>
+          </w:rPr>
+          <w:tab/>
+        </w:r>
+        <w:r>
+          <w:rPr>
+            <w:rStyle w:val="Hyperlink"/>
+            <w:noProof/>
+          </w:rPr>
           <w:t>Version 1.1</w:t>
         </w:r>
         <w:r>
@@ -2257,7 +2327,7 @@
             <w:noProof/>
             <w:webHidden/>
           </w:rPr>
-          <w:instrText xml:space="preserve"> PAGEREF _Toc3539300 \h </w:instrText>
+          <w:instrText xml:space="preserve"> PAGEREF _Toc8716433 \h </w:instrText>
         </w:r>
         <w:r>
           <w:rPr>
@@ -2302,7 +2372,7 @@
           <w:szCs w:val="22"/>
         </w:rPr>
       </w:pPr>
-      <w:hyperlink w:anchor="_Toc3539301" w:history="1">
+      <w:hyperlink w:anchor="_Toc8716434" w:history="1">
         <w:r>
           <w:rPr>
             <w:rStyle w:val="Hyperlink"/>
@@ -2345,7 +2415,7 @@
             <w:noProof/>
             <w:webHidden/>
           </w:rPr>
-          <w:instrText xml:space="preserve"> PAGEREF _Toc3539301 \h </w:instrText>
+          <w:instrText xml:space="preserve"> PAGEREF _Toc8716434 \h </w:instrText>
         </w:r>
         <w:r>
           <w:rPr>
@@ -2390,7 +2460,7 @@
           <w:szCs w:val="22"/>
         </w:rPr>
       </w:pPr>
-      <w:hyperlink w:anchor="_Toc3539302" w:history="1">
+      <w:hyperlink w:anchor="_Toc8716435" w:history="1">
         <w:r>
           <w:rPr>
             <w:rStyle w:val="Hyperlink"/>
@@ -2433,7 +2503,7 @@
             <w:noProof/>
             <w:webHidden/>
           </w:rPr>
-          <w:instrText xml:space="preserve"> PAGEREF _Toc3539302 \h </w:instrText>
+          <w:instrText xml:space="preserve"> PAGEREF _Toc8716435 \h </w:instrText>
         </w:r>
         <w:r>
           <w:rPr>
@@ -2478,7 +2548,7 @@
           <w:szCs w:val="22"/>
         </w:rPr>
       </w:pPr>
-      <w:hyperlink w:anchor="_Toc3539303" w:history="1">
+      <w:hyperlink w:anchor="_Toc8716436" w:history="1">
         <w:r>
           <w:rPr>
             <w:rStyle w:val="Hyperlink"/>
@@ -2521,7 +2591,7 @@
             <w:noProof/>
             <w:webHidden/>
           </w:rPr>
-          <w:instrText xml:space="preserve"> PAGEREF _Toc3539303 \h </w:instrText>
+          <w:instrText xml:space="preserve"> PAGEREF _Toc8716436 \h </w:instrText>
         </w:r>
         <w:r>
           <w:rPr>
@@ -2569,7 +2639,7 @@
           <w:szCs w:val="22"/>
         </w:rPr>
       </w:pPr>
-      <w:hyperlink w:anchor="_Toc3539304" w:history="1">
+      <w:hyperlink w:anchor="_Toc8716437" w:history="1">
         <w:r>
           <w:rPr>
             <w:rStyle w:val="Hyperlink"/>
@@ -2615,7 +2685,7 @@
             <w:noProof/>
             <w:webHidden/>
           </w:rPr>
-          <w:instrText xml:space="preserve"> PAGEREF _Toc3539304 \h </w:instrText>
+          <w:instrText xml:space="preserve"> PAGEREF _Toc8716437 \h </w:instrText>
         </w:r>
         <w:r>
           <w:rPr>
@@ -2660,7 +2730,7 @@
           <w:szCs w:val="22"/>
         </w:rPr>
       </w:pPr>
-      <w:hyperlink w:anchor="_Toc3539305" w:history="1">
+      <w:hyperlink w:anchor="_Toc8716438" w:history="1">
         <w:r>
           <w:rPr>
             <w:rStyle w:val="Hyperlink"/>
@@ -2703,7 +2773,7 @@
             <w:noProof/>
             <w:webHidden/>
           </w:rPr>
-          <w:instrText xml:space="preserve"> PAGEREF _Toc3539305 \h </w:instrText>
+          <w:instrText xml:space="preserve"> PAGEREF _Toc8716438 \h </w:instrText>
         </w:r>
         <w:r>
           <w:rPr>
@@ -2748,7 +2818,7 @@
           <w:szCs w:val="22"/>
         </w:rPr>
       </w:pPr>
-      <w:hyperlink w:anchor="_Toc3539306" w:history="1">
+      <w:hyperlink w:anchor="_Toc8716439" w:history="1">
         <w:r>
           <w:rPr>
             <w:rStyle w:val="Hyperlink"/>
@@ -2791,7 +2861,7 @@
             <w:noProof/>
             <w:webHidden/>
           </w:rPr>
-          <w:instrText xml:space="preserve"> PAGEREF _Toc3539306 \h </w:instrText>
+          <w:instrText xml:space="preserve"> PAGEREF _Toc8716439 \h </w:instrText>
         </w:r>
         <w:r>
           <w:rPr>
@@ -2838,7 +2908,7 @@
           <w:szCs w:val="22"/>
         </w:rPr>
       </w:pPr>
-      <w:hyperlink w:anchor="_Toc3539307" w:history="1">
+      <w:hyperlink w:anchor="_Toc8716440" w:history="1">
         <w:r>
           <w:rPr>
             <w:rStyle w:val="Hyperlink"/>
@@ -2883,7 +2953,7 @@
             <w:noProof/>
             <w:webHidden/>
           </w:rPr>
-          <w:instrText xml:space="preserve"> PAGEREF _Toc3539307 \h </w:instrText>
+          <w:instrText xml:space="preserve"> PAGEREF _Toc8716440 \h </w:instrText>
         </w:r>
         <w:r>
           <w:rPr>
@@ -2930,7 +3000,7 @@
           <w:szCs w:val="22"/>
         </w:rPr>
       </w:pPr>
-      <w:hyperlink w:anchor="_Toc3539308" w:history="1">
+      <w:hyperlink w:anchor="_Toc8716441" w:history="1">
         <w:r>
           <w:rPr>
             <w:rStyle w:val="Hyperlink"/>
@@ -2975,7 +3045,7 @@
             <w:noProof/>
             <w:webHidden/>
           </w:rPr>
-          <w:instrText xml:space="preserve"> PAGEREF _Toc3539308 \h </w:instrText>
+          <w:instrText xml:space="preserve"> PAGEREF _Toc8716441 \h </w:instrText>
         </w:r>
         <w:r>
           <w:rPr>
@@ -3022,7 +3092,7 @@
           <w:szCs w:val="22"/>
         </w:rPr>
       </w:pPr>
-      <w:hyperlink w:anchor="_Toc3539309" w:history="1">
+      <w:hyperlink w:anchor="_Toc8716442" w:history="1">
         <w:r>
           <w:rPr>
             <w:rStyle w:val="Hyperlink"/>
@@ -3067,7 +3137,7 @@
             <w:noProof/>
             <w:webHidden/>
           </w:rPr>
-          <w:instrText xml:space="preserve"> PAGEREF _Toc3539309 \h </w:instrText>
+          <w:instrText xml:space="preserve"> PAGEREF _Toc8716442 \h </w:instrText>
         </w:r>
         <w:r>
           <w:rPr>
@@ -3114,7 +3184,7 @@
           <w:szCs w:val="22"/>
         </w:rPr>
       </w:pPr>
-      <w:hyperlink w:anchor="_Toc3539310" w:history="1">
+      <w:hyperlink w:anchor="_Toc8716443" w:history="1">
         <w:r>
           <w:rPr>
             <w:rStyle w:val="Hyperlink"/>
@@ -3159,7 +3229,7 @@
             <w:noProof/>
             <w:webHidden/>
           </w:rPr>
-          <w:instrText xml:space="preserve"> PAGEREF _Toc3539310 \h </w:instrText>
+          <w:instrText xml:space="preserve"> PAGEREF _Toc8716443 \h </w:instrText>
         </w:r>
         <w:r>
           <w:rPr>
@@ -3206,7 +3276,7 @@
           <w:szCs w:val="22"/>
         </w:rPr>
       </w:pPr>
-      <w:hyperlink w:anchor="_Toc3539311" w:history="1">
+      <w:hyperlink w:anchor="_Toc8716444" w:history="1">
         <w:r>
           <w:rPr>
             <w:rStyle w:val="Hyperlink"/>
@@ -3251,7 +3321,7 @@
             <w:noProof/>
             <w:webHidden/>
           </w:rPr>
-          <w:instrText xml:space="preserve"> PAGEREF _Toc3539311 \h </w:instrText>
+          <w:instrText xml:space="preserve"> PAGEREF _Toc8716444 \h </w:instrText>
         </w:r>
         <w:r>
           <w:rPr>
@@ -3298,7 +3368,7 @@
           <w:szCs w:val="22"/>
         </w:rPr>
       </w:pPr>
-      <w:hyperlink w:anchor="_Toc3539312" w:history="1">
+      <w:hyperlink w:anchor="_Toc8716445" w:history="1">
         <w:r>
           <w:rPr>
             <w:rStyle w:val="Hyperlink"/>
@@ -3343,7 +3413,7 @@
             <w:noProof/>
             <w:webHidden/>
           </w:rPr>
-          <w:instrText xml:space="preserve"> PAGEREF _Toc3539312 \h </w:instrText>
+          <w:instrText xml:space="preserve"> PAGEREF _Toc8716445 \h </w:instrText>
         </w:r>
         <w:r>
           <w:rPr>
@@ -3390,7 +3460,7 @@
           <w:szCs w:val="22"/>
         </w:rPr>
       </w:pPr>
-      <w:hyperlink w:anchor="_Toc3539313" w:history="1">
+      <w:hyperlink w:anchor="_Toc8716446" w:history="1">
         <w:r>
           <w:rPr>
             <w:rStyle w:val="Hyperlink"/>
@@ -3435,7 +3505,7 @@
             <w:noProof/>
             <w:webHidden/>
           </w:rPr>
-          <w:instrText xml:space="preserve"> PAGEREF _Toc3539313 \h </w:instrText>
+          <w:instrText xml:space="preserve"> PAGEREF _Toc8716446 \h </w:instrText>
         </w:r>
         <w:r>
           <w:rPr>
@@ -3480,7 +3550,7 @@
           <w:szCs w:val="22"/>
         </w:rPr>
       </w:pPr>
-      <w:hyperlink w:anchor="_Toc3539314" w:history="1">
+      <w:hyperlink w:anchor="_Toc8716447" w:history="1">
         <w:r>
           <w:rPr>
             <w:rStyle w:val="Hyperlink"/>
@@ -3523,7 +3593,7 @@
             <w:noProof/>
             <w:webHidden/>
           </w:rPr>
-          <w:instrText xml:space="preserve"> PAGEREF _Toc3539314 \h </w:instrText>
+          <w:instrText xml:space="preserve"> PAGEREF _Toc8716447 \h </w:instrText>
         </w:r>
         <w:r>
           <w:rPr>
@@ -3570,7 +3640,7 @@
           <w:szCs w:val="22"/>
         </w:rPr>
       </w:pPr>
-      <w:hyperlink w:anchor="_Toc3539315" w:history="1">
+      <w:hyperlink w:anchor="_Toc8716448" w:history="1">
         <w:r>
           <w:rPr>
             <w:rStyle w:val="Hyperlink"/>
@@ -3615,7 +3685,7 @@
             <w:noProof/>
             <w:webHidden/>
           </w:rPr>
-          <w:instrText xml:space="preserve"> PAGEREF _Toc3539315 \h </w:instrText>
+          <w:instrText xml:space="preserve"> PAGEREF _Toc8716448 \h </w:instrText>
         </w:r>
         <w:r>
           <w:rPr>
@@ -3662,7 +3732,7 @@
           <w:szCs w:val="22"/>
         </w:rPr>
       </w:pPr>
-      <w:hyperlink w:anchor="_Toc3539316" w:history="1">
+      <w:hyperlink w:anchor="_Toc8716449" w:history="1">
         <w:r>
           <w:rPr>
             <w:rStyle w:val="Hyperlink"/>
@@ -3686,7 +3756,21 @@
             <w:rStyle w:val="Hyperlink"/>
             <w:noProof/>
           </w:rPr>
-          <w:t>Regional Outbreak Status parameters</w:t>
+          <w:t>Regional Outbreak</w:t>
+        </w:r>
+        <w:r>
+          <w:rPr>
+            <w:rStyle w:val="Hyperlink"/>
+            <w:noProof/>
+          </w:rPr>
+          <w:t xml:space="preserve"> </w:t>
+        </w:r>
+        <w:r>
+          <w:rPr>
+            <w:rStyle w:val="Hyperlink"/>
+            <w:noProof/>
+          </w:rPr>
+          <w:t>Status parameters</w:t>
         </w:r>
         <w:r>
           <w:rPr>
@@ -3707,7 +3791,7 @@
             <w:noProof/>
             <w:webHidden/>
           </w:rPr>
-          <w:instrText xml:space="preserve"> PAGEREF _Toc3539316 \h </w:instrText>
+          <w:instrText xml:space="preserve"> PAGEREF _Toc8716449 \h </w:instrText>
         </w:r>
         <w:r>
           <w:rPr>
@@ -3754,7 +3838,7 @@
           <w:szCs w:val="22"/>
         </w:rPr>
       </w:pPr>
-      <w:hyperlink w:anchor="_Toc3539317" w:history="1">
+      <w:hyperlink w:anchor="_Toc8716450" w:history="1">
         <w:r>
           <w:rPr>
             <w:rStyle w:val="Hyperlink"/>
@@ -3799,7 +3883,7 @@
             <w:noProof/>
             <w:webHidden/>
           </w:rPr>
-          <w:instrText xml:space="preserve"> PAGEREF _Toc3539317 \h </w:instrText>
+          <w:instrText xml:space="preserve"> PAGEREF _Toc8716450 \h </w:instrText>
         </w:r>
         <w:r>
           <w:rPr>
@@ -3846,7 +3930,7 @@
           <w:szCs w:val="22"/>
         </w:rPr>
       </w:pPr>
-      <w:hyperlink w:anchor="_Toc3539318" w:history="1">
+      <w:hyperlink w:anchor="_Toc8716451" w:history="1">
         <w:r>
           <w:rPr>
             <w:rStyle w:val="Hyperlink"/>
@@ -3891,7 +3975,7 @@
             <w:noProof/>
             <w:webHidden/>
           </w:rPr>
-          <w:instrText xml:space="preserve"> PAGEREF _Toc3539318 \h </w:instrText>
+          <w:instrText xml:space="preserve"> PAGEREF _Toc8716451 \h </w:instrText>
         </w:r>
         <w:r>
           <w:rPr>
@@ -3938,7 +4022,7 @@
           <w:szCs w:val="22"/>
         </w:rPr>
       </w:pPr>
-      <w:hyperlink w:anchor="_Toc3539319" w:history="1">
+      <w:hyperlink w:anchor="_Toc8716452" w:history="1">
         <w:r>
           <w:rPr>
             <w:rStyle w:val="Hyperlink"/>
@@ -3983,7 +4067,7 @@
             <w:noProof/>
             <w:webHidden/>
           </w:rPr>
-          <w:instrText xml:space="preserve"> PAGEREF _Toc3539319 \h </w:instrText>
+          <w:instrText xml:space="preserve"> PAGEREF _Toc8716452 \h </w:instrText>
         </w:r>
         <w:r>
           <w:rPr>
@@ -4030,7 +4114,7 @@
           <w:szCs w:val="22"/>
         </w:rPr>
       </w:pPr>
-      <w:hyperlink w:anchor="_Toc3539320" w:history="1">
+      <w:hyperlink w:anchor="_Toc8716453" w:history="1">
         <w:r>
           <w:rPr>
             <w:rStyle w:val="Hyperlink"/>
@@ -4075,7 +4159,7 @@
             <w:noProof/>
             <w:webHidden/>
           </w:rPr>
-          <w:instrText xml:space="preserve"> PAGEREF _Toc3539320 \h </w:instrText>
+          <w:instrText xml:space="preserve"> PAGEREF _Toc8716453 \h </w:instrText>
         </w:r>
         <w:r>
           <w:rPr>
@@ -4122,7 +4206,7 @@
           <w:szCs w:val="22"/>
         </w:rPr>
       </w:pPr>
-      <w:hyperlink w:anchor="_Toc3539321" w:history="1">
+      <w:hyperlink w:anchor="_Toc8716454" w:history="1">
         <w:r>
           <w:rPr>
             <w:rStyle w:val="Hyperlink"/>
@@ -4167,7 +4251,7 @@
             <w:noProof/>
             <w:webHidden/>
           </w:rPr>
-          <w:instrText xml:space="preserve"> PAGEREF _Toc3539321 \h </w:instrText>
+          <w:instrText xml:space="preserve"> PAGEREF _Toc8716454 \h </w:instrText>
         </w:r>
         <w:r>
           <w:rPr>
@@ -4214,7 +4298,7 @@
           <w:szCs w:val="22"/>
         </w:rPr>
       </w:pPr>
-      <w:hyperlink w:anchor="_Toc3539322" w:history="1">
+      <w:hyperlink w:anchor="_Toc8716455" w:history="1">
         <w:r>
           <w:rPr>
             <w:rStyle w:val="Hyperlink"/>
@@ -4259,7 +4343,7 @@
             <w:noProof/>
             <w:webHidden/>
           </w:rPr>
-          <w:instrText xml:space="preserve"> PAGEREF _Toc3539322 \h </w:instrText>
+          <w:instrText xml:space="preserve"> PAGEREF _Toc8716455 \h </w:instrText>
         </w:r>
         <w:r>
           <w:rPr>
@@ -4306,7 +4390,7 @@
           <w:szCs w:val="22"/>
         </w:rPr>
       </w:pPr>
-      <w:hyperlink w:anchor="_Toc3539323" w:history="1">
+      <w:hyperlink w:anchor="_Toc8716456" w:history="1">
         <w:r>
           <w:rPr>
             <w:rStyle w:val="Hyperlink"/>
@@ -4351,7 +4435,7 @@
             <w:noProof/>
             <w:webHidden/>
           </w:rPr>
-          <w:instrText xml:space="preserve"> PAGEREF _Toc3539323 \h </w:instrText>
+          <w:instrText xml:space="preserve"> PAGEREF _Toc8716456 \h </w:instrText>
         </w:r>
         <w:r>
           <w:rPr>
@@ -4399,7 +4483,7 @@
           <w:szCs w:val="22"/>
         </w:rPr>
       </w:pPr>
-      <w:hyperlink w:anchor="_Toc3539324" w:history="1">
+      <w:hyperlink w:anchor="_Toc8716457" w:history="1">
         <w:r>
           <w:rPr>
             <w:rStyle w:val="Hyperlink"/>
@@ -4445,7 +4529,7 @@
             <w:noProof/>
             <w:webHidden/>
           </w:rPr>
-          <w:instrText xml:space="preserve"> PAGEREF _Toc3539324 \h </w:instrText>
+          <w:instrText xml:space="preserve"> PAGEREF _Toc8716457 \h </w:instrText>
         </w:r>
         <w:r>
           <w:rPr>
@@ -4490,7 +4574,7 @@
           <w:szCs w:val="22"/>
         </w:rPr>
       </w:pPr>
-      <w:hyperlink w:anchor="_Toc3539325" w:history="1">
+      <w:hyperlink w:anchor="_Toc8716458" w:history="1">
         <w:r>
           <w:rPr>
             <w:rStyle w:val="Hyperlink"/>
@@ -4533,7 +4617,7 @@
             <w:noProof/>
             <w:webHidden/>
           </w:rPr>
-          <w:instrText xml:space="preserve"> PAGEREF _Toc3539325 \h </w:instrText>
+          <w:instrText xml:space="preserve"> PAGEREF _Toc8716458 \h </w:instrText>
         </w:r>
         <w:r>
           <w:rPr>
@@ -4578,7 +4662,7 @@
           <w:szCs w:val="22"/>
         </w:rPr>
       </w:pPr>
-      <w:hyperlink w:anchor="_Toc3539326" w:history="1">
+      <w:hyperlink w:anchor="_Toc8716459" w:history="1">
         <w:r>
           <w:rPr>
             <w:rStyle w:val="Hyperlink"/>
@@ -4621,7 +4705,7 @@
             <w:noProof/>
             <w:webHidden/>
           </w:rPr>
-          <w:instrText xml:space="preserve"> PAGEREF _Toc3539326 \h </w:instrText>
+          <w:instrText xml:space="preserve"> PAGEREF _Toc8716459 \h </w:instrText>
         </w:r>
         <w:r>
           <w:rPr>
@@ -4666,7 +4750,7 @@
           <w:szCs w:val="22"/>
         </w:rPr>
       </w:pPr>
-      <w:hyperlink w:anchor="_Toc3539327" w:history="1">
+      <w:hyperlink w:anchor="_Toc8716460" w:history="1">
         <w:r>
           <w:rPr>
             <w:rStyle w:val="Hyperlink"/>
@@ -4709,7 +4793,7 @@
             <w:noProof/>
             <w:webHidden/>
           </w:rPr>
-          <w:instrText xml:space="preserve"> PAGEREF _Toc3539327 \h </w:instrText>
+          <w:instrText xml:space="preserve"> PAGEREF _Toc8716460 \h </w:instrText>
         </w:r>
         <w:r>
           <w:rPr>
@@ -4754,7 +4838,7 @@
           <w:szCs w:val="22"/>
         </w:rPr>
       </w:pPr>
-      <w:hyperlink w:anchor="_Toc3539328" w:history="1">
+      <w:hyperlink w:anchor="_Toc8716461" w:history="1">
         <w:r>
           <w:rPr>
             <w:rStyle w:val="Hyperlink"/>
@@ -4797,7 +4881,7 @@
             <w:noProof/>
             <w:webHidden/>
           </w:rPr>
-          <w:instrText xml:space="preserve"> PAGEREF _Toc3539328 \h </w:instrText>
+          <w:instrText xml:space="preserve"> PAGEREF _Toc8716461 \h </w:instrText>
         </w:r>
         <w:r>
           <w:rPr>
@@ -4842,7 +4926,7 @@
           <w:szCs w:val="22"/>
         </w:rPr>
       </w:pPr>
-      <w:hyperlink w:anchor="_Toc3539329" w:history="1">
+      <w:hyperlink w:anchor="_Toc8716462" w:history="1">
         <w:r>
           <w:rPr>
             <w:rStyle w:val="Hyperlink"/>
@@ -4885,7 +4969,7 @@
             <w:noProof/>
             <w:webHidden/>
           </w:rPr>
-          <w:instrText xml:space="preserve"> PAGEREF _Toc3539329 \h </w:instrText>
+          <w:instrText xml:space="preserve"> PAGEREF _Toc8716462 \h </w:instrText>
         </w:r>
         <w:r>
           <w:rPr>
@@ -4944,15 +5028,15 @@
           <w:numId w:val="4"/>
         </w:numPr>
       </w:pPr>
-      <w:bookmarkStart w:id="2" w:name="_Toc102232953"/>
-      <w:bookmarkStart w:id="3" w:name="_Toc3539279"/>
+      <w:bookmarkStart w:id="1" w:name="_Toc102232953"/>
+      <w:bookmarkStart w:id="2" w:name="_Toc8716411"/>
       <w:r>
         <w:lastRenderedPageBreak/>
         <w:t>Introduction</w:t>
       </w:r>
       <w:bookmarkEnd w:id="0"/>
+      <w:bookmarkEnd w:id="1"/>
       <w:bookmarkEnd w:id="2"/>
-      <w:bookmarkEnd w:id="3"/>
     </w:p>
     <w:p>
       <w:pPr>
@@ -5049,11 +5133,11 @@
           <w:numId w:val="4"/>
         </w:numPr>
       </w:pPr>
-      <w:bookmarkStart w:id="4" w:name="_Toc3539280"/>
+      <w:bookmarkStart w:id="3" w:name="_Toc8716412"/>
       <w:r>
         <w:t>Overview of BDA</w:t>
       </w:r>
-      <w:bookmarkEnd w:id="4"/>
+      <w:bookmarkEnd w:id="3"/>
     </w:p>
     <w:p>
       <w:pPr>
@@ -5206,21 +5290,22 @@
           <w:numId w:val="4"/>
         </w:numPr>
       </w:pPr>
-      <w:bookmarkStart w:id="5" w:name="_Toc81207697"/>
-      <w:bookmarkStart w:id="6" w:name="_Toc81207920"/>
-      <w:bookmarkStart w:id="7" w:name="_Toc81277328"/>
-      <w:bookmarkStart w:id="8" w:name="_Toc81277662"/>
-      <w:bookmarkStart w:id="9" w:name="_Toc81283034"/>
-      <w:bookmarkStart w:id="10" w:name="_Toc81471915"/>
-      <w:bookmarkStart w:id="11" w:name="_Toc84045144"/>
-      <w:bookmarkStart w:id="12" w:name="_Toc84303672"/>
-      <w:bookmarkStart w:id="13" w:name="_Toc85255796"/>
-      <w:bookmarkStart w:id="14" w:name="_Toc101339103"/>
-      <w:bookmarkStart w:id="15" w:name="_Toc101598710"/>
-      <w:bookmarkStart w:id="16" w:name="_Toc3539281"/>
+      <w:bookmarkStart w:id="4" w:name="_Toc81207697"/>
+      <w:bookmarkStart w:id="5" w:name="_Toc81207920"/>
+      <w:bookmarkStart w:id="6" w:name="_Toc81277328"/>
+      <w:bookmarkStart w:id="7" w:name="_Toc81277662"/>
+      <w:bookmarkStart w:id="8" w:name="_Toc81283034"/>
+      <w:bookmarkStart w:id="9" w:name="_Toc81471915"/>
+      <w:bookmarkStart w:id="10" w:name="_Toc84045144"/>
+      <w:bookmarkStart w:id="11" w:name="_Toc84303672"/>
+      <w:bookmarkStart w:id="12" w:name="_Toc85255796"/>
+      <w:bookmarkStart w:id="13" w:name="_Toc101339103"/>
+      <w:bookmarkStart w:id="14" w:name="_Toc101598710"/>
+      <w:bookmarkStart w:id="15" w:name="_Toc8716413"/>
       <w:r>
         <w:t>Site resource dominance</w:t>
       </w:r>
+      <w:bookmarkEnd w:id="4"/>
       <w:bookmarkEnd w:id="5"/>
       <w:bookmarkEnd w:id="6"/>
       <w:bookmarkEnd w:id="7"/>
@@ -5232,7 +5317,6 @@
       <w:bookmarkEnd w:id="13"/>
       <w:bookmarkEnd w:id="14"/>
       <w:bookmarkEnd w:id="15"/>
-      <w:bookmarkEnd w:id="16"/>
     </w:p>
     <w:p>
       <w:pPr>
@@ -5288,21 +5372,22 @@
         </w:numPr>
         <w:ind w:left="864" w:hanging="864"/>
       </w:pPr>
-      <w:bookmarkStart w:id="17" w:name="_Toc81207698"/>
-      <w:bookmarkStart w:id="18" w:name="_Toc81207921"/>
-      <w:bookmarkStart w:id="19" w:name="_Toc81277329"/>
-      <w:bookmarkStart w:id="20" w:name="_Toc81277663"/>
-      <w:bookmarkStart w:id="21" w:name="_Toc81283035"/>
-      <w:bookmarkStart w:id="22" w:name="_Toc81471916"/>
-      <w:bookmarkStart w:id="23" w:name="_Toc84045145"/>
-      <w:bookmarkStart w:id="24" w:name="_Toc84303673"/>
-      <w:bookmarkStart w:id="25" w:name="_Toc85255797"/>
-      <w:bookmarkStart w:id="26" w:name="_Toc101339104"/>
-      <w:bookmarkStart w:id="27" w:name="_Toc101598711"/>
-      <w:bookmarkStart w:id="28" w:name="_Toc3539282"/>
+      <w:bookmarkStart w:id="16" w:name="_Toc81207698"/>
+      <w:bookmarkStart w:id="17" w:name="_Toc81207921"/>
+      <w:bookmarkStart w:id="18" w:name="_Toc81277329"/>
+      <w:bookmarkStart w:id="19" w:name="_Toc81277663"/>
+      <w:bookmarkStart w:id="20" w:name="_Toc81283035"/>
+      <w:bookmarkStart w:id="21" w:name="_Toc81471916"/>
+      <w:bookmarkStart w:id="22" w:name="_Toc84045145"/>
+      <w:bookmarkStart w:id="23" w:name="_Toc84303673"/>
+      <w:bookmarkStart w:id="24" w:name="_Toc85255797"/>
+      <w:bookmarkStart w:id="25" w:name="_Toc101339104"/>
+      <w:bookmarkStart w:id="26" w:name="_Toc101598711"/>
+      <w:bookmarkStart w:id="27" w:name="_Toc8716414"/>
       <w:r>
         <w:t>Site resource modifiers</w:t>
       </w:r>
+      <w:bookmarkEnd w:id="16"/>
       <w:bookmarkEnd w:id="17"/>
       <w:bookmarkEnd w:id="18"/>
       <w:bookmarkEnd w:id="19"/>
@@ -5314,7 +5399,6 @@
       <w:bookmarkEnd w:id="25"/>
       <w:bookmarkEnd w:id="26"/>
       <w:bookmarkEnd w:id="27"/>
-      <w:bookmarkEnd w:id="28"/>
     </w:p>
     <w:p>
       <w:pPr>
@@ -5428,21 +5512,22 @@
           <w:numId w:val="4"/>
         </w:numPr>
       </w:pPr>
-      <w:bookmarkStart w:id="29" w:name="_Toc81207699"/>
-      <w:bookmarkStart w:id="30" w:name="_Toc81207922"/>
-      <w:bookmarkStart w:id="31" w:name="_Toc81277330"/>
-      <w:bookmarkStart w:id="32" w:name="_Toc81277664"/>
-      <w:bookmarkStart w:id="33" w:name="_Toc81283036"/>
-      <w:bookmarkStart w:id="34" w:name="_Toc81471917"/>
-      <w:bookmarkStart w:id="35" w:name="_Toc84045146"/>
-      <w:bookmarkStart w:id="36" w:name="_Toc84303674"/>
-      <w:bookmarkStart w:id="37" w:name="_Toc85255798"/>
-      <w:bookmarkStart w:id="38" w:name="_Toc101339105"/>
-      <w:bookmarkStart w:id="39" w:name="_Toc101598712"/>
-      <w:bookmarkStart w:id="40" w:name="_Toc3539283"/>
+      <w:bookmarkStart w:id="28" w:name="_Toc81207699"/>
+      <w:bookmarkStart w:id="29" w:name="_Toc81207922"/>
+      <w:bookmarkStart w:id="30" w:name="_Toc81277330"/>
+      <w:bookmarkStart w:id="31" w:name="_Toc81277664"/>
+      <w:bookmarkStart w:id="32" w:name="_Toc81283036"/>
+      <w:bookmarkStart w:id="33" w:name="_Toc81471917"/>
+      <w:bookmarkStart w:id="34" w:name="_Toc84045146"/>
+      <w:bookmarkStart w:id="35" w:name="_Toc84303674"/>
+      <w:bookmarkStart w:id="36" w:name="_Toc85255798"/>
+      <w:bookmarkStart w:id="37" w:name="_Toc101339105"/>
+      <w:bookmarkStart w:id="38" w:name="_Toc101598712"/>
+      <w:bookmarkStart w:id="39" w:name="_Toc8716415"/>
       <w:r>
         <w:t>Neighborhood resource dominance</w:t>
       </w:r>
+      <w:bookmarkEnd w:id="28"/>
       <w:bookmarkEnd w:id="29"/>
       <w:bookmarkEnd w:id="30"/>
       <w:bookmarkEnd w:id="31"/>
@@ -5454,7 +5539,6 @@
       <w:bookmarkEnd w:id="37"/>
       <w:bookmarkEnd w:id="38"/>
       <w:bookmarkEnd w:id="39"/>
-      <w:bookmarkEnd w:id="40"/>
     </w:p>
     <w:p>
       <w:pPr>
@@ -5544,21 +5628,22 @@
           <w:numId w:val="4"/>
         </w:numPr>
       </w:pPr>
-      <w:bookmarkStart w:id="41" w:name="_Toc81207700"/>
-      <w:bookmarkStart w:id="42" w:name="_Toc81207923"/>
-      <w:bookmarkStart w:id="43" w:name="_Toc81277331"/>
-      <w:bookmarkStart w:id="44" w:name="_Toc81277665"/>
-      <w:bookmarkStart w:id="45" w:name="_Toc81283037"/>
-      <w:bookmarkStart w:id="46" w:name="_Toc81471918"/>
-      <w:bookmarkStart w:id="47" w:name="_Toc84045147"/>
-      <w:bookmarkStart w:id="48" w:name="_Toc84303675"/>
-      <w:bookmarkStart w:id="49" w:name="_Toc85255799"/>
-      <w:bookmarkStart w:id="50" w:name="_Toc101339106"/>
-      <w:bookmarkStart w:id="51" w:name="_Toc101598713"/>
-      <w:bookmarkStart w:id="52" w:name="_Toc3539284"/>
+      <w:bookmarkStart w:id="40" w:name="_Toc81207700"/>
+      <w:bookmarkStart w:id="41" w:name="_Toc81207923"/>
+      <w:bookmarkStart w:id="42" w:name="_Toc81277331"/>
+      <w:bookmarkStart w:id="43" w:name="_Toc81277665"/>
+      <w:bookmarkStart w:id="44" w:name="_Toc81283037"/>
+      <w:bookmarkStart w:id="45" w:name="_Toc81471918"/>
+      <w:bookmarkStart w:id="46" w:name="_Toc84045147"/>
+      <w:bookmarkStart w:id="47" w:name="_Toc84303675"/>
+      <w:bookmarkStart w:id="48" w:name="_Toc85255799"/>
+      <w:bookmarkStart w:id="49" w:name="_Toc101339106"/>
+      <w:bookmarkStart w:id="50" w:name="_Toc101598713"/>
+      <w:bookmarkStart w:id="51" w:name="_Toc8716416"/>
       <w:r>
         <w:t>Regional outbreak status</w:t>
       </w:r>
+      <w:bookmarkEnd w:id="40"/>
       <w:bookmarkEnd w:id="41"/>
       <w:bookmarkEnd w:id="42"/>
       <w:bookmarkEnd w:id="43"/>
@@ -5570,7 +5655,6 @@
       <w:bookmarkEnd w:id="49"/>
       <w:bookmarkEnd w:id="50"/>
       <w:bookmarkEnd w:id="51"/>
-      <w:bookmarkEnd w:id="52"/>
     </w:p>
     <w:p>
       <w:pPr>
@@ -5668,22 +5752,23 @@
           <w:numId w:val="4"/>
         </w:numPr>
       </w:pPr>
-      <w:bookmarkStart w:id="53" w:name="_Toc81207701"/>
-      <w:bookmarkStart w:id="54" w:name="_Toc81207924"/>
-      <w:bookmarkStart w:id="55" w:name="_Toc81277332"/>
-      <w:bookmarkStart w:id="56" w:name="_Toc81277666"/>
-      <w:bookmarkStart w:id="57" w:name="_Toc81283038"/>
-      <w:bookmarkStart w:id="58" w:name="_Toc81471919"/>
-      <w:bookmarkStart w:id="59" w:name="_Toc84045148"/>
-      <w:bookmarkStart w:id="60" w:name="_Toc84303676"/>
-      <w:bookmarkStart w:id="61" w:name="_Toc85255800"/>
-      <w:bookmarkStart w:id="62" w:name="_Toc101339107"/>
-      <w:bookmarkStart w:id="63" w:name="_Toc101598714"/>
-      <w:bookmarkStart w:id="64" w:name="_Toc3539285"/>
+      <w:bookmarkStart w:id="52" w:name="_Toc81207701"/>
+      <w:bookmarkStart w:id="53" w:name="_Toc81207924"/>
+      <w:bookmarkStart w:id="54" w:name="_Toc81277332"/>
+      <w:bookmarkStart w:id="55" w:name="_Toc81277666"/>
+      <w:bookmarkStart w:id="56" w:name="_Toc81283038"/>
+      <w:bookmarkStart w:id="57" w:name="_Toc81471919"/>
+      <w:bookmarkStart w:id="58" w:name="_Toc84045148"/>
+      <w:bookmarkStart w:id="59" w:name="_Toc84303676"/>
+      <w:bookmarkStart w:id="60" w:name="_Toc85255800"/>
+      <w:bookmarkStart w:id="61" w:name="_Toc101339107"/>
+      <w:bookmarkStart w:id="62" w:name="_Toc101598714"/>
+      <w:bookmarkStart w:id="63" w:name="_Toc8716417"/>
       <w:r>
         <w:lastRenderedPageBreak/>
         <w:t>BDA effects</w:t>
       </w:r>
+      <w:bookmarkEnd w:id="52"/>
       <w:bookmarkEnd w:id="53"/>
       <w:bookmarkEnd w:id="54"/>
       <w:bookmarkEnd w:id="55"/>
@@ -5695,7 +5780,6 @@
       <w:bookmarkEnd w:id="61"/>
       <w:bookmarkEnd w:id="62"/>
       <w:bookmarkEnd w:id="63"/>
-      <w:bookmarkEnd w:id="64"/>
     </w:p>
     <w:p>
       <w:pPr>
@@ -5971,21 +6055,22 @@
           <w:numId w:val="4"/>
         </w:numPr>
       </w:pPr>
-      <w:bookmarkStart w:id="65" w:name="_Toc81207702"/>
-      <w:bookmarkStart w:id="66" w:name="_Toc81207925"/>
-      <w:bookmarkStart w:id="67" w:name="_Toc81277333"/>
-      <w:bookmarkStart w:id="68" w:name="_Toc81277667"/>
-      <w:bookmarkStart w:id="69" w:name="_Toc81283039"/>
-      <w:bookmarkStart w:id="70" w:name="_Toc81471920"/>
-      <w:bookmarkStart w:id="71" w:name="_Toc84045149"/>
-      <w:bookmarkStart w:id="72" w:name="_Toc84303677"/>
-      <w:bookmarkStart w:id="73" w:name="_Toc85255801"/>
-      <w:bookmarkStart w:id="74" w:name="_Toc101339108"/>
-      <w:bookmarkStart w:id="75" w:name="_Toc101598715"/>
-      <w:bookmarkStart w:id="76" w:name="_Toc3539286"/>
+      <w:bookmarkStart w:id="64" w:name="_Toc81207702"/>
+      <w:bookmarkStart w:id="65" w:name="_Toc81207925"/>
+      <w:bookmarkStart w:id="66" w:name="_Toc81277333"/>
+      <w:bookmarkStart w:id="67" w:name="_Toc81277667"/>
+      <w:bookmarkStart w:id="68" w:name="_Toc81283039"/>
+      <w:bookmarkStart w:id="69" w:name="_Toc81471920"/>
+      <w:bookmarkStart w:id="70" w:name="_Toc84045149"/>
+      <w:bookmarkStart w:id="71" w:name="_Toc84303677"/>
+      <w:bookmarkStart w:id="72" w:name="_Toc85255801"/>
+      <w:bookmarkStart w:id="73" w:name="_Toc101339108"/>
+      <w:bookmarkStart w:id="74" w:name="_Toc101598715"/>
+      <w:bookmarkStart w:id="75" w:name="_Toc8716418"/>
       <w:r>
         <w:t>BDA dispersal</w:t>
       </w:r>
+      <w:bookmarkEnd w:id="64"/>
       <w:bookmarkEnd w:id="65"/>
       <w:bookmarkEnd w:id="66"/>
       <w:bookmarkEnd w:id="67"/>
@@ -5997,7 +6082,6 @@
       <w:bookmarkEnd w:id="73"/>
       <w:bookmarkEnd w:id="74"/>
       <w:bookmarkEnd w:id="75"/>
-      <w:bookmarkEnd w:id="76"/>
       <w:r>
         <w:t xml:space="preserve"> </w:t>
       </w:r>
@@ -6023,22 +6107,23 @@
         </w:numPr>
         <w:ind w:left="864" w:hanging="864"/>
       </w:pPr>
-      <w:bookmarkStart w:id="77" w:name="_Toc34580540"/>
-      <w:bookmarkStart w:id="78" w:name="_Toc81207703"/>
-      <w:bookmarkStart w:id="79" w:name="_Toc81207926"/>
-      <w:bookmarkStart w:id="80" w:name="_Toc81277334"/>
-      <w:bookmarkStart w:id="81" w:name="_Toc81277668"/>
-      <w:bookmarkStart w:id="82" w:name="_Toc81283040"/>
-      <w:bookmarkStart w:id="83" w:name="_Toc81471921"/>
-      <w:bookmarkStart w:id="84" w:name="_Toc84045150"/>
-      <w:bookmarkStart w:id="85" w:name="_Toc84303678"/>
-      <w:bookmarkStart w:id="86" w:name="_Toc85255802"/>
-      <w:bookmarkStart w:id="87" w:name="_Toc101339109"/>
-      <w:bookmarkStart w:id="88" w:name="_Toc101598716"/>
-      <w:bookmarkStart w:id="89" w:name="_Toc3539287"/>
+      <w:bookmarkStart w:id="76" w:name="_Toc34580540"/>
+      <w:bookmarkStart w:id="77" w:name="_Toc81207703"/>
+      <w:bookmarkStart w:id="78" w:name="_Toc81207926"/>
+      <w:bookmarkStart w:id="79" w:name="_Toc81277334"/>
+      <w:bookmarkStart w:id="80" w:name="_Toc81277668"/>
+      <w:bookmarkStart w:id="81" w:name="_Toc81283040"/>
+      <w:bookmarkStart w:id="82" w:name="_Toc81471921"/>
+      <w:bookmarkStart w:id="83" w:name="_Toc84045150"/>
+      <w:bookmarkStart w:id="84" w:name="_Toc84303678"/>
+      <w:bookmarkStart w:id="85" w:name="_Toc85255802"/>
+      <w:bookmarkStart w:id="86" w:name="_Toc101339109"/>
+      <w:bookmarkStart w:id="87" w:name="_Toc101598716"/>
+      <w:bookmarkStart w:id="88" w:name="_Toc8716419"/>
       <w:r>
         <w:t>Epicenters</w:t>
       </w:r>
+      <w:bookmarkEnd w:id="76"/>
       <w:bookmarkEnd w:id="77"/>
       <w:bookmarkEnd w:id="78"/>
       <w:bookmarkEnd w:id="79"/>
@@ -6051,7 +6136,6 @@
       <w:bookmarkEnd w:id="86"/>
       <w:bookmarkEnd w:id="87"/>
       <w:bookmarkEnd w:id="88"/>
-      <w:bookmarkEnd w:id="89"/>
     </w:p>
     <w:p>
       <w:pPr>
@@ -6350,21 +6434,22 @@
         </w:numPr>
         <w:ind w:left="864" w:hanging="864"/>
       </w:pPr>
-      <w:bookmarkStart w:id="90" w:name="_Toc81207704"/>
-      <w:bookmarkStart w:id="91" w:name="_Toc81207927"/>
-      <w:bookmarkStart w:id="92" w:name="_Toc81277335"/>
-      <w:bookmarkStart w:id="93" w:name="_Toc81277669"/>
-      <w:bookmarkStart w:id="94" w:name="_Toc81283041"/>
-      <w:bookmarkStart w:id="95" w:name="_Toc81471922"/>
-      <w:bookmarkStart w:id="96" w:name="_Toc84045151"/>
-      <w:bookmarkStart w:id="97" w:name="_Toc84303679"/>
-      <w:bookmarkStart w:id="98" w:name="_Toc85255803"/>
-      <w:bookmarkStart w:id="99" w:name="_Toc101339110"/>
-      <w:bookmarkStart w:id="100" w:name="_Toc101598717"/>
-      <w:bookmarkStart w:id="101" w:name="_Toc3539288"/>
+      <w:bookmarkStart w:id="89" w:name="_Toc81207704"/>
+      <w:bookmarkStart w:id="90" w:name="_Toc81207927"/>
+      <w:bookmarkStart w:id="91" w:name="_Toc81277335"/>
+      <w:bookmarkStart w:id="92" w:name="_Toc81277669"/>
+      <w:bookmarkStart w:id="93" w:name="_Toc81283041"/>
+      <w:bookmarkStart w:id="94" w:name="_Toc81471922"/>
+      <w:bookmarkStart w:id="95" w:name="_Toc84045151"/>
+      <w:bookmarkStart w:id="96" w:name="_Toc84303679"/>
+      <w:bookmarkStart w:id="97" w:name="_Toc85255803"/>
+      <w:bookmarkStart w:id="98" w:name="_Toc101339110"/>
+      <w:bookmarkStart w:id="99" w:name="_Toc101598717"/>
+      <w:bookmarkStart w:id="100" w:name="_Toc8716420"/>
       <w:r>
         <w:t>Spatial outbreak zones</w:t>
       </w:r>
+      <w:bookmarkEnd w:id="89"/>
       <w:bookmarkEnd w:id="90"/>
       <w:bookmarkEnd w:id="91"/>
       <w:bookmarkEnd w:id="92"/>
@@ -6376,7 +6461,6 @@
       <w:bookmarkEnd w:id="98"/>
       <w:bookmarkEnd w:id="99"/>
       <w:bookmarkEnd w:id="100"/>
-      <w:bookmarkEnd w:id="101"/>
     </w:p>
     <w:p>
       <w:pPr>
@@ -8831,17 +8915,17 @@
           <w:numId w:val="6"/>
         </w:numPr>
       </w:pPr>
-      <w:bookmarkStart w:id="102" w:name="_Toc346789003"/>
-      <w:bookmarkStart w:id="103" w:name="_Toc133386203"/>
-      <w:bookmarkStart w:id="104" w:name="_Toc133907137"/>
-      <w:bookmarkStart w:id="105" w:name="_Toc133934405"/>
-      <w:bookmarkStart w:id="106" w:name="_Toc133942259"/>
-      <w:bookmarkStart w:id="107" w:name="_Toc3539289"/>
+      <w:bookmarkStart w:id="101" w:name="_Toc346789003"/>
+      <w:bookmarkStart w:id="102" w:name="_Toc133386203"/>
+      <w:bookmarkStart w:id="103" w:name="_Toc133907137"/>
+      <w:bookmarkStart w:id="104" w:name="_Toc133934405"/>
+      <w:bookmarkStart w:id="105" w:name="_Toc133942259"/>
+      <w:bookmarkStart w:id="106" w:name="_Toc8716421"/>
       <w:r>
         <w:lastRenderedPageBreak/>
         <w:t>Major Releases</w:t>
       </w:r>
-      <w:bookmarkEnd w:id="107"/>
+      <w:bookmarkEnd w:id="106"/>
     </w:p>
     <w:p>
       <w:pPr>
@@ -8851,8 +8935,8 @@
           <w:numId w:val="6"/>
         </w:numPr>
       </w:pPr>
-      <w:bookmarkStart w:id="108" w:name="_Toc3539290"/>
-      <w:bookmarkEnd w:id="102"/>
+      <w:bookmarkStart w:id="107" w:name="_Toc8716422"/>
+      <w:bookmarkEnd w:id="101"/>
       <w:r>
         <w:t>Version 4.0 (</w:t>
       </w:r>
@@ -8862,7 +8946,7 @@
       <w:r>
         <w:t>)</w:t>
       </w:r>
-      <w:bookmarkEnd w:id="108"/>
+      <w:bookmarkEnd w:id="107"/>
     </w:p>
     <w:p>
       <w:pPr>
@@ -8890,14 +8974,14 @@
           <w:numId w:val="6"/>
         </w:numPr>
       </w:pPr>
-      <w:bookmarkStart w:id="109" w:name="_Toc3539291"/>
+      <w:bookmarkStart w:id="108" w:name="_Toc8716423"/>
       <w:r>
         <w:t>Version 3.0</w:t>
       </w:r>
       <w:r>
         <w:t xml:space="preserve"> (October 2015)</w:t>
       </w:r>
-      <w:bookmarkEnd w:id="109"/>
+      <w:bookmarkEnd w:id="108"/>
     </w:p>
     <w:p>
       <w:pPr>
@@ -9069,14 +9153,14 @@
           <w:numId w:val="6"/>
         </w:numPr>
       </w:pPr>
-      <w:bookmarkStart w:id="110" w:name="_Toc3539292"/>
+      <w:bookmarkStart w:id="109" w:name="_Toc8716424"/>
       <w:r>
         <w:t>Version 2.0</w:t>
       </w:r>
       <w:r>
         <w:t xml:space="preserve"> (June 2012)</w:t>
       </w:r>
-      <w:bookmarkEnd w:id="110"/>
+      <w:bookmarkEnd w:id="109"/>
     </w:p>
     <w:p>
       <w:pPr>
@@ -9101,11 +9185,11 @@
           <w:numId w:val="6"/>
         </w:numPr>
       </w:pPr>
-      <w:bookmarkStart w:id="111" w:name="_Toc3539293"/>
+      <w:bookmarkStart w:id="110" w:name="_Toc8716425"/>
       <w:r>
         <w:t>Version 1.3</w:t>
       </w:r>
-      <w:bookmarkEnd w:id="111"/>
+      <w:bookmarkEnd w:id="110"/>
     </w:p>
     <w:p>
       <w:pPr>
@@ -9203,11 +9287,12 @@
           <w:numId w:val="6"/>
         </w:numPr>
       </w:pPr>
-      <w:bookmarkStart w:id="112" w:name="_Toc3539294"/>
-      <w:r>
+      <w:bookmarkStart w:id="111" w:name="_Toc8716426"/>
+      <w:r>
+        <w:lastRenderedPageBreak/>
         <w:t>Minor Releases</w:t>
       </w:r>
-      <w:bookmarkEnd w:id="112"/>
+      <w:bookmarkEnd w:id="111"/>
     </w:p>
     <w:p>
       <w:pPr>
@@ -9218,21 +9303,52 @@
         </w:numPr>
         <w:ind w:left="864" w:hanging="864"/>
       </w:pPr>
-      <w:bookmarkStart w:id="113" w:name="_Toc3539295"/>
-      <w:r>
-        <w:t>Version 3.0.1</w:t>
-      </w:r>
-      <w:r>
-        <w:t xml:space="preserve"> (June 2017)</w:t>
-      </w:r>
-      <w:bookmarkEnd w:id="113"/>
+      <w:bookmarkStart w:id="112" w:name="_Toc8716427"/>
+      <w:r>
+        <w:t>Version 4.0.1 (May 2019)</w:t>
+      </w:r>
+      <w:bookmarkEnd w:id="112"/>
     </w:p>
     <w:p>
       <w:pPr>
         <w:pStyle w:val="textbody"/>
       </w:pPr>
       <w:r>
-        <w:t>Standardized and updated example files.</w:t>
+        <w:t xml:space="preserve">Allow users to input 0 for the standard deviation of the </w:t>
+      </w:r>
+      <w:proofErr w:type="spellStart"/>
+      <w:r>
+        <w:t>CyclicNormal</w:t>
+      </w:r>
+      <w:proofErr w:type="spellEnd"/>
+      <w:r>
+        <w:t xml:space="preserve"> outbreak pattern (see </w:t>
+      </w:r>
+      <w:r>
+        <w:fldChar w:fldCharType="begin"/>
+      </w:r>
+      <w:r>
+        <w:instrText xml:space="preserve"> REF _Ref8716137 \r \h </w:instrText>
+      </w:r>
+      <w:r>
+        <w:fldChar w:fldCharType="separate"/>
+      </w:r>
+      <w:r>
+        <w:t>2.3.2</w:t>
+      </w:r>
+      <w:r>
+        <w:fldChar w:fldCharType="end"/>
+      </w:r>
+      <w:r>
+        <w:t xml:space="preserve">).  When </w:t>
+      </w:r>
+      <w:proofErr w:type="spellStart"/>
+      <w:r>
+        <w:t>StDev</w:t>
+      </w:r>
+      <w:proofErr w:type="spellEnd"/>
+      <w:r>
+        <w:t xml:space="preserve"> is 0, the “random” time between cycles will allows be equal to the Mean (not really random).</w:t>
       </w:r>
     </w:p>
     <w:p>
@@ -9244,68 +9360,21 @@
         </w:numPr>
         <w:ind w:left="864" w:hanging="864"/>
       </w:pPr>
-      <w:bookmarkStart w:id="114" w:name="_Toc3539296"/>
-      <w:r>
-        <w:lastRenderedPageBreak/>
-        <w:t>Version 2.0.3</w:t>
-      </w:r>
-      <w:bookmarkEnd w:id="114"/>
+      <w:bookmarkStart w:id="113" w:name="_Toc8716428"/>
+      <w:r>
+        <w:t>Version 3.0.1</w:t>
+      </w:r>
+      <w:r>
+        <w:t xml:space="preserve"> (June 2017)</w:t>
+      </w:r>
+      <w:bookmarkEnd w:id="113"/>
     </w:p>
     <w:p>
       <w:pPr>
         <w:pStyle w:val="textbody"/>
       </w:pPr>
       <w:r>
-        <w:t>Fixed</w:t>
-      </w:r>
-      <w:r>
-        <w:t xml:space="preserve"> </w:t>
-      </w:r>
-      <w:r>
-        <w:t>bug that caused an error when multiple disturbance agents disturbed the same site in the same timestep. (</w:t>
-      </w:r>
-      <w:proofErr w:type="spellStart"/>
-      <w:r>
-        <w:t>Epidemic.cs</w:t>
-      </w:r>
-      <w:proofErr w:type="spellEnd"/>
-      <w:r>
-        <w:t>)</w:t>
-      </w:r>
-    </w:p>
-    <w:p>
-      <w:pPr>
-        <w:pStyle w:val="textbody"/>
-      </w:pPr>
-      <w:r>
-        <w:t xml:space="preserve">Added registered site variable </w:t>
-      </w:r>
-      <w:proofErr w:type="spellStart"/>
-      <w:r>
-        <w:t>BDA.TimeOfNext</w:t>
-      </w:r>
-      <w:proofErr w:type="spellEnd"/>
-      <w:r>
-        <w:t xml:space="preserve"> to enable interaction with other extensions.</w:t>
-      </w:r>
-      <w:r>
-        <w:t xml:space="preserve"> (</w:t>
-      </w:r>
-      <w:proofErr w:type="spellStart"/>
-      <w:r>
-        <w:t>SiteVars.cs</w:t>
-      </w:r>
-      <w:proofErr w:type="spellEnd"/>
-      <w:r>
-        <w:t xml:space="preserve">, </w:t>
-      </w:r>
-      <w:proofErr w:type="spellStart"/>
-      <w:r>
-        <w:t>PlugIn.cs</w:t>
-      </w:r>
-      <w:proofErr w:type="spellEnd"/>
-      <w:r>
-        <w:t>)</w:t>
+        <w:t>Standardized and updated example files.</w:t>
       </w:r>
     </w:p>
     <w:p>
@@ -9317,33 +9386,59 @@
         </w:numPr>
         <w:ind w:left="864" w:hanging="864"/>
       </w:pPr>
-      <w:bookmarkStart w:id="115" w:name="_Toc3539297"/>
-      <w:r>
-        <w:t>Version 2.0.2</w:t>
-      </w:r>
-      <w:bookmarkEnd w:id="115"/>
+      <w:bookmarkStart w:id="114" w:name="_Toc8716429"/>
+      <w:r>
+        <w:t>Version 2.0.3</w:t>
+      </w:r>
+      <w:bookmarkEnd w:id="114"/>
     </w:p>
     <w:p>
       <w:pPr>
         <w:pStyle w:val="textbody"/>
       </w:pPr>
       <w:r>
-        <w:t xml:space="preserve">Fixed bug in initial time since </w:t>
-      </w:r>
-      <w:r>
-        <w:t>last outbreak, which was causing</w:t>
+        <w:t>Fixed</w:t>
       </w:r>
       <w:r>
         <w:t xml:space="preserve"> </w:t>
       </w:r>
       <w:r>
-        <w:t>time to be double-</w:t>
-      </w:r>
-      <w:r>
-        <w:t>counted in determining when the first outbreak occurs.</w:t>
+        <w:t>bug that caused an error when multiple disturbance agents disturbed the same site in the same timestep. (</w:t>
+      </w:r>
+      <w:proofErr w:type="spellStart"/>
+      <w:r>
+        <w:t>Epidemic.cs</w:t>
+      </w:r>
+      <w:proofErr w:type="spellEnd"/>
+      <w:r>
+        <w:t>)</w:t>
+      </w:r>
+    </w:p>
+    <w:p>
+      <w:pPr>
+        <w:pStyle w:val="textbody"/>
+      </w:pPr>
+      <w:r>
+        <w:t xml:space="preserve">Added registered site variable </w:t>
+      </w:r>
+      <w:proofErr w:type="spellStart"/>
+      <w:r>
+        <w:t>BDA.TimeOfNext</w:t>
+      </w:r>
+      <w:proofErr w:type="spellEnd"/>
+      <w:r>
+        <w:t xml:space="preserve"> to enable interaction with other extensions.</w:t>
       </w:r>
       <w:r>
         <w:t xml:space="preserve"> (</w:t>
+      </w:r>
+      <w:proofErr w:type="spellStart"/>
+      <w:r>
+        <w:t>SiteVars.cs</w:t>
+      </w:r>
+      <w:proofErr w:type="spellEnd"/>
+      <w:r>
+        <w:t xml:space="preserve">, </w:t>
       </w:r>
       <w:proofErr w:type="spellStart"/>
       <w:r>
@@ -9363,29 +9458,33 @@
         </w:numPr>
         <w:ind w:left="864" w:hanging="864"/>
       </w:pPr>
-      <w:bookmarkStart w:id="116" w:name="_Toc3539298"/>
-      <w:r>
-        <w:t>Version 2.0.1</w:t>
-      </w:r>
-      <w:bookmarkEnd w:id="116"/>
+      <w:bookmarkStart w:id="115" w:name="_Toc8716430"/>
+      <w:r>
+        <w:t>Version 2.0.2</w:t>
+      </w:r>
+      <w:bookmarkEnd w:id="115"/>
     </w:p>
     <w:p>
       <w:pPr>
         <w:pStyle w:val="textbody"/>
       </w:pPr>
       <w:r>
-        <w:t>Fixed bug in shuffle of neighborhood site list.</w:t>
+        <w:t xml:space="preserve">Fixed bug in initial time since </w:t>
+      </w:r>
+      <w:r>
+        <w:t>last outbreak, which was causing</w:t>
+      </w:r>
+      <w:r>
+        <w:t xml:space="preserve"> </w:t>
+      </w:r>
+      <w:r>
+        <w:t>time to be double-</w:t>
+      </w:r>
+      <w:r>
+        <w:t>counted in determining when the first outbreak occurs.</w:t>
       </w:r>
       <w:r>
         <w:t xml:space="preserve"> (</w:t>
-      </w:r>
-      <w:proofErr w:type="spellStart"/>
-      <w:r>
-        <w:t>SiteResources.cs</w:t>
-      </w:r>
-      <w:proofErr w:type="spellEnd"/>
-      <w:r>
-        <w:t xml:space="preserve">, </w:t>
       </w:r>
       <w:proofErr w:type="spellStart"/>
       <w:r>
@@ -9405,23 +9504,38 @@
         </w:numPr>
         <w:ind w:left="864" w:hanging="864"/>
       </w:pPr>
-      <w:bookmarkStart w:id="117" w:name="_Toc3539299"/>
-      <w:r>
-        <w:t>Version 1.2</w:t>
-      </w:r>
-      <w:bookmarkEnd w:id="117"/>
+      <w:bookmarkStart w:id="116" w:name="_Toc8716431"/>
+      <w:r>
+        <w:t>Version 2.0.1</w:t>
+      </w:r>
+      <w:bookmarkEnd w:id="116"/>
     </w:p>
     <w:p>
       <w:pPr>
         <w:pStyle w:val="textbody"/>
       </w:pPr>
       <w:r>
-        <w:t>Fixed a bug that prevented the no-dispersal from working correctly (see section 3.3.2).</w:t>
-      </w:r>
-      <w:bookmarkEnd w:id="103"/>
-      <w:bookmarkEnd w:id="104"/>
-      <w:bookmarkEnd w:id="105"/>
-      <w:bookmarkEnd w:id="106"/>
+        <w:t>Fixed bug in shuffle of neighborhood site list.</w:t>
+      </w:r>
+      <w:r>
+        <w:t xml:space="preserve"> (</w:t>
+      </w:r>
+      <w:proofErr w:type="spellStart"/>
+      <w:r>
+        <w:t>SiteResources.cs</w:t>
+      </w:r>
+      <w:proofErr w:type="spellEnd"/>
+      <w:r>
+        <w:t xml:space="preserve">, </w:t>
+      </w:r>
+      <w:proofErr w:type="spellStart"/>
+      <w:r>
+        <w:t>PlugIn.cs</w:t>
+      </w:r>
+      <w:proofErr w:type="spellEnd"/>
+      <w:r>
+        <w:t>)</w:t>
+      </w:r>
     </w:p>
     <w:p>
       <w:pPr>
@@ -9432,7 +9546,34 @@
         </w:numPr>
         <w:ind w:left="864" w:hanging="864"/>
       </w:pPr>
-      <w:bookmarkStart w:id="118" w:name="_Toc3539300"/>
+      <w:bookmarkStart w:id="117" w:name="_Toc8716432"/>
+      <w:r>
+        <w:t>Version 1.2</w:t>
+      </w:r>
+      <w:bookmarkEnd w:id="117"/>
+    </w:p>
+    <w:p>
+      <w:pPr>
+        <w:pStyle w:val="textbody"/>
+      </w:pPr>
+      <w:r>
+        <w:t>Fixed a bug that prevented the no-dispersal from working correctly (see section 3.3.2).</w:t>
+      </w:r>
+      <w:bookmarkEnd w:id="102"/>
+      <w:bookmarkEnd w:id="103"/>
+      <w:bookmarkEnd w:id="104"/>
+      <w:bookmarkEnd w:id="105"/>
+    </w:p>
+    <w:p>
+      <w:pPr>
+        <w:pStyle w:val="Heading3"/>
+        <w:numPr>
+          <w:ilvl w:val="2"/>
+          <w:numId w:val="4"/>
+        </w:numPr>
+        <w:ind w:left="864" w:hanging="864"/>
+      </w:pPr>
+      <w:bookmarkStart w:id="118" w:name="_Toc8716433"/>
       <w:r>
         <w:t>Version 1.1</w:t>
       </w:r>
@@ -9462,7 +9603,7 @@
           <w:numId w:val="4"/>
         </w:numPr>
       </w:pPr>
-      <w:bookmarkStart w:id="119" w:name="_Toc3539301"/>
+      <w:bookmarkStart w:id="119" w:name="_Toc8716434"/>
       <w:r>
         <w:t>Future Development</w:t>
       </w:r>
@@ -9485,6 +9626,7 @@
         </w:numPr>
       </w:pPr>
       <w:r>
+        <w:lastRenderedPageBreak/>
         <w:t>Site Resource Dominance – Species host value is determined by the oldest age class present.  Not all biological disturbances would base SRD on the age of the oldest cohort.</w:t>
       </w:r>
     </w:p>
@@ -9520,9 +9662,8 @@
           <w:numId w:val="4"/>
         </w:numPr>
       </w:pPr>
-      <w:bookmarkStart w:id="120" w:name="_Toc3539302"/>
-      <w:r>
-        <w:lastRenderedPageBreak/>
+      <w:bookmarkStart w:id="120" w:name="_Toc8716435"/>
+      <w:r>
         <w:t>References</w:t>
       </w:r>
       <w:bookmarkEnd w:id="120"/>
@@ -9763,7 +9904,7 @@
           <w:numId w:val="4"/>
         </w:numPr>
       </w:pPr>
-      <w:bookmarkStart w:id="121" w:name="_Toc3539303"/>
+      <w:bookmarkStart w:id="121" w:name="_Toc8716436"/>
       <w:r>
         <w:t>Acknowledgements</w:t>
       </w:r>
@@ -9799,7 +9940,7 @@
           <w:numId w:val="4"/>
         </w:numPr>
       </w:pPr>
-      <w:bookmarkStart w:id="122" w:name="_Toc3539304"/>
+      <w:bookmarkStart w:id="122" w:name="_Toc8716437"/>
       <w:r>
         <w:lastRenderedPageBreak/>
         <w:t>Input Files</w:t>
@@ -9814,7 +9955,7 @@
           <w:numId w:val="4"/>
         </w:numPr>
       </w:pPr>
-      <w:bookmarkStart w:id="123" w:name="_Toc3539305"/>
+      <w:bookmarkStart w:id="123" w:name="_Toc8716438"/>
       <w:r>
         <w:t>Input File Rules</w:t>
       </w:r>
@@ -9849,7 +9990,7 @@
           <w:numId w:val="4"/>
         </w:numPr>
       </w:pPr>
-      <w:bookmarkStart w:id="137" w:name="_Toc3539306"/>
+      <w:bookmarkStart w:id="137" w:name="_Toc8716439"/>
       <w:bookmarkEnd w:id="124"/>
       <w:bookmarkEnd w:id="125"/>
       <w:bookmarkEnd w:id="126"/>
@@ -9877,7 +10018,7 @@
         </w:numPr>
         <w:ind w:left="864" w:hanging="864"/>
       </w:pPr>
-      <w:bookmarkStart w:id="138" w:name="_Toc3539307"/>
+      <w:bookmarkStart w:id="138" w:name="_Toc8716440"/>
       <w:r>
         <w:t>Extension title, time step</w:t>
       </w:r>
@@ -9945,7 +10086,7 @@
         </w:numPr>
         <w:ind w:left="864" w:hanging="864"/>
       </w:pPr>
-      <w:bookmarkStart w:id="139" w:name="_Toc3539308"/>
+      <w:bookmarkStart w:id="139" w:name="_Toc8716441"/>
       <w:r>
         <w:t>Output map names</w:t>
       </w:r>
@@ -10090,7 +10231,7 @@
         </w:numPr>
         <w:ind w:left="864" w:hanging="864"/>
       </w:pPr>
-      <w:bookmarkStart w:id="140" w:name="_Toc3539309"/>
+      <w:bookmarkStart w:id="140" w:name="_Toc8716442"/>
       <w:r>
         <w:t>SRD map names (Optional)</w:t>
       </w:r>
@@ -10218,7 +10359,7 @@
         </w:numPr>
         <w:ind w:left="864" w:hanging="864"/>
       </w:pPr>
-      <w:bookmarkStart w:id="141" w:name="_Toc3539310"/>
+      <w:bookmarkStart w:id="141" w:name="_Toc8716443"/>
       <w:r>
         <w:t>N</w:t>
       </w:r>
@@ -10380,7 +10521,7 @@
         </w:numPr>
         <w:ind w:left="864" w:hanging="864"/>
       </w:pPr>
-      <w:bookmarkStart w:id="142" w:name="_Toc3539311"/>
+      <w:bookmarkStart w:id="142" w:name="_Toc8716444"/>
       <w:r>
         <w:t>Biological disturbance probability (BDP)</w:t>
       </w:r>
@@ -10534,7 +10675,7 @@
         </w:numPr>
         <w:ind w:left="864" w:hanging="864"/>
       </w:pPr>
-      <w:bookmarkStart w:id="143" w:name="_Toc3539312"/>
+      <w:bookmarkStart w:id="143" w:name="_Toc8716445"/>
       <w:r>
         <w:t>Log file</w:t>
       </w:r>
@@ -10598,7 +10739,7 @@
         </w:numPr>
         <w:ind w:left="864" w:hanging="864"/>
       </w:pPr>
-      <w:bookmarkStart w:id="144" w:name="_Toc3539313"/>
+      <w:bookmarkStart w:id="144" w:name="_Toc8716446"/>
       <w:r>
         <w:t>BDA entries</w:t>
       </w:r>
@@ -10677,7 +10818,7 @@
       <w:bookmarkStart w:id="155" w:name="_Toc85255839"/>
       <w:bookmarkStart w:id="156" w:name="_Toc101339146"/>
       <w:bookmarkStart w:id="157" w:name="_Toc101598753"/>
-      <w:bookmarkStart w:id="158" w:name="_Toc3539314"/>
+      <w:bookmarkStart w:id="158" w:name="_Toc8716447"/>
       <w:r>
         <w:t>Individual BDA Parameter File</w:t>
       </w:r>
@@ -10811,7 +10952,7 @@
         </w:numPr>
         <w:ind w:left="864" w:hanging="864"/>
       </w:pPr>
-      <w:bookmarkStart w:id="159" w:name="_Toc3539315"/>
+      <w:bookmarkStart w:id="159" w:name="_Toc8716448"/>
       <w:r>
         <w:t>Start and end years (Optional)</w:t>
       </w:r>
@@ -10929,11 +11070,15 @@
         </w:numPr>
         <w:ind w:left="864" w:hanging="864"/>
       </w:pPr>
-      <w:bookmarkStart w:id="160" w:name="_Toc3539316"/>
+      <w:bookmarkStart w:id="160" w:name="_Ref8716137"/>
+      <w:bookmarkStart w:id="161" w:name="_Toc8716449"/>
+      <w:bookmarkStart w:id="162" w:name="_GoBack"/>
+      <w:bookmarkEnd w:id="162"/>
       <w:r>
         <w:t>Regional Outbreak Status parameters</w:t>
       </w:r>
       <w:bookmarkEnd w:id="160"/>
+      <w:bookmarkEnd w:id="161"/>
     </w:p>
     <w:p>
       <w:pPr>
@@ -11392,8 +11537,8 @@
       <w:pPr>
         <w:pStyle w:val="textbody"/>
       </w:pPr>
-      <w:bookmarkStart w:id="161" w:name="OLE_LINK1"/>
-      <w:bookmarkStart w:id="162" w:name="OLE_LINK2"/>
+      <w:bookmarkStart w:id="163" w:name="OLE_LINK1"/>
+      <w:bookmarkStart w:id="164" w:name="OLE_LINK2"/>
       <w:r>
         <w:t>Example</w:t>
       </w:r>
@@ -11404,8 +11549,8 @@
         <w:t>:</w:t>
       </w:r>
     </w:p>
-    <w:bookmarkEnd w:id="161"/>
-    <w:bookmarkEnd w:id="162"/>
+    <w:bookmarkEnd w:id="163"/>
+    <w:bookmarkEnd w:id="164"/>
     <w:p>
       <w:pPr>
         <w:pStyle w:val="textinputfile"/>
@@ -11815,11 +11960,11 @@
         </w:numPr>
         <w:ind w:left="864" w:hanging="864"/>
       </w:pPr>
-      <w:bookmarkStart w:id="163" w:name="_Toc3539317"/>
+      <w:bookmarkStart w:id="165" w:name="_Toc8716450"/>
       <w:r>
         <w:t>Dispersal Parameters</w:t>
       </w:r>
-      <w:bookmarkEnd w:id="163"/>
+      <w:bookmarkEnd w:id="165"/>
     </w:p>
     <w:p>
       <w:pPr>
@@ -12229,11 +12374,11 @@
         </w:numPr>
         <w:ind w:left="864" w:hanging="864"/>
       </w:pPr>
-      <w:bookmarkStart w:id="164" w:name="_Toc3539318"/>
+      <w:bookmarkStart w:id="166" w:name="_Toc8716451"/>
       <w:r>
         <w:t>Neighborhood Resource Dominance parameters</w:t>
       </w:r>
-      <w:bookmarkEnd w:id="164"/>
+      <w:bookmarkEnd w:id="166"/>
     </w:p>
     <w:p>
       <w:pPr>
@@ -12543,14 +12688,14 @@
         </w:numPr>
         <w:ind w:left="864" w:hanging="864"/>
       </w:pPr>
-      <w:bookmarkStart w:id="165" w:name="_Toc3539319"/>
+      <w:bookmarkStart w:id="167" w:name="_Toc8716452"/>
       <w:r>
         <w:t>Intensity</w:t>
       </w:r>
       <w:r>
         <w:t xml:space="preserve"> Class Thresholds</w:t>
       </w:r>
-      <w:bookmarkEnd w:id="165"/>
+      <w:bookmarkEnd w:id="167"/>
     </w:p>
     <w:p>
       <w:pPr>
@@ -12830,14 +12975,14 @@
         </w:numPr>
         <w:ind w:left="864" w:hanging="864"/>
       </w:pPr>
-      <w:bookmarkStart w:id="166" w:name="_Toc3539320"/>
+      <w:bookmarkStart w:id="168" w:name="_Toc8716453"/>
       <w:r>
         <w:t>Ecoregion Modifiers</w:t>
       </w:r>
       <w:r>
         <w:t xml:space="preserve"> (Optional)</w:t>
       </w:r>
-      <w:bookmarkEnd w:id="166"/>
+      <w:bookmarkEnd w:id="168"/>
     </w:p>
     <w:p>
       <w:pPr>
@@ -12944,14 +13089,14 @@
         </w:numPr>
         <w:ind w:left="864" w:hanging="864"/>
       </w:pPr>
-      <w:bookmarkStart w:id="167" w:name="_Toc3539321"/>
+      <w:bookmarkStart w:id="169" w:name="_Toc8716454"/>
       <w:r>
         <w:t>Disturbance Modifiers</w:t>
       </w:r>
       <w:r>
         <w:t xml:space="preserve"> (Optional)</w:t>
       </w:r>
-      <w:bookmarkEnd w:id="167"/>
+      <w:bookmarkEnd w:id="169"/>
     </w:p>
     <w:p>
       <w:pPr>
@@ -13163,11 +13308,11 @@
         </w:numPr>
         <w:ind w:left="864" w:hanging="864"/>
       </w:pPr>
-      <w:bookmarkStart w:id="168" w:name="_Toc3539322"/>
+      <w:bookmarkStart w:id="170" w:name="_Toc8716455"/>
       <w:r>
         <w:t>Species parameters</w:t>
       </w:r>
-      <w:bookmarkEnd w:id="168"/>
+      <w:bookmarkEnd w:id="170"/>
     </w:p>
     <w:p>
       <w:pPr>
@@ -14272,12 +14417,12 @@
         </w:numPr>
         <w:ind w:left="864" w:hanging="864"/>
       </w:pPr>
-      <w:bookmarkStart w:id="169" w:name="_Toc3539323"/>
+      <w:bookmarkStart w:id="171" w:name="_Toc8716456"/>
       <w:r>
         <w:lastRenderedPageBreak/>
         <w:t>Ignored species (Optional)</w:t>
       </w:r>
-      <w:bookmarkEnd w:id="169"/>
+      <w:bookmarkEnd w:id="171"/>
     </w:p>
     <w:p>
       <w:pPr>
@@ -14415,12 +14560,12 @@
           <w:numId w:val="4"/>
         </w:numPr>
       </w:pPr>
-      <w:bookmarkStart w:id="170" w:name="_Toc3539324"/>
+      <w:bookmarkStart w:id="172" w:name="_Toc8716457"/>
       <w:r>
         <w:lastRenderedPageBreak/>
         <w:t>Output Files</w:t>
       </w:r>
-      <w:bookmarkEnd w:id="170"/>
+      <w:bookmarkEnd w:id="172"/>
     </w:p>
     <w:p>
       <w:pPr>
@@ -14430,11 +14575,11 @@
           <w:numId w:val="4"/>
         </w:numPr>
       </w:pPr>
-      <w:bookmarkStart w:id="171" w:name="_Toc3539325"/>
+      <w:bookmarkStart w:id="173" w:name="_Toc8716458"/>
       <w:r>
         <w:t>BDA Severity Map</w:t>
       </w:r>
-      <w:bookmarkEnd w:id="171"/>
+      <w:bookmarkEnd w:id="173"/>
     </w:p>
     <w:p>
       <w:pPr>
@@ -14452,11 +14597,11 @@
           <w:numId w:val="4"/>
         </w:numPr>
       </w:pPr>
-      <w:bookmarkStart w:id="172" w:name="_Toc3539326"/>
+      <w:bookmarkStart w:id="174" w:name="_Toc8716459"/>
       <w:r>
         <w:t>BDA Site Resource Dominance (SRD) Map (Optional)</w:t>
       </w:r>
-      <w:bookmarkEnd w:id="172"/>
+      <w:bookmarkEnd w:id="174"/>
     </w:p>
     <w:p>
       <w:pPr>
@@ -14480,11 +14625,11 @@
           <w:numId w:val="4"/>
         </w:numPr>
       </w:pPr>
-      <w:bookmarkStart w:id="173" w:name="_Toc3539327"/>
+      <w:bookmarkStart w:id="175" w:name="_Toc8716460"/>
       <w:r>
         <w:t>BDA Neighborhood Resource Dominance (NRD) Map (Optional)</w:t>
       </w:r>
-      <w:bookmarkEnd w:id="173"/>
+      <w:bookmarkEnd w:id="175"/>
     </w:p>
     <w:p>
       <w:pPr>
@@ -14508,7 +14653,7 @@
           <w:numId w:val="4"/>
         </w:numPr>
       </w:pPr>
-      <w:bookmarkStart w:id="174" w:name="_Toc3539328"/>
+      <w:bookmarkStart w:id="176" w:name="_Toc8716461"/>
       <w:r>
         <w:t xml:space="preserve">BDA </w:t>
       </w:r>
@@ -14518,7 +14663,7 @@
       <w:r>
         <w:t xml:space="preserve"> Map (Optional)</w:t>
       </w:r>
-      <w:bookmarkEnd w:id="174"/>
+      <w:bookmarkEnd w:id="176"/>
     </w:p>
     <w:p>
       <w:pPr>
@@ -14548,11 +14693,11 @@
           <w:numId w:val="4"/>
         </w:numPr>
       </w:pPr>
-      <w:bookmarkStart w:id="175" w:name="_Toc3539329"/>
+      <w:bookmarkStart w:id="177" w:name="_Toc8716462"/>
       <w:r>
         <w:t>BDA Log file</w:t>
       </w:r>
-      <w:bookmarkEnd w:id="175"/>
+      <w:bookmarkEnd w:id="177"/>
     </w:p>
     <w:p>
       <w:pPr>
@@ -14640,7 +14785,7 @@
         <w:rFonts w:ascii="Arial" w:hAnsi="Arial" w:cs="Arial"/>
         <w:noProof/>
       </w:rPr>
-      <w:t>20</w:t>
+      <w:t>18</w:t>
     </w:r>
     <w:r>
       <w:rPr>
@@ -14703,39 +14848,19 @@
         <w:tab w:val="right" w:pos="9350"/>
       </w:tabs>
     </w:pPr>
-    <w:r>
-      <w:fldChar w:fldCharType="begin"/>
-    </w:r>
-    <w:r>
-      <w:instrText xml:space="preserve"> DOCPROPERTY  "Extension Name"  \* MERGEFORMAT </w:instrText>
-    </w:r>
-    <w:r>
-      <w:fldChar w:fldCharType="separate"/>
-    </w:r>
-    <w:r>
-      <w:t>Biological Disturbance Agent</w:t>
-    </w:r>
-    <w:r>
-      <w:fldChar w:fldCharType="end"/>
-    </w:r>
+    <w:fldSimple w:instr=" DOCPROPERTY  &quot;Extension Name&quot;  \* MERGEFORMAT ">
+      <w:r>
+        <w:t>Biological Disturbance Agent</w:t>
+      </w:r>
+    </w:fldSimple>
     <w:r>
       <w:t xml:space="preserve"> v</w:t>
     </w:r>
-    <w:r>
-      <w:fldChar w:fldCharType="begin"/>
-    </w:r>
-    <w:r>
-      <w:instrText xml:space="preserve"> DOCPROPERTY  "Extension Version"  \* MERGEFORMAT </w:instrText>
-    </w:r>
-    <w:r>
-      <w:fldChar w:fldCharType="separate"/>
-    </w:r>
-    <w:r>
-      <w:t>4.0</w:t>
-    </w:r>
-    <w:r>
-      <w:fldChar w:fldCharType="end"/>
-    </w:r>
+    <w:fldSimple w:instr=" DOCPROPERTY  &quot;Extension Version&quot;  \* MERGEFORMAT ">
+      <w:r>
+        <w:t>4.0.1</w:t>
+      </w:r>
+    </w:fldSimple>
     <w:r>
       <w:t xml:space="preserve"> – User Guide</w:t>
     </w:r>
@@ -19158,7 +19283,7 @@
 </file>
 
 <file path=customXml/itemProps1.xml><?xml version="1.0" encoding="utf-8"?>
-<ds:datastoreItem xmlns:ds="http://schemas.openxmlformats.org/officeDocument/2006/customXml" ds:itemID="{B1AA5BC9-0A89-404F-9D1D-72BAFD2AD880}">
+<ds:datastoreItem xmlns:ds="http://schemas.openxmlformats.org/officeDocument/2006/customXml" ds:itemID="{E338B7BF-42D5-4723-94E8-FDD90AA67A5A}">
   <ds:schemaRefs>
     <ds:schemaRef ds:uri="http://schemas.openxmlformats.org/officeDocument/2006/bibliography"/>
   </ds:schemaRefs>

</xml_diff>